<commit_message>
Updated 3dNodeIndexDocument.js with correct transform/srs structure.
</commit_message>
<xml_diff>
--- a/Indexed 3d Scene Format Specification.docx
+++ b/Indexed 3d Scene Format Specification.docx
@@ -78,7 +78,7 @@
         <w:rPr>
           <w:noProof/>
         </w:rPr>
-        <w:t>13</w:t>
+        <w:t>3</w:t>
       </w:r>
       <w:r>
         <w:rPr>
@@ -115,7 +115,7 @@
           <w:noProof/>
           <w:lang w:val="en-US"/>
         </w:rPr>
-        <w:t>2013-04-22</w:t>
+        <w:t>2013-04-29</w:t>
       </w:r>
       <w:r>
         <w:rPr>
@@ -518,21 +518,7 @@
         <w:rPr>
           <w:lang w:val="en-US"/>
         </w:rPr>
-        <w:t xml:space="preserve"> and new platforms (e.g. by allowing definition of different materials/</w:t>
-      </w:r>
-      <w:proofErr w:type="spellStart"/>
-      <w:r>
-        <w:rPr>
-          <w:lang w:val="en-US"/>
-        </w:rPr>
-        <w:t>shaders</w:t>
-      </w:r>
-      <w:proofErr w:type="spellEnd"/>
-      <w:r>
-        <w:rPr>
-          <w:lang w:val="en-US"/>
-        </w:rPr>
-        <w:t>)</w:t>
+        <w:t xml:space="preserve"> and new platforms (e.g. by allowing definition of different materials/shaders)</w:t>
       </w:r>
     </w:p>
     <w:p>
@@ -754,16 +740,8 @@
         <w:rPr>
           <w:lang w:val="en-US"/>
         </w:rPr>
-        <w:t xml:space="preserve"> using </w:t>
-      </w:r>
-      <w:proofErr w:type="spellStart"/>
-      <w:r>
-        <w:rPr>
-          <w:lang w:val="en-US"/>
-        </w:rPr>
-        <w:t>hrefs</w:t>
-      </w:r>
-      <w:proofErr w:type="spellEnd"/>
+        <w:t xml:space="preserve"> using hrefs</w:t>
+      </w:r>
       <w:r>
         <w:rPr>
           <w:lang w:val="en-US"/>
@@ -818,30 +796,8 @@
         <w:rPr>
           <w:lang w:val="en-US"/>
         </w:rPr>
-        <w:t xml:space="preserve"> are shared with the </w:t>
-      </w:r>
-      <w:proofErr w:type="spellStart"/>
-      <w:r>
-        <w:rPr>
-          <w:lang w:val="en-US"/>
-        </w:rPr>
-        <w:t>Khronos</w:t>
-      </w:r>
-      <w:proofErr w:type="spellEnd"/>
-      <w:r>
-        <w:rPr>
-          <w:lang w:val="en-US"/>
-        </w:rPr>
-        <w:t xml:space="preserve"> </w:t>
-      </w:r>
-      <w:proofErr w:type="spellStart"/>
-      <w:r>
-        <w:rPr>
-          <w:lang w:val="en-US"/>
-        </w:rPr>
-        <w:t>glTF</w:t>
-      </w:r>
-      <w:proofErr w:type="spellEnd"/>
+        <w:t xml:space="preserve"> are shared with the Khronos glTF</w:t>
+      </w:r>
       <w:r>
         <w:rPr>
           <w:rStyle w:val="FootnoteReference"/>
@@ -2624,21 +2580,7 @@
         <w:rPr>
           <w:lang w:val="en-US"/>
         </w:rPr>
-        <w:t xml:space="preserve"> with some similarities to </w:t>
-      </w:r>
-      <w:proofErr w:type="spellStart"/>
-      <w:r>
-        <w:rPr>
-          <w:lang w:val="en-US"/>
-        </w:rPr>
-        <w:t>regionated</w:t>
-      </w:r>
-      <w:proofErr w:type="spellEnd"/>
-      <w:r>
-        <w:rPr>
-          <w:lang w:val="en-US"/>
-        </w:rPr>
-        <w:t xml:space="preserve"> KML</w:t>
+        <w:t xml:space="preserve"> with some similarities to regionated KML</w:t>
       </w:r>
       <w:r>
         <w:rPr>
@@ -2805,35 +2747,7 @@
         <w:rPr>
           <w:lang w:val="en-US"/>
         </w:rPr>
-        <w:t xml:space="preserve">All Nodes have an ID that is unique throughout a cache. The ID format used is that of a </w:t>
-      </w:r>
-      <w:proofErr w:type="spellStart"/>
-      <w:r>
-        <w:rPr>
-          <w:lang w:val="en-US"/>
-        </w:rPr>
-        <w:t>treekey</w:t>
-      </w:r>
-      <w:proofErr w:type="spellEnd"/>
-      <w:r>
-        <w:rPr>
-          <w:lang w:val="en-US"/>
-        </w:rPr>
-        <w:t xml:space="preserve">, i.e. the key directly indicates the position of the node in the tree. </w:t>
-      </w:r>
-      <w:proofErr w:type="spellStart"/>
-      <w:r>
-        <w:rPr>
-          <w:lang w:val="en-US"/>
-        </w:rPr>
-        <w:t>Treekeys</w:t>
-      </w:r>
-      <w:proofErr w:type="spellEnd"/>
-      <w:r>
-        <w:rPr>
-          <w:lang w:val="en-US"/>
-        </w:rPr>
-        <w:t xml:space="preserve"> allow sorting all resources on a single dimension and usually maintaining 2D spatial proximity in the 1D ordering. The root node always gets ID “0”</w:t>
+        <w:t>All Nodes have an ID that is unique throughout a cache. The ID format used is that of a treekey, i.e. the key directly indicates the position of the node in the tree. Treekeys allow sorting all resources on a single dimension and usually maintaining 2D spatial proximity in the 1D ordering. The root node always gets ID “0”</w:t>
       </w:r>
       <w:r>
         <w:rPr>
@@ -2869,21 +2783,7 @@
         <w:rPr>
           <w:lang w:val="en-US"/>
         </w:rPr>
-        <w:t xml:space="preserve"> Please note that only 1</w:t>
-      </w:r>
-      <w:proofErr w:type="gramStart"/>
-      <w:r>
-        <w:rPr>
-          <w:lang w:val="en-US"/>
-        </w:rPr>
-        <w:t>..9</w:t>
-      </w:r>
-      <w:proofErr w:type="gramEnd"/>
-      <w:r>
-        <w:rPr>
-          <w:lang w:val="en-US"/>
-        </w:rPr>
-        <w:t xml:space="preserve"> values are supported; thus, no indexing scheme can be used that assigns more than 9 children per parent.</w:t>
+        <w:t xml:space="preserve"> Please note that only 1..9 values are supported; thus, no indexing scheme can be used that assigns more than 9 children per parent.</w:t>
       </w:r>
     </w:p>
     <w:p>
@@ -3146,62 +3046,20 @@
         <w:rPr>
           <w:lang w:val="en-US"/>
         </w:rPr>
-        <w:t xml:space="preserve"> nodes and leaf nodes may carry actual feature data. Inner nodes only carry feature data when features with highly differing spatial sizes are present or when Level of Detail (</w:t>
-      </w:r>
-      <w:proofErr w:type="spellStart"/>
-      <w:r>
-        <w:rPr>
-          <w:lang w:val="en-US"/>
-        </w:rPr>
-        <w:t>LoD</w:t>
-      </w:r>
-      <w:proofErr w:type="spellEnd"/>
-      <w:r>
-        <w:rPr>
-          <w:lang w:val="en-US"/>
-        </w:rPr>
-        <w:t>) feature trees are used.</w:t>
-      </w:r>
-    </w:p>
-    <w:p>
-      <w:pPr>
-        <w:rPr>
-          <w:lang w:val="en-US"/>
-        </w:rPr>
-      </w:pPr>
-      <w:r>
-        <w:rPr>
-          <w:lang w:val="en-US"/>
-        </w:rPr>
-        <w:t xml:space="preserve">The i3s format itself is agnostic to the specific indexing scheme used. Methods such as </w:t>
-      </w:r>
-      <w:proofErr w:type="spellStart"/>
-      <w:r>
-        <w:rPr>
-          <w:lang w:val="en-US"/>
-        </w:rPr>
-        <w:t>Quadtrees</w:t>
-      </w:r>
-      <w:proofErr w:type="spellEnd"/>
-      <w:r>
-        <w:rPr>
-          <w:lang w:val="en-US"/>
-        </w:rPr>
-        <w:t xml:space="preserve">, </w:t>
-      </w:r>
-      <w:proofErr w:type="spellStart"/>
-      <w:r>
-        <w:rPr>
-          <w:lang w:val="en-US"/>
-        </w:rPr>
-        <w:t>Octtrees</w:t>
-      </w:r>
-      <w:proofErr w:type="spellEnd"/>
-      <w:r>
-        <w:rPr>
-          <w:lang w:val="en-US"/>
-        </w:rPr>
-        <w:t xml:space="preserve"> or R-Trees are equally supported.</w:t>
+        <w:t xml:space="preserve"> nodes and leaf nodes may carry actual feature data. Inner nodes only carry feature data when features with highly differing spatial sizes are present or when Level of Detail (LoD) feature trees are used.</w:t>
+      </w:r>
+    </w:p>
+    <w:p>
+      <w:pPr>
+        <w:rPr>
+          <w:lang w:val="en-US"/>
+        </w:rPr>
+      </w:pPr>
+      <w:r>
+        <w:rPr>
+          <w:lang w:val="en-US"/>
+        </w:rPr>
+        <w:t>The i3s format itself is agnostic to the specific indexing scheme used. Methods such as Quadtrees, Octtrees or R-Trees are equally supported.</w:t>
       </w:r>
       <w:r>
         <w:rPr>
@@ -3462,23 +3320,8 @@
         <w:rPr>
           <w:lang w:val="en-US"/>
         </w:rPr>
-        <w:t xml:space="preserve"> For Textures, a number of Texture </w:t>
-      </w:r>
-      <w:proofErr w:type="spellStart"/>
-      <w:r>
-        <w:rPr>
-          <w:lang w:val="en-US"/>
-        </w:rPr>
-        <w:t>LoD</w:t>
-      </w:r>
-      <w:proofErr w:type="spellEnd"/>
-      <w:r>
-        <w:rPr>
-          <w:lang w:val="en-US"/>
-        </w:rPr>
-        <w:t xml:space="preserve"> steps (</w:t>
-      </w:r>
-      <w:proofErr w:type="spellStart"/>
+        <w:t xml:space="preserve"> For Textures, a number of Texture LoD steps (</w:t>
+      </w:r>
       <w:r>
         <w:rPr>
           <w:b/>
@@ -3487,7 +3330,6 @@
         </w:rPr>
         <w:t>TexLoD</w:t>
       </w:r>
-      <w:proofErr w:type="spellEnd"/>
       <w:r>
         <w:rPr>
           <w:lang w:val="en-US"/>
@@ -3512,18 +3354,8 @@
           <w:i/>
           <w:lang w:val="en-US"/>
         </w:rPr>
-        <w:t>n*</w:t>
-      </w:r>
-      <w:proofErr w:type="spellStart"/>
-      <w:r>
-        <w:rPr>
-          <w:b/>
-          <w:i/>
-          <w:lang w:val="en-US"/>
-        </w:rPr>
-        <w:t>TexLoD</w:t>
-      </w:r>
-      <w:proofErr w:type="spellEnd"/>
+        <w:t>n*TexLoD</w:t>
+      </w:r>
       <w:r>
         <w:rPr>
           <w:lang w:val="en-US"/>
@@ -3607,19 +3439,7 @@
         <w:rPr>
           <w:lang w:val="en-US"/>
         </w:rPr>
-        <w:t>The 3dScene</w:t>
-      </w:r>
-      <w:r>
-        <w:rPr>
-          <w:lang w:val="en-US"/>
-        </w:rPr>
-        <w:t>Service</w:t>
-      </w:r>
-      <w:r>
-        <w:rPr>
-          <w:lang w:val="en-US"/>
-        </w:rPr>
-        <w:t>Info has the following structure:</w:t>
+        <w:t>The 3dSceneServiceInfo has the following structure:</w:t>
       </w:r>
     </w:p>
     <w:p>
@@ -3740,13 +3560,7 @@
         <w:rPr>
           <w:lang w:val="en-US"/>
         </w:rPr>
-        <w:t>3dSceneCacheInfo</w:t>
-      </w:r>
-      <w:r>
-        <w:rPr>
-          <w:lang w:val="en-US"/>
-        </w:rPr>
-        <w:t xml:space="preserve"> has the following structure:</w:t>
+        <w:t>3dSceneCacheInfo has the following structure:</w:t>
       </w:r>
     </w:p>
     <w:p>
@@ -3806,19 +3620,7 @@
         <w:rPr>
           <w:lang w:val="en-US"/>
         </w:rPr>
-        <w:t>The 3dScene</w:t>
-      </w:r>
-      <w:r>
-        <w:rPr>
-          <w:lang w:val="en-US"/>
-        </w:rPr>
-        <w:t>Layer</w:t>
-      </w:r>
-      <w:r>
-        <w:rPr>
-          <w:lang w:val="en-US"/>
-        </w:rPr>
-        <w:t>Info has the following structure:</w:t>
+        <w:t>The 3dSceneLayerInfo has the following structure:</w:t>
       </w:r>
     </w:p>
     <w:p>
@@ -4062,6 +3864,31 @@
         <w:t>Class Node</w:t>
       </w:r>
     </w:p>
+    <w:p>
+      <w:pPr>
+        <w:rPr>
+          <w:lang w:val="en-US"/>
+        </w:rPr>
+      </w:pPr>
+      <w:r>
+        <w:rPr>
+          <w:lang w:val="en-US"/>
+        </w:rPr>
+        <w:t>The Node is the major object in the NID. There is always exactly one Node</w:t>
+      </w:r>
+      <w:r>
+        <w:rPr>
+          <w:lang w:val="en-US"/>
+        </w:rPr>
+        <w:t xml:space="preserve"> object</w:t>
+      </w:r>
+      <w:r>
+        <w:rPr>
+          <w:lang w:val="en-US"/>
+        </w:rPr>
+        <w:t xml:space="preserve"> in a NID.</w:t>
+      </w:r>
+    </w:p>
     <w:tbl>
       <w:tblPr>
         <w:tblStyle w:val="MediumGrid3-Accent3"/>
@@ -4182,6 +4009,36 @@
                 <w:lang w:val="en-US"/>
               </w:rPr>
             </w:pPr>
+            <w:r>
+              <w:rPr>
+                <w:lang w:val="en-US"/>
+              </w:rPr>
+              <w:t>Tree Key ID</w:t>
+            </w:r>
+            <w:r>
+              <w:rPr>
+                <w:lang w:val="en-US"/>
+              </w:rPr>
+              <w:t>, unique within the cache</w:t>
+            </w:r>
+            <w:r>
+              <w:rPr>
+                <w:lang w:val="en-US"/>
+              </w:rPr>
+              <w:t xml:space="preserve">. </w:t>
+            </w:r>
+            <w:r>
+              <w:rPr>
+                <w:lang w:val="en-US"/>
+              </w:rPr>
+              <w:t xml:space="preserve">ID </w:t>
+            </w:r>
+            <w:r>
+              <w:rPr>
+                <w:lang w:val="en-US"/>
+              </w:rPr>
+              <w:t>0 is always the root node.</w:t>
+            </w:r>
           </w:p>
         </w:tc>
       </w:tr>
@@ -4214,16 +4071,12 @@
                 <w:lang w:val="en-US"/>
               </w:rPr>
             </w:pPr>
-            <w:proofErr w:type="spellStart"/>
             <w:r>
               <w:rPr>
                 <w:lang w:val="en-US"/>
               </w:rPr>
               <w:t>int</w:t>
             </w:r>
-            <w:bookmarkStart w:id="0" w:name="_GoBack"/>
-            <w:bookmarkEnd w:id="0"/>
-            <w:proofErr w:type="spellEnd"/>
           </w:p>
         </w:tc>
         <w:tc>
@@ -4236,6 +4089,18 @@
                 <w:lang w:val="en-US"/>
               </w:rPr>
             </w:pPr>
+            <w:r>
+              <w:rPr>
+                <w:lang w:val="en-US"/>
+              </w:rPr>
+              <w:t>E</w:t>
+            </w:r>
+            <w:r>
+              <w:rPr>
+                <w:lang w:val="en-US"/>
+              </w:rPr>
+              <w:t>xplicit level of this node within the index tree.</w:t>
+            </w:r>
           </w:p>
         </w:tc>
       </w:tr>
@@ -4253,14 +4118,12 @@
                 <w:lang w:val="en-US"/>
               </w:rPr>
             </w:pPr>
-            <w:proofErr w:type="spellStart"/>
             <w:r>
               <w:rPr>
                 <w:lang w:val="en-US"/>
               </w:rPr>
               <w:t>href</w:t>
             </w:r>
-            <w:proofErr w:type="spellEnd"/>
           </w:p>
         </w:tc>
         <w:tc>
@@ -4291,6 +4154,18 @@
                 <w:lang w:val="en-US"/>
               </w:rPr>
             </w:pPr>
+            <w:r>
+              <w:rPr>
+                <w:lang w:val="en-US"/>
+              </w:rPr>
+              <w:t>T</w:t>
+            </w:r>
+            <w:r>
+              <w:rPr>
+                <w:lang w:val="en-US"/>
+              </w:rPr>
+              <w:t>he relative URL to the Cache resource from which this NID comes.</w:t>
+            </w:r>
           </w:p>
         </w:tc>
       </w:tr>
@@ -4341,6 +4216,24 @@
                 <w:lang w:val="en-US"/>
               </w:rPr>
             </w:pPr>
+            <w:r>
+              <w:rPr>
+                <w:lang w:val="en-US"/>
+              </w:rPr>
+              <w:t>T</w:t>
+            </w:r>
+            <w:r>
+              <w:rPr>
+                <w:lang w:val="en-US"/>
+              </w:rPr>
+              <w:t>he version (cache update session ID) of this node</w:t>
+            </w:r>
+            <w:r>
+              <w:rPr>
+                <w:lang w:val="en-US"/>
+              </w:rPr>
+              <w:t>.</w:t>
+            </w:r>
           </w:p>
         </w:tc>
       </w:tr>
@@ -4358,14 +4251,12 @@
                 <w:lang w:val="en-US"/>
               </w:rPr>
             </w:pPr>
-            <w:proofErr w:type="spellStart"/>
             <w:r>
               <w:rPr>
                 <w:lang w:val="en-US"/>
               </w:rPr>
               <w:t>srs</w:t>
             </w:r>
-            <w:proofErr w:type="spellEnd"/>
           </w:p>
         </w:tc>
         <w:tc>
@@ -4396,6 +4287,90 @@
                 <w:lang w:val="en-US"/>
               </w:rPr>
             </w:pPr>
+            <w:r>
+              <w:rPr>
+                <w:lang w:val="en-US"/>
+              </w:rPr>
+              <w:t>A string (either OGC-</w:t>
+            </w:r>
+            <w:r>
+              <w:rPr>
+                <w:lang w:val="en-US"/>
+              </w:rPr>
+              <w:t>style</w:t>
+            </w:r>
+            <w:r>
+              <w:rPr>
+                <w:lang w:val="en-US"/>
+              </w:rPr>
+              <w:t xml:space="preserve"> </w:t>
+            </w:r>
+            <w:r>
+              <w:rPr>
+                <w:lang w:val="en-US"/>
+              </w:rPr>
+              <w:t xml:space="preserve">URNs </w:t>
+            </w:r>
+            <w:r>
+              <w:rPr>
+                <w:lang w:val="en-US"/>
+              </w:rPr>
+              <w:t xml:space="preserve">or simple EPSG) identifying </w:t>
+            </w:r>
+            <w:r>
+              <w:rPr>
+                <w:lang w:val="en-US"/>
+              </w:rPr>
+              <w:t xml:space="preserve">the </w:t>
+            </w:r>
+            <w:r>
+              <w:rPr>
+                <w:lang w:val="en-US"/>
+              </w:rPr>
+              <w:t>Spatial Reference System</w:t>
+            </w:r>
+            <w:r>
+              <w:rPr>
+                <w:lang w:val="en-US"/>
+              </w:rPr>
+              <w:t xml:space="preserve"> used for all </w:t>
+            </w:r>
+            <w:r>
+              <w:rPr>
+                <w:lang w:val="en-US"/>
+              </w:rPr>
+              <w:t>geographical coord</w:t>
+            </w:r>
+            <w:r>
+              <w:rPr>
+                <w:lang w:val="en-US"/>
+              </w:rPr>
+              <w:t>in</w:t>
+            </w:r>
+            <w:r>
+              <w:rPr>
+                <w:lang w:val="en-US"/>
+              </w:rPr>
+              <w:t>ates in</w:t>
+            </w:r>
+            <w:r>
+              <w:rPr>
+                <w:lang w:val="en-US"/>
+              </w:rPr>
+              <w:t xml:space="preserve"> </w:t>
+            </w:r>
+            <w:r>
+              <w:rPr>
+                <w:lang w:val="en-US"/>
+              </w:rPr>
+              <w:t>a</w:t>
+            </w:r>
+            <w:r>
+              <w:rPr>
+                <w:lang w:val="en-US"/>
+              </w:rPr>
+              <w:t xml:space="preserve"> node.</w:t>
+            </w:r>
           </w:p>
         </w:tc>
       </w:tr>
@@ -4410,14 +4385,12 @@
                 <w:lang w:val="en-US"/>
               </w:rPr>
             </w:pPr>
-            <w:proofErr w:type="spellStart"/>
             <w:r>
               <w:rPr>
                 <w:lang w:val="en-US"/>
               </w:rPr>
               <w:t>mbs</w:t>
             </w:r>
-            <w:proofErr w:type="spellEnd"/>
           </w:p>
         </w:tc>
         <w:tc>
@@ -4448,6 +4421,12 @@
                 <w:lang w:val="en-US"/>
               </w:rPr>
             </w:pPr>
+            <w:r>
+              <w:rPr>
+                <w:lang w:val="en-US"/>
+              </w:rPr>
+              <w:t>An array of four doubles, corresponding to x, y, z and radius of the minimum bounding sphere of a node.</w:t>
+            </w:r>
           </w:p>
         </w:tc>
       </w:tr>
@@ -4501,6 +4480,30 @@
                 <w:lang w:val="en-US"/>
               </w:rPr>
             </w:pPr>
+            <w:r>
+              <w:rPr>
+                <w:lang w:val="en-US"/>
+              </w:rPr>
+              <w:t>The</w:t>
+            </w:r>
+            <w:r>
+              <w:rPr>
+                <w:lang w:val="en-US"/>
+              </w:rPr>
+              <w:t xml:space="preserve"> "epsilon" value for </w:t>
+            </w:r>
+            <w:r>
+              <w:rPr>
+                <w:lang w:val="en-US"/>
+              </w:rPr>
+              <w:t>a</w:t>
+            </w:r>
+            <w:r>
+              <w:rPr>
+                <w:lang w:val="en-US"/>
+              </w:rPr>
+              <w:t xml:space="preserve"> node; i.e. the maximum error introduced through generalization of features, relative to the diameter of the MBS of this node. For all nodes/caches without LOD features, this value can be 0.0.</w:t>
+            </w:r>
           </w:p>
         </w:tc>
       </w:tr>
@@ -4551,6 +4554,18 @@
                 <w:lang w:val="en-US"/>
               </w:rPr>
             </w:pPr>
+            <w:r>
+              <w:rPr>
+                <w:lang w:val="en-US"/>
+              </w:rPr>
+              <w:t>C</w:t>
+            </w:r>
+            <w:r>
+              <w:rPr>
+                <w:lang w:val="en-US"/>
+              </w:rPr>
+              <w:t>reation date of this node in UTC.</w:t>
+            </w:r>
           </w:p>
         </w:tc>
       </w:tr>
@@ -4604,6 +4619,18 @@
                 <w:lang w:val="en-US"/>
               </w:rPr>
             </w:pPr>
+            <w:r>
+              <w:rPr>
+                <w:lang w:val="en-US"/>
+              </w:rPr>
+              <w:t>Expiration</w:t>
+            </w:r>
+            <w:r>
+              <w:rPr>
+                <w:lang w:val="en-US"/>
+              </w:rPr>
+              <w:t xml:space="preserve"> date of this node in UTC.</w:t>
+            </w:r>
           </w:p>
         </w:tc>
       </w:tr>
@@ -4653,16 +4680,8 @@
         <w:rPr>
           <w:lang w:val="en-US"/>
         </w:rPr>
-        <w:t xml:space="preserve">Attributes of the Class Node within the </w:t>
-      </w:r>
-      <w:proofErr w:type="spellStart"/>
-      <w:r>
-        <w:rPr>
-          <w:lang w:val="en-US"/>
-        </w:rPr>
-        <w:t>NodeIndexDocument</w:t>
-      </w:r>
-      <w:proofErr w:type="spellEnd"/>
+        <w:t>Attributes of the Class Node within the NodeIndexDocument</w:t>
+      </w:r>
     </w:p>
     <w:p>
       <w:pPr>
@@ -4675,23 +4694,475 @@
         <w:rPr>
           <w:lang w:val="en-US"/>
         </w:rPr>
-        <w:t xml:space="preserve">Class </w:t>
-      </w:r>
-      <w:proofErr w:type="spellStart"/>
-      <w:r>
-        <w:rPr>
-          <w:lang w:val="en-US"/>
-        </w:rPr>
-        <w:t>NodeReference</w:t>
-      </w:r>
-      <w:proofErr w:type="spellEnd"/>
-    </w:p>
-    <w:p>
-      <w:pPr>
-        <w:rPr>
-          <w:lang w:val="en-US"/>
-        </w:rPr>
-      </w:pPr>
+        <w:t>Class NodeReference</w:t>
+      </w:r>
+    </w:p>
+    <w:p>
+      <w:pPr>
+        <w:tabs>
+          <w:tab w:val="left" w:pos="1570"/>
+        </w:tabs>
+        <w:rPr>
+          <w:lang w:val="en-US"/>
+        </w:rPr>
+      </w:pPr>
+      <w:r>
+        <w:rPr>
+          <w:lang w:val="en-US"/>
+        </w:rPr>
+        <w:t xml:space="preserve">A NodeReference is a pointer to another node – the parent, a child or a neighbor. NodeReferences contain a relative URL pointing to the referenced NID, as well as a set of metainformation that can be </w:t>
+      </w:r>
+      <w:r>
+        <w:rPr>
+          <w:lang w:val="en-US"/>
+        </w:rPr>
+        <w:lastRenderedPageBreak/>
+        <w:t>used by the client to determine whether to load that node or not, as well as maintaining cache consistency.</w:t>
+      </w:r>
+    </w:p>
+    <w:tbl>
+      <w:tblPr>
+        <w:tblStyle w:val="MediumGrid3-Accent3"/>
+        <w:tblW w:w="0" w:type="auto"/>
+        <w:tblLook w:val="0420" w:firstRow="1" w:lastRow="0" w:firstColumn="0" w:lastColumn="0" w:noHBand="0" w:noVBand="1"/>
+      </w:tblPr>
+      <w:tblGrid>
+        <w:gridCol w:w="1412"/>
+        <w:gridCol w:w="1559"/>
+        <w:gridCol w:w="6269"/>
+      </w:tblGrid>
+      <w:tr>
+        <w:trPr>
+          <w:cnfStyle w:val="100000000000" w:firstRow="1" w:lastRow="0" w:firstColumn="0" w:lastColumn="0" w:oddVBand="0" w:evenVBand="0" w:oddHBand="0" w:evenHBand="0" w:firstRowFirstColumn="0" w:firstRowLastColumn="0" w:lastRowFirstColumn="0" w:lastRowLastColumn="0"/>
+        </w:trPr>
+        <w:tc>
+          <w:tcPr>
+            <w:tcW w:w="1412" w:type="dxa"/>
+          </w:tcPr>
+          <w:p>
+            <w:pPr>
+              <w:rPr>
+                <w:lang w:val="en-US"/>
+              </w:rPr>
+            </w:pPr>
+            <w:r>
+              <w:rPr>
+                <w:lang w:val="en-US"/>
+              </w:rPr>
+              <w:t>Name</w:t>
+            </w:r>
+          </w:p>
+        </w:tc>
+        <w:tc>
+          <w:tcPr>
+            <w:tcW w:w="1559" w:type="dxa"/>
+          </w:tcPr>
+          <w:p>
+            <w:pPr>
+              <w:rPr>
+                <w:lang w:val="en-US"/>
+              </w:rPr>
+            </w:pPr>
+            <w:r>
+              <w:rPr>
+                <w:lang w:val="en-US"/>
+              </w:rPr>
+              <w:t>Type</w:t>
+            </w:r>
+          </w:p>
+        </w:tc>
+        <w:tc>
+          <w:tcPr>
+            <w:tcW w:w="6269" w:type="dxa"/>
+          </w:tcPr>
+          <w:p>
+            <w:pPr>
+              <w:rPr>
+                <w:lang w:val="en-US"/>
+              </w:rPr>
+            </w:pPr>
+            <w:r>
+              <w:rPr>
+                <w:lang w:val="en-US"/>
+              </w:rPr>
+              <w:t>Description</w:t>
+            </w:r>
+          </w:p>
+        </w:tc>
+      </w:tr>
+      <w:tr>
+        <w:trPr>
+          <w:cnfStyle w:val="000000100000" w:firstRow="0" w:lastRow="0" w:firstColumn="0" w:lastColumn="0" w:oddVBand="0" w:evenVBand="0" w:oddHBand="1" w:evenHBand="0" w:firstRowFirstColumn="0" w:firstRowLastColumn="0" w:lastRowFirstColumn="0" w:lastRowLastColumn="0"/>
+        </w:trPr>
+        <w:tc>
+          <w:tcPr>
+            <w:tcW w:w="1412" w:type="dxa"/>
+          </w:tcPr>
+          <w:p>
+            <w:pPr>
+              <w:rPr>
+                <w:lang w:val="en-US"/>
+              </w:rPr>
+            </w:pPr>
+            <w:r>
+              <w:rPr>
+                <w:lang w:val="en-US"/>
+              </w:rPr>
+              <w:t>id</w:t>
+            </w:r>
+          </w:p>
+        </w:tc>
+        <w:tc>
+          <w:tcPr>
+            <w:tcW w:w="1559" w:type="dxa"/>
+          </w:tcPr>
+          <w:p>
+            <w:pPr>
+              <w:rPr>
+                <w:lang w:val="en-US"/>
+              </w:rPr>
+            </w:pPr>
+            <w:r>
+              <w:rPr>
+                <w:lang w:val="en-US"/>
+              </w:rPr>
+              <w:t>long</w:t>
+            </w:r>
+          </w:p>
+        </w:tc>
+        <w:tc>
+          <w:tcPr>
+            <w:tcW w:w="6269" w:type="dxa"/>
+          </w:tcPr>
+          <w:p>
+            <w:pPr>
+              <w:rPr>
+                <w:lang w:val="en-US"/>
+              </w:rPr>
+            </w:pPr>
+            <w:r>
+              <w:rPr>
+                <w:lang w:val="en-US"/>
+              </w:rPr>
+              <w:t>Tree Key ID</w:t>
+            </w:r>
+            <w:r>
+              <w:rPr>
+                <w:lang w:val="en-US"/>
+              </w:rPr>
+              <w:t xml:space="preserve"> of the referenced node.</w:t>
+            </w:r>
+          </w:p>
+        </w:tc>
+      </w:tr>
+      <w:tr>
+        <w:tc>
+          <w:tcPr>
+            <w:tcW w:w="1412" w:type="dxa"/>
+          </w:tcPr>
+          <w:p>
+            <w:pPr>
+              <w:rPr>
+                <w:lang w:val="en-US"/>
+              </w:rPr>
+            </w:pPr>
+            <w:r>
+              <w:rPr>
+                <w:lang w:val="en-US"/>
+              </w:rPr>
+              <w:t>mbs</w:t>
+            </w:r>
+          </w:p>
+        </w:tc>
+        <w:tc>
+          <w:tcPr>
+            <w:tcW w:w="1559" w:type="dxa"/>
+          </w:tcPr>
+          <w:p>
+            <w:pPr>
+              <w:rPr>
+                <w:lang w:val="en-US"/>
+              </w:rPr>
+            </w:pPr>
+            <w:r>
+              <w:rPr>
+                <w:lang w:val="en-US"/>
+              </w:rPr>
+              <w:t>double[4]</w:t>
+            </w:r>
+          </w:p>
+        </w:tc>
+        <w:tc>
+          <w:tcPr>
+            <w:tcW w:w="6269" w:type="dxa"/>
+          </w:tcPr>
+          <w:p>
+            <w:pPr>
+              <w:rPr>
+                <w:lang w:val="en-US"/>
+              </w:rPr>
+            </w:pPr>
+            <w:r>
+              <w:rPr>
+                <w:lang w:val="en-US"/>
+              </w:rPr>
+              <w:t>An array of four doubles, corresponding to x, y, z and radius of the minimum bounding sphere of the referenced node.</w:t>
+            </w:r>
+          </w:p>
+        </w:tc>
+      </w:tr>
+      <w:tr>
+        <w:trPr>
+          <w:cnfStyle w:val="000000100000" w:firstRow="0" w:lastRow="0" w:firstColumn="0" w:lastColumn="0" w:oddVBand="0" w:evenVBand="0" w:oddHBand="1" w:evenHBand="0" w:firstRowFirstColumn="0" w:firstRowLastColumn="0" w:lastRowFirstColumn="0" w:lastRowLastColumn="0"/>
+        </w:trPr>
+        <w:tc>
+          <w:tcPr>
+            <w:tcW w:w="1412" w:type="dxa"/>
+          </w:tcPr>
+          <w:p>
+            <w:pPr>
+              <w:rPr>
+                <w:lang w:val="en-US"/>
+              </w:rPr>
+            </w:pPr>
+            <w:r>
+              <w:rPr>
+                <w:lang w:val="en-US"/>
+              </w:rPr>
+              <w:t>href</w:t>
+            </w:r>
+          </w:p>
+        </w:tc>
+        <w:tc>
+          <w:tcPr>
+            <w:tcW w:w="1559" w:type="dxa"/>
+          </w:tcPr>
+          <w:p>
+            <w:pPr>
+              <w:rPr>
+                <w:lang w:val="en-US"/>
+              </w:rPr>
+            </w:pPr>
+            <w:r>
+              <w:rPr>
+                <w:lang w:val="en-US"/>
+              </w:rPr>
+              <w:t>string</w:t>
+            </w:r>
+          </w:p>
+        </w:tc>
+        <w:tc>
+          <w:tcPr>
+            <w:tcW w:w="6269" w:type="dxa"/>
+          </w:tcPr>
+          <w:p>
+            <w:pPr>
+              <w:rPr>
+                <w:lang w:val="en-US"/>
+              </w:rPr>
+            </w:pPr>
+            <w:r>
+              <w:rPr>
+                <w:lang w:val="en-US"/>
+              </w:rPr>
+              <w:t>T</w:t>
+            </w:r>
+            <w:r>
+              <w:rPr>
+                <w:lang w:val="en-US"/>
+              </w:rPr>
+              <w:t xml:space="preserve">he relative URL to the </w:t>
+            </w:r>
+            <w:r>
+              <w:rPr>
+                <w:lang w:val="en-US"/>
+              </w:rPr>
+              <w:t>referenced node resource</w:t>
+            </w:r>
+            <w:r>
+              <w:rPr>
+                <w:lang w:val="en-US"/>
+              </w:rPr>
+              <w:t>.</w:t>
+            </w:r>
+          </w:p>
+        </w:tc>
+      </w:tr>
+      <w:tr>
+        <w:tc>
+          <w:tcPr>
+            <w:tcW w:w="1412" w:type="dxa"/>
+          </w:tcPr>
+          <w:p>
+            <w:pPr>
+              <w:rPr>
+                <w:lang w:val="en-US"/>
+              </w:rPr>
+            </w:pPr>
+            <w:r>
+              <w:rPr>
+                <w:lang w:val="en-US"/>
+              </w:rPr>
+              <w:t>version</w:t>
+            </w:r>
+          </w:p>
+        </w:tc>
+        <w:tc>
+          <w:tcPr>
+            <w:tcW w:w="1559" w:type="dxa"/>
+          </w:tcPr>
+          <w:p>
+            <w:pPr>
+              <w:rPr>
+                <w:lang w:val="en-US"/>
+              </w:rPr>
+            </w:pPr>
+            <w:r>
+              <w:rPr>
+                <w:lang w:val="en-US"/>
+              </w:rPr>
+              <w:t>UUID</w:t>
+            </w:r>
+          </w:p>
+        </w:tc>
+        <w:tc>
+          <w:tcPr>
+            <w:tcW w:w="6269" w:type="dxa"/>
+          </w:tcPr>
+          <w:p>
+            <w:pPr>
+              <w:rPr>
+                <w:lang w:val="en-US"/>
+              </w:rPr>
+            </w:pPr>
+            <w:r>
+              <w:rPr>
+                <w:lang w:val="en-US"/>
+              </w:rPr>
+              <w:t>Version (cache update session ID) of the referenced node.</w:t>
+            </w:r>
+          </w:p>
+        </w:tc>
+      </w:tr>
+      <w:tr>
+        <w:trPr>
+          <w:cnfStyle w:val="000000100000" w:firstRow="0" w:lastRow="0" w:firstColumn="0" w:lastColumn="0" w:oddVBand="0" w:evenVBand="0" w:oddHBand="1" w:evenHBand="0" w:firstRowFirstColumn="0" w:firstRowLastColumn="0" w:lastRowFirstColumn="0" w:lastRowLastColumn="0"/>
+        </w:trPr>
+        <w:tc>
+          <w:tcPr>
+            <w:tcW w:w="1412" w:type="dxa"/>
+          </w:tcPr>
+          <w:p>
+            <w:pPr>
+              <w:rPr>
+                <w:lang w:val="en-US"/>
+              </w:rPr>
+            </w:pPr>
+            <w:r>
+              <w:rPr>
+                <w:lang w:val="en-US"/>
+              </w:rPr>
+              <w:t>featureCount</w:t>
+            </w:r>
+          </w:p>
+        </w:tc>
+        <w:tc>
+          <w:tcPr>
+            <w:tcW w:w="1559" w:type="dxa"/>
+          </w:tcPr>
+          <w:p>
+            <w:pPr>
+              <w:rPr>
+                <w:lang w:val="en-US"/>
+              </w:rPr>
+            </w:pPr>
+            <w:r>
+              <w:rPr>
+                <w:lang w:val="en-US"/>
+              </w:rPr>
+              <w:t>int</w:t>
+            </w:r>
+          </w:p>
+        </w:tc>
+        <w:tc>
+          <w:tcPr>
+            <w:tcW w:w="6269" w:type="dxa"/>
+          </w:tcPr>
+          <w:p>
+            <w:pPr>
+              <w:rPr>
+                <w:lang w:val="en-US"/>
+              </w:rPr>
+            </w:pPr>
+            <w:r>
+              <w:rPr>
+                <w:lang w:val="en-US"/>
+              </w:rPr>
+              <w:t>Number of features in the referenced node an its descendants.</w:t>
+            </w:r>
+          </w:p>
+        </w:tc>
+      </w:tr>
+    </w:tbl>
+    <w:p>
+      <w:pPr>
+        <w:pStyle w:val="Caption"/>
+        <w:rPr>
+          <w:lang w:val="en-US"/>
+        </w:rPr>
+      </w:pPr>
+      <w:r>
+        <w:rPr>
+          <w:lang w:val="en-US"/>
+        </w:rPr>
+        <w:t xml:space="preserve">Table </w:t>
+      </w:r>
+      <w:r>
+        <w:fldChar w:fldCharType="begin"/>
+      </w:r>
+      <w:r>
+        <w:rPr>
+          <w:lang w:val="en-US"/>
+        </w:rPr>
+        <w:instrText xml:space="preserve"> SEQ Table \* ARABIC </w:instrText>
+      </w:r>
+      <w:r>
+        <w:fldChar w:fldCharType="separate"/>
+      </w:r>
+      <w:r>
+        <w:rPr>
+          <w:noProof/>
+          <w:lang w:val="en-US"/>
+        </w:rPr>
+        <w:t>3</w:t>
+      </w:r>
+      <w:r>
+        <w:fldChar w:fldCharType="end"/>
+      </w:r>
+      <w:r>
+        <w:rPr>
+          <w:lang w:val="en-US"/>
+        </w:rPr>
+        <w:t xml:space="preserve">: </w:t>
+      </w:r>
+      <w:r>
+        <w:rPr>
+          <w:lang w:val="en-US"/>
+        </w:rPr>
+        <w:t>Attributes of the Class Node</w:t>
+      </w:r>
+      <w:r>
+        <w:rPr>
+          <w:lang w:val="en-US"/>
+        </w:rPr>
+        <w:t>Reference</w:t>
+      </w:r>
+      <w:r>
+        <w:rPr>
+          <w:lang w:val="en-US"/>
+        </w:rPr>
+        <w:t xml:space="preserve"> within the NodeIndexDocument</w:t>
+      </w:r>
     </w:p>
     <w:p>
       <w:pPr>
@@ -4713,6 +5184,220 @@
           <w:lang w:val="en-US"/>
         </w:rPr>
       </w:pPr>
+      <w:r>
+        <w:rPr>
+          <w:lang w:val="en-US"/>
+        </w:rPr>
+        <w:t>Resource objects are pointers to different types of resources related to a node, such as the feature data, the geometry attributes and indices, textures and shared resources.</w:t>
+      </w:r>
+    </w:p>
+    <w:tbl>
+      <w:tblPr>
+        <w:tblStyle w:val="MediumGrid3-Accent3"/>
+        <w:tblW w:w="0" w:type="auto"/>
+        <w:tblLook w:val="0420" w:firstRow="1" w:lastRow="0" w:firstColumn="0" w:lastColumn="0" w:noHBand="0" w:noVBand="1"/>
+      </w:tblPr>
+      <w:tblGrid>
+        <w:gridCol w:w="1412"/>
+        <w:gridCol w:w="1559"/>
+        <w:gridCol w:w="6269"/>
+      </w:tblGrid>
+      <w:tr>
+        <w:trPr>
+          <w:cnfStyle w:val="100000000000" w:firstRow="1" w:lastRow="0" w:firstColumn="0" w:lastColumn="0" w:oddVBand="0" w:evenVBand="0" w:oddHBand="0" w:evenHBand="0" w:firstRowFirstColumn="0" w:firstRowLastColumn="0" w:lastRowFirstColumn="0" w:lastRowLastColumn="0"/>
+        </w:trPr>
+        <w:tc>
+          <w:tcPr>
+            <w:tcW w:w="1412" w:type="dxa"/>
+          </w:tcPr>
+          <w:p>
+            <w:pPr>
+              <w:rPr>
+                <w:lang w:val="en-US"/>
+              </w:rPr>
+            </w:pPr>
+            <w:r>
+              <w:rPr>
+                <w:lang w:val="en-US"/>
+              </w:rPr>
+              <w:t>Name</w:t>
+            </w:r>
+          </w:p>
+        </w:tc>
+        <w:tc>
+          <w:tcPr>
+            <w:tcW w:w="1559" w:type="dxa"/>
+          </w:tcPr>
+          <w:p>
+            <w:pPr>
+              <w:rPr>
+                <w:lang w:val="en-US"/>
+              </w:rPr>
+            </w:pPr>
+            <w:r>
+              <w:rPr>
+                <w:lang w:val="en-US"/>
+              </w:rPr>
+              <w:t>Type</w:t>
+            </w:r>
+          </w:p>
+        </w:tc>
+        <w:tc>
+          <w:tcPr>
+            <w:tcW w:w="6269" w:type="dxa"/>
+          </w:tcPr>
+          <w:p>
+            <w:pPr>
+              <w:rPr>
+                <w:lang w:val="en-US"/>
+              </w:rPr>
+            </w:pPr>
+            <w:r>
+              <w:rPr>
+                <w:lang w:val="en-US"/>
+              </w:rPr>
+              <w:t>Description</w:t>
+            </w:r>
+          </w:p>
+        </w:tc>
+      </w:tr>
+      <w:tr>
+        <w:trPr>
+          <w:cnfStyle w:val="000000100000" w:firstRow="0" w:lastRow="0" w:firstColumn="0" w:lastColumn="0" w:oddVBand="0" w:evenVBand="0" w:oddHBand="1" w:evenHBand="0" w:firstRowFirstColumn="0" w:firstRowLastColumn="0" w:lastRowFirstColumn="0" w:lastRowLastColumn="0"/>
+        </w:trPr>
+        <w:tc>
+          <w:tcPr>
+            <w:tcW w:w="1412" w:type="dxa"/>
+          </w:tcPr>
+          <w:p>
+            <w:pPr>
+              <w:rPr>
+                <w:lang w:val="en-US"/>
+              </w:rPr>
+            </w:pPr>
+            <w:r>
+              <w:rPr>
+                <w:lang w:val="en-US"/>
+              </w:rPr>
+              <w:t>href</w:t>
+            </w:r>
+          </w:p>
+        </w:tc>
+        <w:tc>
+          <w:tcPr>
+            <w:tcW w:w="1559" w:type="dxa"/>
+          </w:tcPr>
+          <w:p>
+            <w:pPr>
+              <w:rPr>
+                <w:lang w:val="en-US"/>
+              </w:rPr>
+            </w:pPr>
+            <w:r>
+              <w:rPr>
+                <w:lang w:val="en-US"/>
+              </w:rPr>
+              <w:t>string</w:t>
+            </w:r>
+          </w:p>
+        </w:tc>
+        <w:tc>
+          <w:tcPr>
+            <w:tcW w:w="6269" w:type="dxa"/>
+          </w:tcPr>
+          <w:p>
+            <w:pPr>
+              <w:rPr>
+                <w:lang w:val="en-US"/>
+              </w:rPr>
+            </w:pPr>
+            <w:r>
+              <w:rPr>
+                <w:lang w:val="en-US"/>
+              </w:rPr>
+              <w:t>T</w:t>
+            </w:r>
+            <w:r>
+              <w:rPr>
+                <w:lang w:val="en-US"/>
+              </w:rPr>
+              <w:t xml:space="preserve">he relative URL to the </w:t>
+            </w:r>
+            <w:r>
+              <w:rPr>
+                <w:lang w:val="en-US"/>
+              </w:rPr>
+              <w:t>referenced resource</w:t>
+            </w:r>
+            <w:r>
+              <w:rPr>
+                <w:lang w:val="en-US"/>
+              </w:rPr>
+              <w:t>.</w:t>
+            </w:r>
+          </w:p>
+        </w:tc>
+      </w:tr>
+    </w:tbl>
+    <w:p>
+      <w:pPr>
+        <w:pStyle w:val="Caption"/>
+        <w:rPr>
+          <w:lang w:val="en-US"/>
+        </w:rPr>
+      </w:pPr>
+      <w:r>
+        <w:rPr>
+          <w:lang w:val="en-US"/>
+        </w:rPr>
+        <w:t xml:space="preserve">Table </w:t>
+      </w:r>
+      <w:r>
+        <w:fldChar w:fldCharType="begin"/>
+      </w:r>
+      <w:r>
+        <w:rPr>
+          <w:lang w:val="en-US"/>
+        </w:rPr>
+        <w:instrText xml:space="preserve"> SEQ Table \* ARABIC </w:instrText>
+      </w:r>
+      <w:r>
+        <w:fldChar w:fldCharType="separate"/>
+      </w:r>
+      <w:r>
+        <w:rPr>
+          <w:noProof/>
+          <w:lang w:val="en-US"/>
+        </w:rPr>
+        <w:t>4</w:t>
+      </w:r>
+      <w:r>
+        <w:fldChar w:fldCharType="end"/>
+      </w:r>
+      <w:r>
+        <w:rPr>
+          <w:lang w:val="en-US"/>
+        </w:rPr>
+        <w:t xml:space="preserve">: </w:t>
+      </w:r>
+      <w:r>
+        <w:rPr>
+          <w:lang w:val="en-US"/>
+        </w:rPr>
+        <w:t xml:space="preserve">Attributes of the Class </w:t>
+      </w:r>
+      <w:r>
+        <w:rPr>
+          <w:lang w:val="en-US"/>
+        </w:rPr>
+        <w:t>Resource</w:t>
+      </w:r>
+      <w:r>
+        <w:rPr>
+          <w:lang w:val="en-US"/>
+        </w:rPr>
+        <w:t xml:space="preserve"> within the NodeIndexDocument</w:t>
+      </w:r>
     </w:p>
     <w:p>
       <w:pPr>
@@ -4734,6 +5419,395 @@
           <w:lang w:val="en-US"/>
         </w:rPr>
       </w:pPr>
+      <w:r>
+        <w:rPr>
+          <w:lang w:val="en-US"/>
+        </w:rPr>
+        <w:t>Transform</w:t>
+      </w:r>
+      <w:r>
+        <w:rPr>
+          <w:lang w:val="en-US"/>
+        </w:rPr>
+        <w:t xml:space="preserve"> objects </w:t>
+      </w:r>
+      <w:r>
+        <w:rPr>
+          <w:lang w:val="en-US"/>
+        </w:rPr>
+        <w:t>are used to transform the positions of feature geometries inside this node relative to the mbs anchor point, to achieve valid georeferenced positions in the node’s SRS.</w:t>
+      </w:r>
+      <w:r>
+        <w:rPr>
+          <w:lang w:val="en-US"/>
+        </w:rPr>
+        <w:t>.</w:t>
+      </w:r>
+    </w:p>
+    <w:tbl>
+      <w:tblPr>
+        <w:tblStyle w:val="MediumGrid3-Accent3"/>
+        <w:tblW w:w="0" w:type="auto"/>
+        <w:tblLook w:val="0420" w:firstRow="1" w:lastRow="0" w:firstColumn="0" w:lastColumn="0" w:noHBand="0" w:noVBand="1"/>
+      </w:tblPr>
+      <w:tblGrid>
+        <w:gridCol w:w="1443"/>
+        <w:gridCol w:w="1559"/>
+        <w:gridCol w:w="6269"/>
+      </w:tblGrid>
+      <w:tr>
+        <w:trPr>
+          <w:cnfStyle w:val="100000000000" w:firstRow="1" w:lastRow="0" w:firstColumn="0" w:lastColumn="0" w:oddVBand="0" w:evenVBand="0" w:oddHBand="0" w:evenHBand="0" w:firstRowFirstColumn="0" w:firstRowLastColumn="0" w:lastRowFirstColumn="0" w:lastRowLastColumn="0"/>
+        </w:trPr>
+        <w:tc>
+          <w:tcPr>
+            <w:tcW w:w="1412" w:type="dxa"/>
+          </w:tcPr>
+          <w:p>
+            <w:pPr>
+              <w:rPr>
+                <w:lang w:val="en-US"/>
+              </w:rPr>
+            </w:pPr>
+            <w:r>
+              <w:rPr>
+                <w:lang w:val="en-US"/>
+              </w:rPr>
+              <w:t>Name</w:t>
+            </w:r>
+          </w:p>
+        </w:tc>
+        <w:tc>
+          <w:tcPr>
+            <w:tcW w:w="1559" w:type="dxa"/>
+          </w:tcPr>
+          <w:p>
+            <w:pPr>
+              <w:rPr>
+                <w:lang w:val="en-US"/>
+              </w:rPr>
+            </w:pPr>
+            <w:r>
+              <w:rPr>
+                <w:lang w:val="en-US"/>
+              </w:rPr>
+              <w:t>Type</w:t>
+            </w:r>
+          </w:p>
+        </w:tc>
+        <w:tc>
+          <w:tcPr>
+            <w:tcW w:w="6269" w:type="dxa"/>
+          </w:tcPr>
+          <w:p>
+            <w:pPr>
+              <w:rPr>
+                <w:lang w:val="en-US"/>
+              </w:rPr>
+            </w:pPr>
+            <w:r>
+              <w:rPr>
+                <w:lang w:val="en-US"/>
+              </w:rPr>
+              <w:t>Description</w:t>
+            </w:r>
+          </w:p>
+        </w:tc>
+      </w:tr>
+      <w:tr>
+        <w:trPr>
+          <w:cnfStyle w:val="000000100000" w:firstRow="0" w:lastRow="0" w:firstColumn="0" w:lastColumn="0" w:oddVBand="0" w:evenVBand="0" w:oddHBand="1" w:evenHBand="0" w:firstRowFirstColumn="0" w:firstRowLastColumn="0" w:lastRowFirstColumn="0" w:lastRowLastColumn="0"/>
+        </w:trPr>
+        <w:tc>
+          <w:tcPr>
+            <w:tcW w:w="1412" w:type="dxa"/>
+          </w:tcPr>
+          <w:p>
+            <w:pPr>
+              <w:rPr>
+                <w:lang w:val="en-US"/>
+              </w:rPr>
+            </w:pPr>
+            <w:r>
+              <w:rPr>
+                <w:lang w:val="en-US"/>
+              </w:rPr>
+              <w:t>nodePosition</w:t>
+            </w:r>
+          </w:p>
+        </w:tc>
+        <w:tc>
+          <w:tcPr>
+            <w:tcW w:w="1559" w:type="dxa"/>
+          </w:tcPr>
+          <w:p>
+            <w:pPr>
+              <w:rPr>
+                <w:lang w:val="en-US"/>
+              </w:rPr>
+            </w:pPr>
+            <w:r>
+              <w:rPr>
+                <w:lang w:val="en-US"/>
+              </w:rPr>
+              <w:t>double[3]</w:t>
+            </w:r>
+          </w:p>
+        </w:tc>
+        <w:tc>
+          <w:tcPr>
+            <w:tcW w:w="6269" w:type="dxa"/>
+          </w:tcPr>
+          <w:p>
+            <w:pPr>
+              <w:rPr>
+                <w:lang w:val="en-US"/>
+              </w:rPr>
+            </w:pPr>
+            <w:r>
+              <w:rPr>
+                <w:lang w:val="en-US"/>
+              </w:rPr>
+              <w:t>xyz translation values of this Transform</w:t>
+            </w:r>
+          </w:p>
+        </w:tc>
+      </w:tr>
+      <w:tr>
+        <w:tc>
+          <w:tcPr>
+            <w:tcW w:w="1412" w:type="dxa"/>
+          </w:tcPr>
+          <w:p>
+            <w:pPr>
+              <w:rPr>
+                <w:lang w:val="en-US"/>
+              </w:rPr>
+            </w:pPr>
+            <w:r>
+              <w:rPr>
+                <w:lang w:val="en-US"/>
+              </w:rPr>
+              <w:t>node</w:t>
+            </w:r>
+            <w:r>
+              <w:rPr>
+                <w:lang w:val="en-US"/>
+              </w:rPr>
+              <w:t>Rotation</w:t>
+            </w:r>
+          </w:p>
+        </w:tc>
+        <w:tc>
+          <w:tcPr>
+            <w:tcW w:w="1559" w:type="dxa"/>
+          </w:tcPr>
+          <w:p>
+            <w:pPr>
+              <w:rPr>
+                <w:lang w:val="en-US"/>
+              </w:rPr>
+            </w:pPr>
+            <w:r>
+              <w:rPr>
+                <w:lang w:val="en-US"/>
+              </w:rPr>
+              <w:t>double[3]</w:t>
+            </w:r>
+          </w:p>
+        </w:tc>
+        <w:tc>
+          <w:tcPr>
+            <w:tcW w:w="6269" w:type="dxa"/>
+          </w:tcPr>
+          <w:p>
+            <w:pPr>
+              <w:rPr>
+                <w:lang w:val="en-US"/>
+              </w:rPr>
+            </w:pPr>
+            <w:r>
+              <w:rPr>
+                <w:lang w:val="en-US"/>
+              </w:rPr>
+              <w:t xml:space="preserve">xyz </w:t>
+            </w:r>
+            <w:r>
+              <w:rPr>
+                <w:lang w:val="en-US"/>
+              </w:rPr>
+              <w:t>rotation</w:t>
+            </w:r>
+            <w:r>
+              <w:rPr>
+                <w:lang w:val="en-US"/>
+              </w:rPr>
+              <w:t xml:space="preserve"> values</w:t>
+            </w:r>
+            <w:r>
+              <w:rPr>
+                <w:lang w:val="en-US"/>
+              </w:rPr>
+              <w:t xml:space="preserve"> </w:t>
+            </w:r>
+            <w:r>
+              <w:rPr>
+                <w:lang w:val="en-US"/>
+              </w:rPr>
+              <w:t>of this Transform</w:t>
+            </w:r>
+          </w:p>
+        </w:tc>
+      </w:tr>
+      <w:tr>
+        <w:trPr>
+          <w:cnfStyle w:val="000000100000" w:firstRow="0" w:lastRow="0" w:firstColumn="0" w:lastColumn="0" w:oddVBand="0" w:evenVBand="0" w:oddHBand="1" w:evenHBand="0" w:firstRowFirstColumn="0" w:firstRowLastColumn="0" w:lastRowFirstColumn="0" w:lastRowLastColumn="0"/>
+        </w:trPr>
+        <w:tc>
+          <w:tcPr>
+            <w:tcW w:w="1412" w:type="dxa"/>
+          </w:tcPr>
+          <w:p>
+            <w:pPr>
+              <w:rPr>
+                <w:lang w:val="en-US"/>
+              </w:rPr>
+            </w:pPr>
+            <w:r>
+              <w:rPr>
+                <w:lang w:val="en-US"/>
+              </w:rPr>
+              <w:t>node</w:t>
+            </w:r>
+            <w:r>
+              <w:rPr>
+                <w:lang w:val="en-US"/>
+              </w:rPr>
+              <w:t>Scale</w:t>
+            </w:r>
+          </w:p>
+        </w:tc>
+        <w:tc>
+          <w:tcPr>
+            <w:tcW w:w="1559" w:type="dxa"/>
+          </w:tcPr>
+          <w:p>
+            <w:pPr>
+              <w:rPr>
+                <w:lang w:val="en-US"/>
+              </w:rPr>
+            </w:pPr>
+            <w:r>
+              <w:rPr>
+                <w:lang w:val="en-US"/>
+              </w:rPr>
+              <w:t>double[3]</w:t>
+            </w:r>
+          </w:p>
+        </w:tc>
+        <w:tc>
+          <w:tcPr>
+            <w:tcW w:w="6269" w:type="dxa"/>
+          </w:tcPr>
+          <w:p>
+            <w:pPr>
+              <w:rPr>
+                <w:lang w:val="en-US"/>
+              </w:rPr>
+            </w:pPr>
+            <w:r>
+              <w:rPr>
+                <w:lang w:val="en-US"/>
+              </w:rPr>
+              <w:t xml:space="preserve">xyz </w:t>
+            </w:r>
+            <w:r>
+              <w:rPr>
+                <w:lang w:val="en-US"/>
+              </w:rPr>
+              <w:t>scale</w:t>
+            </w:r>
+            <w:r>
+              <w:rPr>
+                <w:lang w:val="en-US"/>
+              </w:rPr>
+              <w:t xml:space="preserve"> values</w:t>
+            </w:r>
+            <w:r>
+              <w:rPr>
+                <w:lang w:val="en-US"/>
+              </w:rPr>
+              <w:t xml:space="preserve"> </w:t>
+            </w:r>
+            <w:r>
+              <w:rPr>
+                <w:lang w:val="en-US"/>
+              </w:rPr>
+              <w:t>of this Transform</w:t>
+            </w:r>
+          </w:p>
+        </w:tc>
+      </w:tr>
+    </w:tbl>
+    <w:p>
+      <w:pPr>
+        <w:pStyle w:val="Caption"/>
+        <w:rPr>
+          <w:lang w:val="en-US"/>
+        </w:rPr>
+      </w:pPr>
+      <w:r>
+        <w:rPr>
+          <w:lang w:val="en-US"/>
+        </w:rPr>
+        <w:t xml:space="preserve">Table </w:t>
+      </w:r>
+      <w:r>
+        <w:fldChar w:fldCharType="begin"/>
+      </w:r>
+      <w:r>
+        <w:rPr>
+          <w:lang w:val="en-US"/>
+        </w:rPr>
+        <w:instrText xml:space="preserve"> SEQ Table \* ARABIC </w:instrText>
+      </w:r>
+      <w:r>
+        <w:fldChar w:fldCharType="separate"/>
+      </w:r>
+      <w:r>
+        <w:rPr>
+          <w:noProof/>
+          <w:lang w:val="en-US"/>
+        </w:rPr>
+        <w:t>5</w:t>
+      </w:r>
+      <w:r>
+        <w:fldChar w:fldCharType="end"/>
+      </w:r>
+      <w:r>
+        <w:rPr>
+          <w:lang w:val="en-US"/>
+        </w:rPr>
+        <w:t xml:space="preserve">: </w:t>
+      </w:r>
+      <w:r>
+        <w:rPr>
+          <w:lang w:val="en-US"/>
+        </w:rPr>
+        <w:t xml:space="preserve">Attributes of the Class </w:t>
+      </w:r>
+      <w:r>
+        <w:rPr>
+          <w:lang w:val="en-US"/>
+        </w:rPr>
+        <w:t>Transform</w:t>
+      </w:r>
+      <w:r>
+        <w:rPr>
+          <w:lang w:val="en-US"/>
+        </w:rPr>
+        <w:t xml:space="preserve"> within the NodeIndexDocument</w:t>
+      </w:r>
     </w:p>
     <w:p>
       <w:pPr>
@@ -4755,6 +5829,416 @@
           <w:lang w:val="en-US"/>
         </w:rPr>
       </w:pPr>
+      <w:r>
+        <w:rPr>
+          <w:lang w:val="en-US"/>
+        </w:rPr>
+        <w:t>Resource objects are pointers to different types of resources related to a node, such as the feature data, the geometry attributes and indices, textures and shared resources.</w:t>
+      </w:r>
+    </w:p>
+    <w:tbl>
+      <w:tblPr>
+        <w:tblStyle w:val="MediumGrid3-Accent3"/>
+        <w:tblW w:w="0" w:type="auto"/>
+        <w:tblLook w:val="0420" w:firstRow="1" w:lastRow="0" w:firstColumn="0" w:lastColumn="0" w:noHBand="0" w:noVBand="1"/>
+      </w:tblPr>
+      <w:tblGrid>
+        <w:gridCol w:w="1412"/>
+        <w:gridCol w:w="1559"/>
+        <w:gridCol w:w="6269"/>
+      </w:tblGrid>
+      <w:tr>
+        <w:trPr>
+          <w:cnfStyle w:val="100000000000" w:firstRow="1" w:lastRow="0" w:firstColumn="0" w:lastColumn="0" w:oddVBand="0" w:evenVBand="0" w:oddHBand="0" w:evenHBand="0" w:firstRowFirstColumn="0" w:firstRowLastColumn="0" w:lastRowFirstColumn="0" w:lastRowLastColumn="0"/>
+        </w:trPr>
+        <w:tc>
+          <w:tcPr>
+            <w:tcW w:w="1412" w:type="dxa"/>
+          </w:tcPr>
+          <w:p>
+            <w:pPr>
+              <w:rPr>
+                <w:lang w:val="en-US"/>
+              </w:rPr>
+            </w:pPr>
+            <w:r>
+              <w:rPr>
+                <w:lang w:val="en-US"/>
+              </w:rPr>
+              <w:t>Name</w:t>
+            </w:r>
+          </w:p>
+        </w:tc>
+        <w:tc>
+          <w:tcPr>
+            <w:tcW w:w="1559" w:type="dxa"/>
+          </w:tcPr>
+          <w:p>
+            <w:pPr>
+              <w:rPr>
+                <w:lang w:val="en-US"/>
+              </w:rPr>
+            </w:pPr>
+            <w:r>
+              <w:rPr>
+                <w:lang w:val="en-US"/>
+              </w:rPr>
+              <w:t>Type</w:t>
+            </w:r>
+          </w:p>
+        </w:tc>
+        <w:tc>
+          <w:tcPr>
+            <w:tcW w:w="6269" w:type="dxa"/>
+          </w:tcPr>
+          <w:p>
+            <w:pPr>
+              <w:rPr>
+                <w:lang w:val="en-US"/>
+              </w:rPr>
+            </w:pPr>
+            <w:r>
+              <w:rPr>
+                <w:lang w:val="en-US"/>
+              </w:rPr>
+              <w:t>Description</w:t>
+            </w:r>
+          </w:p>
+        </w:tc>
+      </w:tr>
+      <w:tr>
+        <w:trPr>
+          <w:cnfStyle w:val="000000100000" w:firstRow="0" w:lastRow="0" w:firstColumn="0" w:lastColumn="0" w:oddVBand="0" w:evenVBand="0" w:oddHBand="1" w:evenHBand="0" w:firstRowFirstColumn="0" w:firstRowLastColumn="0" w:lastRowFirstColumn="0" w:lastRowLastColumn="0"/>
+        </w:trPr>
+        <w:tc>
+          <w:tcPr>
+            <w:tcW w:w="1412" w:type="dxa"/>
+          </w:tcPr>
+          <w:p>
+            <w:pPr>
+              <w:rPr>
+                <w:lang w:val="en-US"/>
+              </w:rPr>
+            </w:pPr>
+            <w:r>
+              <w:rPr>
+                <w:lang w:val="en-US"/>
+              </w:rPr>
+              <w:t>id</w:t>
+            </w:r>
+          </w:p>
+        </w:tc>
+        <w:tc>
+          <w:tcPr>
+            <w:tcW w:w="1559" w:type="dxa"/>
+          </w:tcPr>
+          <w:p>
+            <w:pPr>
+              <w:rPr>
+                <w:lang w:val="en-US"/>
+              </w:rPr>
+            </w:pPr>
+            <w:r>
+              <w:rPr>
+                <w:lang w:val="en-US"/>
+              </w:rPr>
+              <w:t>long</w:t>
+            </w:r>
+          </w:p>
+        </w:tc>
+        <w:tc>
+          <w:tcPr>
+            <w:tcW w:w="6269" w:type="dxa"/>
+          </w:tcPr>
+          <w:p>
+            <w:pPr>
+              <w:rPr>
+                <w:lang w:val="en-US"/>
+              </w:rPr>
+            </w:pPr>
+          </w:p>
+        </w:tc>
+      </w:tr>
+      <w:tr>
+        <w:tc>
+          <w:tcPr>
+            <w:tcW w:w="1412" w:type="dxa"/>
+          </w:tcPr>
+          <w:p>
+            <w:pPr>
+              <w:rPr>
+                <w:lang w:val="en-US"/>
+              </w:rPr>
+            </w:pPr>
+            <w:r>
+              <w:rPr>
+                <w:lang w:val="en-US"/>
+              </w:rPr>
+              <w:t>mbs</w:t>
+            </w:r>
+          </w:p>
+        </w:tc>
+        <w:tc>
+          <w:tcPr>
+            <w:tcW w:w="1559" w:type="dxa"/>
+          </w:tcPr>
+          <w:p>
+            <w:pPr>
+              <w:rPr>
+                <w:lang w:val="en-US"/>
+              </w:rPr>
+            </w:pPr>
+            <w:r>
+              <w:rPr>
+                <w:lang w:val="en-US"/>
+              </w:rPr>
+              <w:t>double[4]</w:t>
+            </w:r>
+          </w:p>
+        </w:tc>
+        <w:tc>
+          <w:tcPr>
+            <w:tcW w:w="6269" w:type="dxa"/>
+          </w:tcPr>
+          <w:p>
+            <w:pPr>
+              <w:rPr>
+                <w:lang w:val="en-US"/>
+              </w:rPr>
+            </w:pPr>
+          </w:p>
+        </w:tc>
+      </w:tr>
+      <w:tr>
+        <w:trPr>
+          <w:cnfStyle w:val="000000100000" w:firstRow="0" w:lastRow="0" w:firstColumn="0" w:lastColumn="0" w:oddVBand="0" w:evenVBand="0" w:oddHBand="1" w:evenHBand="0" w:firstRowFirstColumn="0" w:firstRowLastColumn="0" w:lastRowFirstColumn="0" w:lastRowLastColumn="0"/>
+        </w:trPr>
+        <w:tc>
+          <w:tcPr>
+            <w:tcW w:w="1412" w:type="dxa"/>
+          </w:tcPr>
+          <w:p>
+            <w:pPr>
+              <w:rPr>
+                <w:lang w:val="en-US"/>
+              </w:rPr>
+            </w:pPr>
+            <w:r>
+              <w:rPr>
+                <w:lang w:val="en-US"/>
+              </w:rPr>
+              <w:t>lodChildren</w:t>
+            </w:r>
+          </w:p>
+        </w:tc>
+        <w:tc>
+          <w:tcPr>
+            <w:tcW w:w="1559" w:type="dxa"/>
+          </w:tcPr>
+          <w:p>
+            <w:pPr>
+              <w:rPr>
+                <w:lang w:val="en-US"/>
+              </w:rPr>
+            </w:pPr>
+            <w:r>
+              <w:rPr>
+                <w:lang w:val="en-US"/>
+              </w:rPr>
+              <w:t>long[0..*]</w:t>
+            </w:r>
+          </w:p>
+        </w:tc>
+        <w:tc>
+          <w:tcPr>
+            <w:tcW w:w="6269" w:type="dxa"/>
+          </w:tcPr>
+          <w:p>
+            <w:pPr>
+              <w:rPr>
+                <w:lang w:val="en-US"/>
+              </w:rPr>
+            </w:pPr>
+          </w:p>
+        </w:tc>
+      </w:tr>
+      <w:tr>
+        <w:tc>
+          <w:tcPr>
+            <w:tcW w:w="1412" w:type="dxa"/>
+          </w:tcPr>
+          <w:p>
+            <w:pPr>
+              <w:rPr>
+                <w:lang w:val="en-US"/>
+              </w:rPr>
+            </w:pPr>
+            <w:r>
+              <w:rPr>
+                <w:lang w:val="en-US"/>
+              </w:rPr>
+              <w:t>rank</w:t>
+            </w:r>
+          </w:p>
+        </w:tc>
+        <w:tc>
+          <w:tcPr>
+            <w:tcW w:w="1559" w:type="dxa"/>
+          </w:tcPr>
+          <w:p>
+            <w:pPr>
+              <w:rPr>
+                <w:lang w:val="en-US"/>
+              </w:rPr>
+            </w:pPr>
+            <w:r>
+              <w:rPr>
+                <w:lang w:val="en-US"/>
+              </w:rPr>
+              <w:t>int</w:t>
+            </w:r>
+          </w:p>
+        </w:tc>
+        <w:tc>
+          <w:tcPr>
+            <w:tcW w:w="6269" w:type="dxa"/>
+          </w:tcPr>
+          <w:p>
+            <w:pPr>
+              <w:rPr>
+                <w:lang w:val="en-US"/>
+              </w:rPr>
+            </w:pPr>
+          </w:p>
+        </w:tc>
+      </w:tr>
+      <w:tr>
+        <w:trPr>
+          <w:cnfStyle w:val="000000100000" w:firstRow="0" w:lastRow="0" w:firstColumn="0" w:lastColumn="0" w:oddVBand="0" w:evenVBand="0" w:oddHBand="1" w:evenHBand="0" w:firstRowFirstColumn="0" w:firstRowLastColumn="0" w:lastRowFirstColumn="0" w:lastRowLastColumn="0"/>
+        </w:trPr>
+        <w:tc>
+          <w:tcPr>
+            <w:tcW w:w="1412" w:type="dxa"/>
+          </w:tcPr>
+          <w:p>
+            <w:pPr>
+              <w:rPr>
+                <w:lang w:val="en-US"/>
+              </w:rPr>
+            </w:pPr>
+            <w:r>
+              <w:rPr>
+                <w:lang w:val="en-US"/>
+              </w:rPr>
+              <w:t>root</w:t>
+            </w:r>
+          </w:p>
+        </w:tc>
+        <w:tc>
+          <w:tcPr>
+            <w:tcW w:w="1559" w:type="dxa"/>
+          </w:tcPr>
+          <w:p>
+            <w:pPr>
+              <w:rPr>
+                <w:lang w:val="en-US"/>
+              </w:rPr>
+            </w:pPr>
+            <w:r>
+              <w:rPr>
+                <w:lang w:val="en-US"/>
+              </w:rPr>
+              <w:t>long</w:t>
+            </w:r>
+          </w:p>
+        </w:tc>
+        <w:tc>
+          <w:tcPr>
+            <w:tcW w:w="6269" w:type="dxa"/>
+          </w:tcPr>
+          <w:p>
+            <w:pPr>
+              <w:rPr>
+                <w:lang w:val="en-US"/>
+              </w:rPr>
+            </w:pPr>
+            <w:r>
+              <w:rPr>
+                <w:lang w:val="en-US"/>
+              </w:rPr>
+              <w:t>The ID of the root node of a feature LOD tree that this feature participates in. Only require</w:t>
+            </w:r>
+            <w:r>
+              <w:rPr>
+                <w:lang w:val="en-US"/>
+              </w:rPr>
+              <w:t>d if the feature participates in a LOD tree.</w:t>
+            </w:r>
+            <w:bookmarkStart w:id="0" w:name="_GoBack"/>
+            <w:bookmarkEnd w:id="0"/>
+          </w:p>
+        </w:tc>
+      </w:tr>
+    </w:tbl>
+    <w:p>
+      <w:pPr>
+        <w:pStyle w:val="Caption"/>
+        <w:rPr>
+          <w:lang w:val="en-US"/>
+        </w:rPr>
+      </w:pPr>
+      <w:r>
+        <w:rPr>
+          <w:lang w:val="en-US"/>
+        </w:rPr>
+        <w:t xml:space="preserve">Table </w:t>
+      </w:r>
+      <w:r>
+        <w:fldChar w:fldCharType="begin"/>
+      </w:r>
+      <w:r>
+        <w:rPr>
+          <w:lang w:val="en-US"/>
+        </w:rPr>
+        <w:instrText xml:space="preserve"> SEQ Table \* ARABIC </w:instrText>
+      </w:r>
+      <w:r>
+        <w:fldChar w:fldCharType="separate"/>
+      </w:r>
+      <w:r>
+        <w:rPr>
+          <w:noProof/>
+          <w:lang w:val="en-US"/>
+        </w:rPr>
+        <w:t>4</w:t>
+      </w:r>
+      <w:r>
+        <w:fldChar w:fldCharType="end"/>
+      </w:r>
+      <w:r>
+        <w:rPr>
+          <w:lang w:val="en-US"/>
+        </w:rPr>
+        <w:t xml:space="preserve">: </w:t>
+      </w:r>
+      <w:r>
+        <w:rPr>
+          <w:lang w:val="en-US"/>
+        </w:rPr>
+        <w:t xml:space="preserve">Attributes of the Class </w:t>
+      </w:r>
+      <w:r>
+        <w:rPr>
+          <w:lang w:val="en-US"/>
+        </w:rPr>
+        <w:t>Feature</w:t>
+      </w:r>
+      <w:r>
+        <w:rPr>
+          <w:lang w:val="en-US"/>
+        </w:rPr>
+        <w:t xml:space="preserve"> within the NodeIndexDocument</w:t>
+      </w:r>
     </w:p>
     <w:p>
       <w:pPr>
@@ -4767,34 +6251,34 @@
         <w:rPr>
           <w:lang w:val="en-US"/>
         </w:rPr>
+        <w:t>Blocked Nodes</w:t>
+      </w:r>
+    </w:p>
+    <w:p>
+      <w:pPr>
+        <w:rPr>
+          <w:lang w:val="en-US"/>
+        </w:rPr>
+      </w:pPr>
+      <w:r>
+        <w:rPr>
+          <w:lang w:val="en-US"/>
+        </w:rPr>
+        <w:t>Inner Nodes can also be “blocked”, i.e. grouped together, as a simple JSON array containing multiple Node Index Documents.</w:t>
+      </w:r>
+    </w:p>
+    <w:p>
+      <w:pPr>
+        <w:pStyle w:val="Heading2"/>
+        <w:rPr>
+          <w:lang w:val="en-US"/>
+        </w:rPr>
+      </w:pPr>
+      <w:r>
+        <w:rPr>
+          <w:lang w:val="en-US"/>
+        </w:rPr>
         <w:lastRenderedPageBreak/>
-        <w:t>Blocked Nodes</w:t>
-      </w:r>
-    </w:p>
-    <w:p>
-      <w:pPr>
-        <w:rPr>
-          <w:lang w:val="en-US"/>
-        </w:rPr>
-      </w:pPr>
-      <w:r>
-        <w:rPr>
-          <w:lang w:val="en-US"/>
-        </w:rPr>
-        <w:t>Inner Nodes can also be “blocked”, i.e. grouped together, as a simple JSON array containing multiple Node Index Documents.</w:t>
-      </w:r>
-    </w:p>
-    <w:p>
-      <w:pPr>
-        <w:pStyle w:val="Heading2"/>
-        <w:rPr>
-          <w:lang w:val="en-US"/>
-        </w:rPr>
-      </w:pPr>
-      <w:r>
-        <w:rPr>
-          <w:lang w:val="en-US"/>
-        </w:rPr>
         <w:t>Feature</w:t>
       </w:r>
       <w:r>
@@ -4820,40 +6304,20 @@
         <w:rPr>
           <w:lang w:val="en-US"/>
         </w:rPr>
-        <w:t xml:space="preserve">(s) contain geographical features with a set of attributes, </w:t>
-      </w:r>
-      <w:proofErr w:type="spellStart"/>
-      <w:r>
-        <w:rPr>
-          <w:lang w:val="en-US"/>
-        </w:rPr>
-        <w:t>accessors</w:t>
-      </w:r>
-      <w:proofErr w:type="spellEnd"/>
-      <w:r>
-        <w:rPr>
-          <w:lang w:val="en-US"/>
-        </w:rPr>
-        <w:t xml:space="preserve"> to geometry attributes and other properties such as styling or materials.</w:t>
-      </w:r>
-    </w:p>
-    <w:p>
-      <w:pPr>
-        <w:rPr>
-          <w:lang w:val="en-US"/>
-        </w:rPr>
-      </w:pPr>
-      <w:r>
-        <w:rPr>
-          <w:lang w:val="en-US"/>
-        </w:rPr>
-        <w:t>Features</w:t>
-      </w:r>
-      <w:r>
-        <w:rPr>
-          <w:lang w:val="en-US"/>
-        </w:rPr>
-        <w:t xml:space="preserve"> </w:t>
+        <w:t>(s) contain geographical features with a set of attributes, accessors to geometry attributes and other properties such as styling or materials.</w:t>
+      </w:r>
+    </w:p>
+    <w:p>
+      <w:pPr>
+        <w:rPr>
+          <w:lang w:val="en-US"/>
+        </w:rPr>
+      </w:pPr>
+      <w:r>
+        <w:rPr>
+          <w:lang w:val="en-US"/>
+        </w:rPr>
+        <w:t xml:space="preserve">Features </w:t>
       </w:r>
       <w:r>
         <w:rPr>
@@ -4980,7 +6444,6 @@
           <w:lang w:val="en-US"/>
         </w:rPr>
       </w:pPr>
-      <w:proofErr w:type="spellStart"/>
       <w:r>
         <w:rPr>
           <w:lang w:val="en-US"/>
@@ -4993,33 +6456,18 @@
         </w:rPr>
         <w:t>s.bin</w:t>
       </w:r>
-      <w:proofErr w:type="spellEnd"/>
-    </w:p>
-    <w:p>
-      <w:pPr>
-        <w:rPr>
-          <w:lang w:val="en-US"/>
-        </w:rPr>
-      </w:pPr>
-      <w:r>
-        <w:rPr>
-          <w:lang w:val="en-US"/>
-        </w:rPr>
-        <w:t xml:space="preserve">The Textures file is a binary resource that contains one or multiple images that are used as textures of features in the cache. A single </w:t>
-      </w:r>
-      <w:proofErr w:type="spellStart"/>
-      <w:r>
-        <w:rPr>
-          <w:lang w:val="en-US"/>
-        </w:rPr>
-        <w:t>Texture.bin</w:t>
-      </w:r>
-      <w:proofErr w:type="spellEnd"/>
-      <w:r>
-        <w:rPr>
-          <w:lang w:val="en-US"/>
-        </w:rPr>
-        <w:t xml:space="preserve"> file contains textures for a </w:t>
+    </w:p>
+    <w:p>
+      <w:pPr>
+        <w:rPr>
+          <w:lang w:val="en-US"/>
+        </w:rPr>
+      </w:pPr>
+      <w:r>
+        <w:rPr>
+          <w:lang w:val="en-US"/>
+        </w:rPr>
+        <w:t xml:space="preserve">The Textures file is a binary resource that contains one or multiple images that are used as textures of features in the cache. A single Texture.bin file contains textures for a </w:t>
       </w:r>
       <w:r>
         <w:rPr>
@@ -5031,16 +6479,8 @@
         <w:rPr>
           <w:lang w:val="en-US"/>
         </w:rPr>
-        <w:t xml:space="preserve">specific texture </w:t>
-      </w:r>
-      <w:proofErr w:type="spellStart"/>
-      <w:r>
-        <w:rPr>
-          <w:lang w:val="en-US"/>
-        </w:rPr>
-        <w:t>LoD</w:t>
-      </w:r>
-      <w:proofErr w:type="spellEnd"/>
+        <w:t>specific texture LoD</w:t>
+      </w:r>
       <w:r>
         <w:rPr>
           <w:lang w:val="en-US"/>
@@ -5055,758 +6495,524 @@
           <w:lang w:val="en-US"/>
         </w:rPr>
       </w:pPr>
-      <w:proofErr w:type="spellStart"/>
+      <w:r>
+        <w:rPr>
+          <w:lang w:val="en-US"/>
+        </w:rPr>
+        <w:t>Geometry.bin</w:t>
+      </w:r>
+    </w:p>
+    <w:p>
+      <w:pPr>
+        <w:rPr>
+          <w:lang w:val="en-US"/>
+        </w:rPr>
+      </w:pPr>
+      <w:r>
+        <w:rPr>
+          <w:lang w:val="en-US"/>
+        </w:rPr>
+        <w:t>The binary geometry attribute file follows the Khronos Typed Array</w:t>
+      </w:r>
+      <w:r>
+        <w:rPr>
+          <w:rStyle w:val="FootnoteReference"/>
+          <w:lang w:val="en-US"/>
+        </w:rPr>
+        <w:footnoteReference w:id="4"/>
+      </w:r>
+      <w:r>
+        <w:rPr>
+          <w:lang w:val="en-US"/>
+        </w:rPr>
+        <w:t xml:space="preserve"> specification in the Editor’s Draft version of 10</w:t>
+      </w:r>
+      <w:r>
+        <w:rPr>
+          <w:vertAlign w:val="superscript"/>
+          <w:lang w:val="en-US"/>
+        </w:rPr>
+        <w:t>th</w:t>
+      </w:r>
+      <w:r>
+        <w:rPr>
+          <w:lang w:val="en-US"/>
+        </w:rPr>
+        <w:t xml:space="preserve"> April 2013.</w:t>
+      </w:r>
+      <w:r>
+        <w:rPr>
+          <w:lang w:val="en-US"/>
+        </w:rPr>
+        <w:t xml:space="preserve"> Citing the overview of that spec:</w:t>
+      </w:r>
+    </w:p>
+    <w:p>
+      <w:pPr>
+        <w:rPr>
+          <w:i/>
+          <w:lang w:val="en-US"/>
+        </w:rPr>
+      </w:pPr>
       <w:r>
         <w:rPr>
           <w:lang w:val="en-US"/>
         </w:rPr>
         <w:lastRenderedPageBreak/>
-        <w:t>Geometry.bin</w:t>
-      </w:r>
-      <w:proofErr w:type="spellEnd"/>
-    </w:p>
-    <w:p>
-      <w:pPr>
-        <w:rPr>
-          <w:lang w:val="en-US"/>
-        </w:rPr>
-      </w:pPr>
-      <w:r>
-        <w:rPr>
-          <w:lang w:val="en-US"/>
-        </w:rPr>
-        <w:t xml:space="preserve">The binary geometry attribute file follows the </w:t>
-      </w:r>
-      <w:proofErr w:type="spellStart"/>
-      <w:r>
-        <w:rPr>
-          <w:lang w:val="en-US"/>
-        </w:rPr>
-        <w:t>Khronos</w:t>
-      </w:r>
-      <w:proofErr w:type="spellEnd"/>
-      <w:r>
-        <w:rPr>
-          <w:lang w:val="en-US"/>
-        </w:rPr>
-        <w:t xml:space="preserve"> Typed Array</w:t>
+        <w:t>“</w:t>
+      </w:r>
+      <w:r>
+        <w:rPr>
+          <w:i/>
+          <w:lang w:val="en-US"/>
+        </w:rPr>
+        <w:t>This specification defines an ArrayBuffer type, representing a generic fixed-length binary buffer. It is not possible to manipulate the contents of an ArrayBuffer directly. Instead, a group of types are used to create views of the ArrayBuffer. For example, to access the buffer as an array of 32-bit signed integers, an Int32Array would be created that refers to the ArrayBuffer.</w:t>
+      </w:r>
+    </w:p>
+    <w:p>
+      <w:pPr>
+        <w:rPr>
+          <w:i/>
+          <w:lang w:val="en-US"/>
+        </w:rPr>
+      </w:pPr>
+      <w:r>
+        <w:rPr>
+          <w:i/>
+          <w:lang w:val="en-US"/>
+        </w:rPr>
+        <w:t>Multiple typed array views can refer to the same ArrayBuffer, of different types, lengths, and offsets. This allows for complex data structures to be built up in the ArrayBuffer. As an example, given th</w:t>
+      </w:r>
+      <w:r>
+        <w:rPr>
+          <w:i/>
+          <w:lang w:val="en-US"/>
+        </w:rPr>
+        <w:t>e following code:</w:t>
+      </w:r>
+    </w:p>
+    <w:p>
+      <w:pPr>
+        <w:pStyle w:val="SourceCodeBlock"/>
+      </w:pPr>
+      <w:r>
+        <w:t xml:space="preserve">      // create an 8-byte ArrayBuffer</w:t>
+      </w:r>
+    </w:p>
+    <w:p>
+      <w:pPr>
+        <w:pStyle w:val="SourceCodeBlock"/>
+        <w:rPr>
+          <w:color w:val="auto"/>
+        </w:rPr>
+      </w:pPr>
+      <w:r>
+        <w:rPr>
+          <w:color w:val="auto"/>
+        </w:rPr>
+        <w:t xml:space="preserve">      var b = new ArrayBuffer(8);</w:t>
+      </w:r>
+    </w:p>
+    <w:p>
+      <w:pPr>
+        <w:pStyle w:val="SourceCodeBlock"/>
+      </w:pPr>
+    </w:p>
+    <w:p>
+      <w:pPr>
+        <w:pStyle w:val="SourceCodeBlock"/>
+      </w:pPr>
+      <w:r>
+        <w:t xml:space="preserve">      // create a view v1 referring to b, of type Int32, starting at</w:t>
+      </w:r>
+    </w:p>
+    <w:p>
+      <w:pPr>
+        <w:pStyle w:val="SourceCodeBlock"/>
+      </w:pPr>
+      <w:r>
+        <w:t xml:space="preserve">      // the default byte index (0) and extending until the end of the buffer</w:t>
+      </w:r>
+    </w:p>
+    <w:p>
+      <w:pPr>
+        <w:pStyle w:val="SourceCodeBlock"/>
+        <w:rPr>
+          <w:color w:val="auto"/>
+        </w:rPr>
+      </w:pPr>
+      <w:r>
+        <w:rPr>
+          <w:color w:val="auto"/>
+        </w:rPr>
+        <w:t xml:space="preserve">      var v1 = new Int32Array(b);</w:t>
+      </w:r>
+    </w:p>
+    <w:p>
+      <w:pPr>
+        <w:pStyle w:val="SourceCodeBlock"/>
+      </w:pPr>
+    </w:p>
+    <w:p>
+      <w:pPr>
+        <w:pStyle w:val="SourceCodeBlock"/>
+      </w:pPr>
+      <w:r>
+        <w:t xml:space="preserve">      // create a view v2 referring to b, of type Uint8, starting at</w:t>
+      </w:r>
+    </w:p>
+    <w:p>
+      <w:pPr>
+        <w:pStyle w:val="SourceCodeBlock"/>
+      </w:pPr>
+      <w:r>
+        <w:t xml:space="preserve">      // byte index 2 and extending until the end of the buffer</w:t>
+      </w:r>
+    </w:p>
+    <w:p>
+      <w:pPr>
+        <w:pStyle w:val="SourceCodeBlock"/>
+        <w:rPr>
+          <w:color w:val="auto"/>
+        </w:rPr>
+      </w:pPr>
+      <w:r>
+        <w:rPr>
+          <w:color w:val="auto"/>
+        </w:rPr>
+        <w:t xml:space="preserve">      var v2 = new Uint8Array(b, 2);</w:t>
+      </w:r>
+    </w:p>
+    <w:p>
+      <w:pPr>
+        <w:pStyle w:val="SourceCodeBlock"/>
+      </w:pPr>
+    </w:p>
+    <w:p>
+      <w:pPr>
+        <w:pStyle w:val="SourceCodeBlock"/>
+      </w:pPr>
+      <w:r>
+        <w:t xml:space="preserve">      // create a view v3 referring to b, of type Int16, starting at</w:t>
+      </w:r>
+    </w:p>
+    <w:p>
+      <w:pPr>
+        <w:pStyle w:val="SourceCodeBlock"/>
+      </w:pPr>
+      <w:r>
+        <w:t xml:space="preserve">      // byte index 2 and having a length of 2</w:t>
+      </w:r>
+    </w:p>
+    <w:p>
+      <w:pPr>
+        <w:pStyle w:val="SourceCodeBlock"/>
+        <w:rPr>
+          <w:color w:val="auto"/>
+        </w:rPr>
+      </w:pPr>
+      <w:r>
+        <w:rPr>
+          <w:color w:val="auto"/>
+        </w:rPr>
+        <w:t xml:space="preserve">      va</w:t>
+      </w:r>
+      <w:r>
+        <w:rPr>
+          <w:color w:val="auto"/>
+        </w:rPr>
+        <w:t>r v3 = new Int16Array(b, 2, 2);</w:t>
+      </w:r>
+    </w:p>
+    <w:p>
+      <w:pPr>
+        <w:rPr>
+          <w:i/>
+          <w:lang w:val="en-US"/>
+        </w:rPr>
+      </w:pPr>
+    </w:p>
+    <w:p>
+      <w:pPr>
+        <w:rPr>
+          <w:i/>
+          <w:lang w:val="en-US"/>
+        </w:rPr>
+      </w:pPr>
+      <w:r>
+        <w:rPr>
+          <w:i/>
+          <w:lang w:val="en-US"/>
+        </w:rPr>
+        <w:t>This defines an 8-byte buffer b, and three views of that buffer, v1, v2, and v3. Each of the views refers to the same buffer -- so v1[0] refers to bytes 0..3 as a signed 32-bit integer, v2[0] refers to byte 2 as a unsigned 8-bit integer, and v3[0] refers to bytes 2..3 as a signed 16-bit integer. Any modification to one view is immediately visible in the other: for example, after v2[0] = 0xff; v2[1] = 0xff; then v3[0] == -1 (where -1 is represented as 0xffff).</w:t>
+      </w:r>
+      <w:r>
+        <w:rPr>
+          <w:i/>
+          <w:lang w:val="en-US"/>
+        </w:rPr>
+        <w:t>”</w:t>
+      </w:r>
+    </w:p>
+    <w:p>
+      <w:pPr>
+        <w:pStyle w:val="Heading1"/>
+        <w:rPr>
+          <w:lang w:val="en-US"/>
+        </w:rPr>
+      </w:pPr>
+      <w:r>
+        <w:rPr>
+          <w:lang w:val="en-US"/>
+        </w:rPr>
+        <w:t>Persistence</w:t>
+      </w:r>
+    </w:p>
+    <w:p>
+      <w:pPr>
+        <w:rPr>
+          <w:lang w:val="en-US"/>
+        </w:rPr>
+      </w:pPr>
+      <w:r>
+        <w:rPr>
+          <w:lang w:val="en-US"/>
+        </w:rPr>
+        <w:t xml:space="preserve">All storage methods store the </w:t>
+      </w:r>
+      <w:r>
+        <w:rPr>
+          <w:lang w:val="en-US"/>
+        </w:rPr>
+        <w:t>Indexed 3D Scene in a simple key-value structure, with the key representing the access URL and the value being the JSON document or other resource type.</w:t>
+      </w:r>
+    </w:p>
+    <w:p>
+      <w:pPr>
+        <w:pStyle w:val="Heading2"/>
+        <w:rPr>
+          <w:lang w:val="en-US"/>
+        </w:rPr>
+      </w:pPr>
+      <w:r>
+        <w:rPr>
+          <w:lang w:val="en-US"/>
+        </w:rPr>
+        <w:t>Exploded Files layout</w:t>
+      </w:r>
+    </w:p>
+    <w:p>
+      <w:pPr>
+        <w:rPr>
+          <w:lang w:val="en-US"/>
+        </w:rPr>
+      </w:pPr>
+      <w:r>
+        <w:rPr>
+          <w:lang w:val="en-US"/>
+        </w:rPr>
+        <w:t>All resources are stored as individual files on the file system, using a folder structure aligned with the index structure to keep the number of folder and files per folder on a manageable level.</w:t>
+      </w:r>
+    </w:p>
+    <w:p>
+      <w:pPr>
+        <w:rPr>
+          <w:lang w:val="en-US"/>
+        </w:rPr>
+      </w:pPr>
+      <w:r>
+        <w:rPr>
+          <w:lang w:val="en-US"/>
+        </w:rPr>
+        <w:t xml:space="preserve">This part of the specification is currently not </w:t>
+      </w:r>
+      <w:r>
+        <w:rPr>
+          <w:lang w:val="en-US"/>
+        </w:rPr>
+        <w:t>maintained as it has been superseded by CouchDB and Bundled i3s storage</w:t>
+      </w:r>
+      <w:r>
+        <w:rPr>
+          <w:lang w:val="en-US"/>
+        </w:rPr>
+        <w:t>.</w:t>
+      </w:r>
+    </w:p>
+    <w:p>
+      <w:pPr>
+        <w:pStyle w:val="Heading2"/>
+        <w:rPr>
+          <w:lang w:val="en-US"/>
+        </w:rPr>
+      </w:pPr>
+      <w:r>
+        <w:rPr>
+          <w:lang w:val="en-US"/>
+        </w:rPr>
+        <w:t>Storage in CouchDB</w:t>
+      </w:r>
+    </w:p>
+    <w:p>
+      <w:pPr>
+        <w:rPr>
+          <w:lang w:val="en-US"/>
+        </w:rPr>
+      </w:pPr>
+      <w:r>
+        <w:rPr>
+          <w:lang w:val="en-US"/>
+        </w:rPr>
+        <w:t>The 3d Scene Server stores i3s resources in a document-oriented database. After testing, CouchDB was selected as being suitable. Especially large caches benefit from this type of storage.</w:t>
+      </w:r>
+    </w:p>
+    <w:p>
+      <w:pPr>
+        <w:pStyle w:val="Heading2"/>
+        <w:rPr>
+          <w:lang w:val="en-US"/>
+        </w:rPr>
+      </w:pPr>
+      <w:r>
+        <w:rPr>
+          <w:lang w:val="en-US"/>
+        </w:rPr>
+        <w:lastRenderedPageBreak/>
+        <w:t>Bundled Indexed 3d Scenes</w:t>
+      </w:r>
+    </w:p>
+    <w:p>
+      <w:pPr>
+        <w:rPr>
+          <w:lang w:val="en-US"/>
+        </w:rPr>
+      </w:pPr>
+      <w:r>
+        <w:rPr>
+          <w:lang w:val="en-US"/>
+        </w:rPr>
+        <w:t xml:space="preserve">A cache can also be delivered as a single file. Such a file takes all the resources and their attachments and stores them as entries in a MIME/multipart file. This format was selected because it is well-known, there is robust support for all languages and clients (browsers included) and it is also used as a </w:t>
+      </w:r>
+      <w:r>
+        <w:rPr>
+          <w:lang w:val="en-US"/>
+        </w:rPr>
+        <w:t>‘</w:t>
+      </w:r>
+      <w:r>
+        <w:rPr>
+          <w:lang w:val="en-US"/>
+        </w:rPr>
+        <w:t>dump</w:t>
+      </w:r>
+      <w:r>
+        <w:rPr>
+          <w:lang w:val="en-US"/>
+        </w:rPr>
+        <w:t>’</w:t>
+      </w:r>
+      <w:r>
+        <w:rPr>
+          <w:lang w:val="en-US"/>
+        </w:rPr>
+        <w:t xml:space="preserve"> file format for CouchDB.</w:t>
+      </w:r>
+      <w:r>
+        <w:rPr>
+          <w:lang w:val="en-US"/>
+        </w:rPr>
+        <w:t xml:space="preserve"> </w:t>
+      </w:r>
+      <w:r>
+        <w:rPr>
+          <w:lang w:val="en-US"/>
+        </w:rPr>
+        <w:t xml:space="preserve">Consequently, a </w:t>
+      </w:r>
+      <w:r>
+        <w:rPr>
+          <w:i/>
+          <w:lang w:val="en-US"/>
+        </w:rPr>
+        <w:t>Bundled Indexed 3D Scene</w:t>
+      </w:r>
+      <w:r>
+        <w:rPr>
+          <w:lang w:val="en-US"/>
+        </w:rPr>
+        <w:t xml:space="preserve"> can be loaded to CouchDB (the scene service storage backend) easily.</w:t>
+      </w:r>
+    </w:p>
+    <w:p>
+      <w:pPr>
+        <w:rPr>
+          <w:lang w:val="en-US"/>
+        </w:rPr>
+      </w:pPr>
+    </w:p>
+    <w:p>
+      <w:pPr>
+        <w:pStyle w:val="Heading2"/>
+        <w:rPr>
+          <w:lang w:val="en-US"/>
+        </w:rPr>
+      </w:pPr>
+      <w:r>
+        <w:rPr>
+          <w:lang w:val="en-US"/>
+        </w:rPr>
+        <w:t>Storage in IndexedDB</w:t>
+      </w:r>
+    </w:p>
+    <w:p>
+      <w:pPr>
+        <w:rPr>
+          <w:lang w:val="en-US"/>
+        </w:rPr>
+      </w:pPr>
+      <w:r>
+        <w:rPr>
+          <w:i/>
+          <w:lang w:val="en-US"/>
+        </w:rPr>
+        <w:t>IndexedDB</w:t>
+      </w:r>
+      <w:r>
+        <w:rPr>
+          <w:lang w:val="en-US"/>
+        </w:rPr>
+        <w:t xml:space="preserve"> is a Key-value document store available in many current browsers, such as Firefox, Chrome and Internet Explorer</w:t>
       </w:r>
       <w:r>
         <w:rPr>
           <w:rStyle w:val="FootnoteReference"/>
           <w:lang w:val="en-US"/>
         </w:rPr>
-        <w:footnoteReference w:id="4"/>
-      </w:r>
-      <w:r>
-        <w:rPr>
-          <w:lang w:val="en-US"/>
-        </w:rPr>
-        <w:t xml:space="preserve"> specification in the Editor’s Draft version of 10</w:t>
-      </w:r>
-      <w:r>
-        <w:rPr>
-          <w:vertAlign w:val="superscript"/>
-          <w:lang w:val="en-US"/>
-        </w:rPr>
-        <w:t>th</w:t>
-      </w:r>
-      <w:r>
-        <w:rPr>
-          <w:lang w:val="en-US"/>
-        </w:rPr>
-        <w:t xml:space="preserve"> April 2013.</w:t>
-      </w:r>
-      <w:r>
-        <w:rPr>
-          <w:lang w:val="en-US"/>
-        </w:rPr>
-        <w:t xml:space="preserve"> Citing the overview of that spec:</w:t>
-      </w:r>
-    </w:p>
-    <w:p>
-      <w:pPr>
-        <w:rPr>
-          <w:i/>
-          <w:lang w:val="en-US"/>
-        </w:rPr>
-      </w:pPr>
-      <w:r>
-        <w:rPr>
-          <w:lang w:val="en-US"/>
-        </w:rPr>
-        <w:t>“</w:t>
-      </w:r>
-      <w:r>
-        <w:rPr>
-          <w:i/>
-          <w:lang w:val="en-US"/>
-        </w:rPr>
-        <w:t xml:space="preserve">This specification defines an </w:t>
-      </w:r>
-      <w:proofErr w:type="spellStart"/>
-      <w:r>
-        <w:rPr>
-          <w:i/>
-          <w:lang w:val="en-US"/>
-        </w:rPr>
-        <w:t>ArrayBuffer</w:t>
-      </w:r>
-      <w:proofErr w:type="spellEnd"/>
-      <w:r>
-        <w:rPr>
-          <w:i/>
-          <w:lang w:val="en-US"/>
-        </w:rPr>
-        <w:t xml:space="preserve"> type, representing a generic fixed-length binary buffer. It is not possible to manipulate the contents of an </w:t>
-      </w:r>
-      <w:proofErr w:type="spellStart"/>
-      <w:r>
-        <w:rPr>
-          <w:i/>
-          <w:lang w:val="en-US"/>
-        </w:rPr>
-        <w:t>ArrayBuffer</w:t>
-      </w:r>
-      <w:proofErr w:type="spellEnd"/>
-      <w:r>
-        <w:rPr>
-          <w:i/>
-          <w:lang w:val="en-US"/>
-        </w:rPr>
-        <w:t xml:space="preserve"> directly. Instead, a group of types are used to create views of the </w:t>
-      </w:r>
-      <w:proofErr w:type="spellStart"/>
-      <w:r>
-        <w:rPr>
-          <w:i/>
-          <w:lang w:val="en-US"/>
-        </w:rPr>
-        <w:t>ArrayBuffer</w:t>
-      </w:r>
-      <w:proofErr w:type="spellEnd"/>
-      <w:r>
-        <w:rPr>
-          <w:i/>
-          <w:lang w:val="en-US"/>
-        </w:rPr>
-        <w:t xml:space="preserve">. For example, to access the buffer as an array of 32-bit signed integers, an Int32Array would be created that refers to the </w:t>
-      </w:r>
-      <w:proofErr w:type="spellStart"/>
-      <w:r>
-        <w:rPr>
-          <w:i/>
-          <w:lang w:val="en-US"/>
-        </w:rPr>
-        <w:t>ArrayBuffer</w:t>
-      </w:r>
-      <w:proofErr w:type="spellEnd"/>
-      <w:r>
-        <w:rPr>
-          <w:i/>
+        <w:footnoteReference w:id="5"/>
+      </w:r>
+      <w:r>
+        <w:rPr>
           <w:lang w:val="en-US"/>
         </w:rPr>
         <w:t>.</w:t>
       </w:r>
-    </w:p>
-    <w:p>
-      <w:pPr>
-        <w:rPr>
-          <w:i/>
-          <w:lang w:val="en-US"/>
-        </w:rPr>
-      </w:pPr>
-      <w:r>
-        <w:rPr>
-          <w:i/>
-          <w:lang w:val="en-US"/>
-        </w:rPr>
-        <w:t xml:space="preserve">Multiple typed array views can refer to the same </w:t>
-      </w:r>
-      <w:proofErr w:type="spellStart"/>
-      <w:r>
-        <w:rPr>
-          <w:i/>
-          <w:lang w:val="en-US"/>
-        </w:rPr>
-        <w:t>ArrayBuffer</w:t>
-      </w:r>
-      <w:proofErr w:type="spellEnd"/>
-      <w:r>
-        <w:rPr>
-          <w:i/>
-          <w:lang w:val="en-US"/>
-        </w:rPr>
-        <w:t xml:space="preserve">, of different types, lengths, and offsets. This allows for complex data structures to be built up in the </w:t>
-      </w:r>
-      <w:proofErr w:type="spellStart"/>
-      <w:r>
-        <w:rPr>
-          <w:i/>
-          <w:lang w:val="en-US"/>
-        </w:rPr>
-        <w:t>ArrayBuffer</w:t>
-      </w:r>
-      <w:proofErr w:type="spellEnd"/>
-      <w:r>
-        <w:rPr>
-          <w:i/>
-          <w:lang w:val="en-US"/>
-        </w:rPr>
-        <w:t>. As an example, given th</w:t>
-      </w:r>
-      <w:r>
-        <w:rPr>
-          <w:i/>
-          <w:lang w:val="en-US"/>
-        </w:rPr>
-        <w:t>e following code:</w:t>
-      </w:r>
-    </w:p>
-    <w:p>
-      <w:pPr>
-        <w:pStyle w:val="SourceCodeBlock"/>
-        <w:rPr>
-          <w:color w:val="76923C" w:themeColor="accent3" w:themeShade="BF"/>
-        </w:rPr>
-      </w:pPr>
-      <w:r>
-        <w:rPr>
-          <w:color w:val="76923C" w:themeColor="accent3" w:themeShade="BF"/>
-        </w:rPr>
-        <w:t xml:space="preserve">      // create an 8-byte </w:t>
-      </w:r>
-      <w:proofErr w:type="spellStart"/>
-      <w:r>
-        <w:rPr>
-          <w:color w:val="76923C" w:themeColor="accent3" w:themeShade="BF"/>
-        </w:rPr>
-        <w:t>ArrayBuffer</w:t>
-      </w:r>
-      <w:proofErr w:type="spellEnd"/>
-    </w:p>
-    <w:p>
-      <w:pPr>
-        <w:pStyle w:val="SourceCodeBlock"/>
-        <w:rPr>
-          <w:color w:val="auto"/>
-        </w:rPr>
-      </w:pPr>
-      <w:r>
-        <w:rPr>
-          <w:color w:val="auto"/>
-        </w:rPr>
-        <w:t xml:space="preserve">      </w:t>
-      </w:r>
-      <w:proofErr w:type="spellStart"/>
-      <w:proofErr w:type="gramStart"/>
-      <w:r>
-        <w:rPr>
-          <w:color w:val="auto"/>
-        </w:rPr>
-        <w:t>var</w:t>
-      </w:r>
-      <w:proofErr w:type="spellEnd"/>
-      <w:proofErr w:type="gramEnd"/>
-      <w:r>
-        <w:rPr>
-          <w:color w:val="auto"/>
-        </w:rPr>
-        <w:t xml:space="preserve"> b = new </w:t>
-      </w:r>
-      <w:proofErr w:type="spellStart"/>
-      <w:r>
-        <w:rPr>
-          <w:color w:val="auto"/>
-        </w:rPr>
-        <w:t>ArrayBuffer</w:t>
-      </w:r>
-      <w:proofErr w:type="spellEnd"/>
-      <w:r>
-        <w:rPr>
-          <w:color w:val="auto"/>
-        </w:rPr>
-        <w:t>(8);</w:t>
-      </w:r>
-    </w:p>
-    <w:p>
-      <w:pPr>
-        <w:pStyle w:val="SourceCodeBlock"/>
-        <w:rPr>
-          <w:color w:val="76923C" w:themeColor="accent3" w:themeShade="BF"/>
-        </w:rPr>
-      </w:pPr>
-    </w:p>
-    <w:p>
-      <w:pPr>
-        <w:pStyle w:val="SourceCodeBlock"/>
-        <w:rPr>
-          <w:color w:val="76923C" w:themeColor="accent3" w:themeShade="BF"/>
-        </w:rPr>
-      </w:pPr>
-      <w:r>
-        <w:rPr>
-          <w:color w:val="76923C" w:themeColor="accent3" w:themeShade="BF"/>
-        </w:rPr>
-        <w:t xml:space="preserve">      // create a view v1 referring to b, of type Int32, starting at</w:t>
-      </w:r>
-    </w:p>
-    <w:p>
-      <w:pPr>
-        <w:pStyle w:val="SourceCodeBlock"/>
-        <w:rPr>
-          <w:color w:val="76923C" w:themeColor="accent3" w:themeShade="BF"/>
-        </w:rPr>
-      </w:pPr>
-      <w:r>
-        <w:rPr>
-          <w:color w:val="76923C" w:themeColor="accent3" w:themeShade="BF"/>
-        </w:rPr>
-        <w:t xml:space="preserve">      // the default byte index (0) and extending until the end of the buffer</w:t>
-      </w:r>
-    </w:p>
-    <w:p>
-      <w:pPr>
-        <w:pStyle w:val="SourceCodeBlock"/>
-        <w:rPr>
-          <w:color w:val="auto"/>
-        </w:rPr>
-      </w:pPr>
-      <w:r>
-        <w:rPr>
-          <w:color w:val="auto"/>
-        </w:rPr>
-        <w:t xml:space="preserve">      </w:t>
-      </w:r>
-      <w:proofErr w:type="spellStart"/>
-      <w:proofErr w:type="gramStart"/>
-      <w:r>
-        <w:rPr>
-          <w:color w:val="auto"/>
-        </w:rPr>
-        <w:t>var</w:t>
-      </w:r>
-      <w:proofErr w:type="spellEnd"/>
-      <w:proofErr w:type="gramEnd"/>
-      <w:r>
-        <w:rPr>
-          <w:color w:val="auto"/>
-        </w:rPr>
-        <w:t xml:space="preserve"> v1 = new Int32Array(b);</w:t>
-      </w:r>
-    </w:p>
-    <w:p>
-      <w:pPr>
-        <w:pStyle w:val="SourceCodeBlock"/>
-        <w:rPr>
-          <w:color w:val="76923C" w:themeColor="accent3" w:themeShade="BF"/>
-        </w:rPr>
-      </w:pPr>
-    </w:p>
-    <w:p>
-      <w:pPr>
-        <w:pStyle w:val="SourceCodeBlock"/>
-        <w:rPr>
-          <w:color w:val="76923C" w:themeColor="accent3" w:themeShade="BF"/>
-        </w:rPr>
-      </w:pPr>
-      <w:r>
-        <w:rPr>
-          <w:color w:val="76923C" w:themeColor="accent3" w:themeShade="BF"/>
-        </w:rPr>
-        <w:t xml:space="preserve">      // create a view v2 referring to b, of type Uint8, starting at</w:t>
-      </w:r>
-    </w:p>
-    <w:p>
-      <w:pPr>
-        <w:pStyle w:val="SourceCodeBlock"/>
-        <w:rPr>
-          <w:color w:val="76923C" w:themeColor="accent3" w:themeShade="BF"/>
-        </w:rPr>
-      </w:pPr>
-      <w:r>
-        <w:rPr>
-          <w:color w:val="76923C" w:themeColor="accent3" w:themeShade="BF"/>
-        </w:rPr>
-        <w:t xml:space="preserve">      // byte index 2 and extending until the end of the buffer</w:t>
-      </w:r>
-    </w:p>
-    <w:p>
-      <w:pPr>
-        <w:pStyle w:val="SourceCodeBlock"/>
-        <w:rPr>
-          <w:color w:val="auto"/>
-        </w:rPr>
-      </w:pPr>
-      <w:r>
-        <w:rPr>
-          <w:color w:val="auto"/>
-        </w:rPr>
-        <w:t xml:space="preserve">      </w:t>
-      </w:r>
-      <w:proofErr w:type="spellStart"/>
-      <w:proofErr w:type="gramStart"/>
-      <w:r>
-        <w:rPr>
-          <w:color w:val="auto"/>
-        </w:rPr>
-        <w:t>var</w:t>
-      </w:r>
-      <w:proofErr w:type="spellEnd"/>
-      <w:proofErr w:type="gramEnd"/>
-      <w:r>
-        <w:rPr>
-          <w:color w:val="auto"/>
-        </w:rPr>
-        <w:t xml:space="preserve"> v2 = new Uint8Array(b, 2);</w:t>
-      </w:r>
-    </w:p>
-    <w:p>
-      <w:pPr>
-        <w:pStyle w:val="SourceCodeBlock"/>
-        <w:rPr>
-          <w:color w:val="76923C" w:themeColor="accent3" w:themeShade="BF"/>
-        </w:rPr>
-      </w:pPr>
-    </w:p>
-    <w:p>
-      <w:pPr>
-        <w:pStyle w:val="SourceCodeBlock"/>
-        <w:rPr>
-          <w:color w:val="76923C" w:themeColor="accent3" w:themeShade="BF"/>
-        </w:rPr>
-      </w:pPr>
-      <w:r>
-        <w:rPr>
-          <w:color w:val="76923C" w:themeColor="accent3" w:themeShade="BF"/>
-        </w:rPr>
-        <w:t xml:space="preserve">      // create a view v3 referring to b, of type Int16, starting at</w:t>
-      </w:r>
-    </w:p>
-    <w:p>
-      <w:pPr>
-        <w:pStyle w:val="SourceCodeBlock"/>
-        <w:rPr>
-          <w:color w:val="76923C" w:themeColor="accent3" w:themeShade="BF"/>
-        </w:rPr>
-      </w:pPr>
-      <w:r>
-        <w:rPr>
-          <w:color w:val="76923C" w:themeColor="accent3" w:themeShade="BF"/>
-        </w:rPr>
-        <w:t xml:space="preserve">      // byte index 2 and having a length of 2</w:t>
-      </w:r>
-    </w:p>
-    <w:p>
-      <w:pPr>
-        <w:pStyle w:val="SourceCodeBlock"/>
-        <w:rPr>
-          <w:color w:val="auto"/>
-        </w:rPr>
-      </w:pPr>
-      <w:r>
-        <w:rPr>
-          <w:color w:val="auto"/>
-        </w:rPr>
-        <w:t xml:space="preserve">      </w:t>
-      </w:r>
-      <w:proofErr w:type="spellStart"/>
-      <w:proofErr w:type="gramStart"/>
-      <w:r>
-        <w:rPr>
-          <w:color w:val="auto"/>
-        </w:rPr>
-        <w:t>va</w:t>
-      </w:r>
-      <w:r>
-        <w:rPr>
-          <w:color w:val="auto"/>
-        </w:rPr>
-        <w:t>r</w:t>
-      </w:r>
-      <w:proofErr w:type="spellEnd"/>
-      <w:proofErr w:type="gramEnd"/>
-      <w:r>
-        <w:rPr>
-          <w:color w:val="auto"/>
-        </w:rPr>
-        <w:t xml:space="preserve"> v3 = new Int16Array(b, 2, 2);</w:t>
-      </w:r>
-    </w:p>
-    <w:p>
-      <w:pPr>
-        <w:rPr>
-          <w:i/>
-          <w:lang w:val="en-US"/>
-        </w:rPr>
-      </w:pPr>
-    </w:p>
-    <w:p>
-      <w:pPr>
-        <w:rPr>
-          <w:i/>
-          <w:lang w:val="en-US"/>
-        </w:rPr>
-      </w:pPr>
-      <w:r>
-        <w:rPr>
-          <w:i/>
-          <w:lang w:val="en-US"/>
-        </w:rPr>
-        <w:t xml:space="preserve">This defines an 8-byte buffer b, and three views of that buffer, v1, v2, and v3. Each of the views refers to the same buffer -- so </w:t>
-      </w:r>
-      <w:proofErr w:type="gramStart"/>
-      <w:r>
-        <w:rPr>
-          <w:i/>
-          <w:lang w:val="en-US"/>
-        </w:rPr>
-        <w:t>v1[</w:t>
-      </w:r>
-      <w:proofErr w:type="gramEnd"/>
-      <w:r>
-        <w:rPr>
-          <w:i/>
-          <w:lang w:val="en-US"/>
-        </w:rPr>
-        <w:t xml:space="preserve">0] refers to bytes 0..3 as a signed 32-bit integer, v2[0] refers to byte 2 as a unsigned 8-bit integer, and v3[0] refers to bytes 2..3 as a signed 16-bit integer. Any modification to one view is immediately visible in the other: for example, after </w:t>
-      </w:r>
-      <w:proofErr w:type="gramStart"/>
-      <w:r>
-        <w:rPr>
-          <w:i/>
-          <w:lang w:val="en-US"/>
-        </w:rPr>
-        <w:t>v2[</w:t>
-      </w:r>
-      <w:proofErr w:type="gramEnd"/>
-      <w:r>
-        <w:rPr>
-          <w:i/>
-          <w:lang w:val="en-US"/>
-        </w:rPr>
-        <w:t>0] = 0xff; v2[1] = 0xff; then v3[0] == -1 (where -1 is represented as 0xffff).</w:t>
-      </w:r>
-      <w:r>
-        <w:rPr>
-          <w:i/>
-          <w:lang w:val="en-US"/>
-        </w:rPr>
-        <w:t>”</w:t>
-      </w:r>
-    </w:p>
-    <w:p>
-      <w:pPr>
-        <w:pStyle w:val="Heading1"/>
-        <w:rPr>
-          <w:lang w:val="en-US"/>
-        </w:rPr>
-      </w:pPr>
-      <w:r>
-        <w:rPr>
-          <w:lang w:val="en-US"/>
-        </w:rPr>
-        <w:t>Persistence</w:t>
-      </w:r>
-    </w:p>
-    <w:p>
-      <w:pPr>
-        <w:rPr>
-          <w:lang w:val="en-US"/>
-        </w:rPr>
-      </w:pPr>
-      <w:r>
-        <w:rPr>
-          <w:lang w:val="en-US"/>
-        </w:rPr>
-        <w:t xml:space="preserve">All storage methods store the </w:t>
-      </w:r>
-      <w:r>
-        <w:rPr>
-          <w:lang w:val="en-US"/>
-        </w:rPr>
-        <w:t>Indexed 3D Scene in a simple key-value structure, with the key representing the access URL and the value being the JSON document or other resource type.</w:t>
-      </w:r>
-    </w:p>
-    <w:p>
-      <w:pPr>
-        <w:pStyle w:val="Heading2"/>
-        <w:rPr>
-          <w:lang w:val="en-US"/>
-        </w:rPr>
-      </w:pPr>
-      <w:r>
-        <w:rPr>
-          <w:lang w:val="en-US"/>
-        </w:rPr>
-        <w:t>Exploded Files layout</w:t>
-      </w:r>
-    </w:p>
-    <w:p>
-      <w:pPr>
-        <w:rPr>
-          <w:lang w:val="en-US"/>
-        </w:rPr>
-      </w:pPr>
-      <w:r>
-        <w:rPr>
-          <w:lang w:val="en-US"/>
-        </w:rPr>
-        <w:t>All resources are stored as individual files on the file system, using a folder structure aligned with the index structure to keep the number of folder and files per folder on a manageable level.</w:t>
-      </w:r>
-    </w:p>
-    <w:p>
-      <w:pPr>
-        <w:rPr>
-          <w:lang w:val="en-US"/>
-        </w:rPr>
-      </w:pPr>
-      <w:r>
-        <w:rPr>
-          <w:lang w:val="en-US"/>
-        </w:rPr>
-        <w:lastRenderedPageBreak/>
-        <w:t xml:space="preserve">This part of the specification is currently not </w:t>
-      </w:r>
-      <w:r>
-        <w:rPr>
-          <w:lang w:val="en-US"/>
-        </w:rPr>
-        <w:t xml:space="preserve">maintained as it has been superseded by </w:t>
-      </w:r>
-      <w:proofErr w:type="spellStart"/>
-      <w:r>
-        <w:rPr>
-          <w:lang w:val="en-US"/>
-        </w:rPr>
-        <w:t>CouchDB</w:t>
-      </w:r>
-      <w:proofErr w:type="spellEnd"/>
-      <w:r>
-        <w:rPr>
-          <w:lang w:val="en-US"/>
-        </w:rPr>
-        <w:t xml:space="preserve"> and Bundled i3s storage</w:t>
-      </w:r>
-      <w:r>
-        <w:rPr>
-          <w:lang w:val="en-US"/>
-        </w:rPr>
-        <w:t>.</w:t>
-      </w:r>
-    </w:p>
-    <w:p>
-      <w:pPr>
-        <w:pStyle w:val="Heading2"/>
-        <w:rPr>
-          <w:lang w:val="en-US"/>
-        </w:rPr>
-      </w:pPr>
-      <w:r>
-        <w:rPr>
-          <w:lang w:val="en-US"/>
-        </w:rPr>
-        <w:t xml:space="preserve">Storage in </w:t>
-      </w:r>
-      <w:proofErr w:type="spellStart"/>
-      <w:r>
-        <w:rPr>
-          <w:lang w:val="en-US"/>
-        </w:rPr>
-        <w:t>CouchDB</w:t>
-      </w:r>
-      <w:proofErr w:type="spellEnd"/>
-    </w:p>
-    <w:p>
-      <w:pPr>
-        <w:rPr>
-          <w:lang w:val="en-US"/>
-        </w:rPr>
-      </w:pPr>
-      <w:r>
-        <w:rPr>
-          <w:lang w:val="en-US"/>
-        </w:rPr>
-        <w:t xml:space="preserve">The 3d Scene Server stores i3s resources in a document-oriented database. After testing, </w:t>
-      </w:r>
-      <w:proofErr w:type="spellStart"/>
-      <w:r>
-        <w:rPr>
-          <w:lang w:val="en-US"/>
-        </w:rPr>
-        <w:t>CouchDB</w:t>
-      </w:r>
-      <w:proofErr w:type="spellEnd"/>
-      <w:r>
-        <w:rPr>
-          <w:lang w:val="en-US"/>
-        </w:rPr>
-        <w:t xml:space="preserve"> was selected as being suitable. Especially large caches benefit from this type of storage.</w:t>
-      </w:r>
-    </w:p>
-    <w:p>
-      <w:pPr>
-        <w:pStyle w:val="Heading2"/>
-        <w:rPr>
-          <w:lang w:val="en-US"/>
-        </w:rPr>
-      </w:pPr>
-      <w:r>
-        <w:rPr>
-          <w:lang w:val="en-US"/>
-        </w:rPr>
-        <w:t>Bundled Indexed 3d Scenes</w:t>
-      </w:r>
-    </w:p>
-    <w:p>
-      <w:pPr>
-        <w:rPr>
-          <w:lang w:val="en-US"/>
-        </w:rPr>
-      </w:pPr>
-      <w:r>
-        <w:rPr>
-          <w:lang w:val="en-US"/>
-        </w:rPr>
-        <w:t xml:space="preserve">A cache can also be delivered as a single file. Such a file takes all the resources and their attachments and stores them as entries in a MIME/multipart file. This format was selected because it is well-known, there is robust support for all languages and clients (browsers included) and it is also used as a </w:t>
-      </w:r>
-      <w:r>
-        <w:rPr>
-          <w:lang w:val="en-US"/>
-        </w:rPr>
-        <w:t>‘</w:t>
-      </w:r>
-      <w:r>
-        <w:rPr>
-          <w:lang w:val="en-US"/>
-        </w:rPr>
-        <w:t>dump</w:t>
-      </w:r>
-      <w:r>
-        <w:rPr>
-          <w:lang w:val="en-US"/>
-        </w:rPr>
-        <w:t>’</w:t>
-      </w:r>
-      <w:r>
-        <w:rPr>
-          <w:lang w:val="en-US"/>
-        </w:rPr>
-        <w:t xml:space="preserve"> file format for </w:t>
-      </w:r>
-      <w:proofErr w:type="spellStart"/>
-      <w:r>
-        <w:rPr>
-          <w:lang w:val="en-US"/>
-        </w:rPr>
-        <w:t>CouchDB</w:t>
-      </w:r>
-      <w:proofErr w:type="spellEnd"/>
-      <w:r>
-        <w:rPr>
-          <w:lang w:val="en-US"/>
-        </w:rPr>
-        <w:t>.</w:t>
+      <w:r>
+        <w:rPr>
+          <w:lang w:val="en-US"/>
+        </w:rPr>
+        <w:t xml:space="preserve"> IndexedDB offers a m</w:t>
+      </w:r>
+      <w:r>
+        <w:rPr>
+          <w:lang w:val="en-US"/>
+        </w:rPr>
+        <w:t>ethod of storing data client-side</w:t>
+      </w:r>
+      <w:r>
+        <w:rPr>
+          <w:lang w:val="en-US"/>
+        </w:rPr>
+        <w:t xml:space="preserve"> and</w:t>
       </w:r>
       <w:r>
         <w:rPr>
@@ -5818,141 +7024,6 @@
         <w:rPr>
           <w:lang w:val="en-US"/>
         </w:rPr>
-        <w:t xml:space="preserve">Consequently, a </w:t>
-      </w:r>
-      <w:r>
-        <w:rPr>
-          <w:i/>
-          <w:lang w:val="en-US"/>
-        </w:rPr>
-        <w:t>Bundled Indexed 3D Scene</w:t>
-      </w:r>
-      <w:r>
-        <w:rPr>
-          <w:lang w:val="en-US"/>
-        </w:rPr>
-        <w:t xml:space="preserve"> can be loaded to </w:t>
-      </w:r>
-      <w:proofErr w:type="spellStart"/>
-      <w:r>
-        <w:rPr>
-          <w:lang w:val="en-US"/>
-        </w:rPr>
-        <w:t>CouchDB</w:t>
-      </w:r>
-      <w:proofErr w:type="spellEnd"/>
-      <w:r>
-        <w:rPr>
-          <w:lang w:val="en-US"/>
-        </w:rPr>
-        <w:t xml:space="preserve"> (the scene service storage backend) easily.</w:t>
-      </w:r>
-    </w:p>
-    <w:p>
-      <w:pPr>
-        <w:rPr>
-          <w:lang w:val="en-US"/>
-        </w:rPr>
-      </w:pPr>
-    </w:p>
-    <w:p>
-      <w:pPr>
-        <w:pStyle w:val="Heading2"/>
-        <w:rPr>
-          <w:lang w:val="en-US"/>
-        </w:rPr>
-      </w:pPr>
-      <w:r>
-        <w:rPr>
-          <w:lang w:val="en-US"/>
-        </w:rPr>
-        <w:t xml:space="preserve">Storage in </w:t>
-      </w:r>
-      <w:proofErr w:type="spellStart"/>
-      <w:r>
-        <w:rPr>
-          <w:lang w:val="en-US"/>
-        </w:rPr>
-        <w:t>IndexedDB</w:t>
-      </w:r>
-      <w:proofErr w:type="spellEnd"/>
-    </w:p>
-    <w:p>
-      <w:pPr>
-        <w:rPr>
-          <w:lang w:val="en-US"/>
-        </w:rPr>
-      </w:pPr>
-      <w:proofErr w:type="spellStart"/>
-      <w:r>
-        <w:rPr>
-          <w:i/>
-          <w:lang w:val="en-US"/>
-        </w:rPr>
-        <w:t>IndexedDB</w:t>
-      </w:r>
-      <w:proofErr w:type="spellEnd"/>
-      <w:r>
-        <w:rPr>
-          <w:lang w:val="en-US"/>
-        </w:rPr>
-        <w:t xml:space="preserve"> is a Key-value document store available in many current browsers, such as Firefox, Chrome and Internet Explorer</w:t>
-      </w:r>
-      <w:r>
-        <w:rPr>
-          <w:rStyle w:val="FootnoteReference"/>
-          <w:lang w:val="en-US"/>
-        </w:rPr>
-        <w:footnoteReference w:id="5"/>
-      </w:r>
-      <w:r>
-        <w:rPr>
-          <w:lang w:val="en-US"/>
-        </w:rPr>
-        <w:t>.</w:t>
-      </w:r>
-      <w:r>
-        <w:rPr>
-          <w:lang w:val="en-US"/>
-        </w:rPr>
-        <w:t xml:space="preserve"> </w:t>
-      </w:r>
-      <w:proofErr w:type="spellStart"/>
-      <w:r>
-        <w:rPr>
-          <w:lang w:val="en-US"/>
-        </w:rPr>
-        <w:t>IndexedDB</w:t>
-      </w:r>
-      <w:proofErr w:type="spellEnd"/>
-      <w:r>
-        <w:rPr>
-          <w:lang w:val="en-US"/>
-        </w:rPr>
-        <w:t xml:space="preserve"> offers a m</w:t>
-      </w:r>
-      <w:r>
-        <w:rPr>
-          <w:lang w:val="en-US"/>
-        </w:rPr>
-        <w:t>ethod of storing data client-side</w:t>
-      </w:r>
-      <w:r>
-        <w:rPr>
-          <w:lang w:val="en-US"/>
-        </w:rPr>
-        <w:t xml:space="preserve"> and</w:t>
-      </w:r>
-      <w:r>
-        <w:rPr>
-          <w:lang w:val="en-US"/>
-        </w:rPr>
-        <w:t xml:space="preserve"> </w:t>
-      </w:r>
-      <w:r>
-        <w:rPr>
-          <w:lang w:val="en-US"/>
-        </w:rPr>
         <w:t xml:space="preserve">allows indexed database queries against JSON documents. </w:t>
       </w:r>
     </w:p>
@@ -5966,21 +7037,7 @@
         <w:rPr>
           <w:lang w:val="en-US"/>
         </w:rPr>
-        <w:t xml:space="preserve">In </w:t>
-      </w:r>
-      <w:proofErr w:type="spellStart"/>
-      <w:r>
-        <w:rPr>
-          <w:lang w:val="en-US"/>
-        </w:rPr>
-        <w:t>IndexedDB</w:t>
-      </w:r>
-      <w:proofErr w:type="spellEnd"/>
-      <w:r>
-        <w:rPr>
-          <w:lang w:val="en-US"/>
-        </w:rPr>
-        <w:t>, each resource is stored separately, using partial URLs as key as described here:</w:t>
+        <w:t>In IndexedDB, each resource is stored separately, using partial URLs as key as described here:</w:t>
       </w:r>
     </w:p>
     <w:p>
@@ -6074,7 +7131,7 @@
       <w:rPr>
         <w:noProof/>
       </w:rPr>
-      <w:t>5</w:t>
+      <w:t>6</w:t>
     </w:r>
     <w:r>
       <w:rPr>
@@ -6152,23 +7209,7 @@
         <w:rPr>
           <w:lang w:val="en-US"/>
         </w:rPr>
-        <w:t xml:space="preserve"> for the current state of the specification. </w:t>
-      </w:r>
-      <w:proofErr w:type="spellStart"/>
-      <w:proofErr w:type="gramStart"/>
-      <w:r>
-        <w:rPr>
-          <w:lang w:val="en-US"/>
-        </w:rPr>
-        <w:t>glTF</w:t>
-      </w:r>
-      <w:proofErr w:type="spellEnd"/>
-      <w:proofErr w:type="gramEnd"/>
-      <w:r>
-        <w:rPr>
-          <w:lang w:val="en-US"/>
-        </w:rPr>
-        <w:t xml:space="preserve"> is currently work-in-progress.</w:t>
+        <w:t xml:space="preserve"> for the current state of the specification. glTF is currently work-in-progress.</w:t>
       </w:r>
     </w:p>
   </w:footnote>
@@ -6312,7 +7353,7 @@
         </w:rPr>
         <w:t xml:space="preserve"> Please refer to </w:t>
       </w:r>
-      <w:hyperlink r:id="rId4" w:history="1">
+      <w:hyperlink r:id="rId4" w:anchor="feat=indexeddb" w:history="1">
         <w:r>
           <w:rPr>
             <w:rStyle w:val="Hyperlink"/>
@@ -6799,6 +7840,7 @@
   <w:style w:type="character" w:default="1" w:styleId="DefaultParagraphFont">
     <w:name w:val="Default Paragraph Font"/>
     <w:uiPriority w:val="1"/>
+    <w:semiHidden/>
     <w:unhideWhenUsed/>
   </w:style>
   <w:style w:type="table" w:default="1" w:styleId="TableNormal">
@@ -7772,6 +8814,7 @@
   <w:style w:type="character" w:default="1" w:styleId="DefaultParagraphFont">
     <w:name w:val="Default Paragraph Font"/>
     <w:uiPriority w:val="1"/>
+    <w:semiHidden/>
     <w:unhideWhenUsed/>
   </w:style>
   <w:style w:type="table" w:default="1" w:styleId="TableNormal">
@@ -8804,7 +9847,7 @@
 </file>
 
 <file path=customXml/itemProps1.xml><?xml version="1.0" encoding="utf-8"?>
-<ds:datastoreItem xmlns:ds="http://schemas.openxmlformats.org/officeDocument/2006/customXml" ds:itemID="{8B4CACCE-9CDC-4635-9753-CD3C147EAB48}">
+<ds:datastoreItem xmlns:ds="http://schemas.openxmlformats.org/officeDocument/2006/customXml" ds:itemID="{3C2B9553-36A6-4094-B506-2416B8D09AE6}">
   <ds:schemaRefs>
     <ds:schemaRef ds:uri="http://schemas.openxmlformats.org/officeDocument/2006/bibliography"/>
   </ds:schemaRefs>

</xml_diff>

<commit_message>
added UML diagrams for all resources.
</commit_message>
<xml_diff>
--- a/Indexed 3d Scene Format Specification.docx
+++ b/Indexed 3d Scene Format Specification.docx
@@ -115,7 +115,7 @@
           <w:noProof/>
           <w:lang w:val="en-US"/>
         </w:rPr>
-        <w:t>2013-05-02</w:t>
+        <w:t>2013-05-07</w:t>
       </w:r>
       <w:r>
         <w:rPr>
@@ -167,15 +167,7 @@
         <w:rPr>
           <w:lang w:val="en-US"/>
         </w:rPr>
-        <w:t xml:space="preserve"> The first sections explain the</w:t>
-      </w:r>
-      <w:bookmarkStart w:id="0" w:name="_GoBack"/>
-      <w:bookmarkEnd w:id="0"/>
-      <w:r>
-        <w:rPr>
-          <w:lang w:val="en-US"/>
-        </w:rPr>
-        <w:t xml:space="preserve"> conceptual structure of i3s, while the latter sections provide a detailed implementation-level view.</w:t>
+        <w:t xml:space="preserve"> The first sections explain the conceptual structure of i3s, while the latter sections provide a detailed implementation-level view.</w:t>
       </w:r>
     </w:p>
     <w:p>
@@ -3595,6 +3587,9 @@
               </w:rPr>
             </w:pPr>
             <w:r>
+              <w:rPr>
+                <w:noProof/>
+              </w:rPr>
               <w:drawing>
                 <wp:inline distT="0" distB="0" distL="0" distR="0" wp14:anchorId="27E50F67" wp14:editId="198C9F1D">
                   <wp:extent cx="1800000" cy="1090800"/>
@@ -3964,6 +3959,9 @@
               </w:rPr>
             </w:pPr>
             <w:r>
+              <w:rPr>
+                <w:noProof/>
+              </w:rPr>
               <w:drawing>
                 <wp:inline distT="0" distB="0" distL="0" distR="0" wp14:anchorId="160DFF21" wp14:editId="32014132">
                   <wp:extent cx="1800000" cy="1040400"/>
@@ -4285,13 +4283,7 @@
         <w:rPr>
           <w:lang w:val="en-US"/>
         </w:rPr>
-        <w:t xml:space="preserve"> information </w:t>
-      </w:r>
-      <w:r>
-        <w:rPr>
-          <w:lang w:val="en-US"/>
-        </w:rPr>
-        <w:t xml:space="preserve">with the Node Index Document already, allowing </w:t>
+        <w:t xml:space="preserve"> information with the Node Index Document already, allowing </w:t>
       </w:r>
       <w:r>
         <w:rPr>
@@ -4808,6 +4800,414 @@
         <w:rPr>
           <w:lang w:val="en-US"/>
         </w:rPr>
+        <w:t>Coordinate Reference Systems</w:t>
+      </w:r>
+    </w:p>
+    <w:p>
+      <w:pPr>
+        <w:rPr>
+          <w:lang w:val="en-US"/>
+        </w:rPr>
+      </w:pPr>
+      <w:proofErr w:type="gramStart"/>
+      <w:r>
+        <w:rPr>
+          <w:lang w:val="en-US"/>
+        </w:rPr>
+        <w:t>i3s</w:t>
+      </w:r>
+      <w:proofErr w:type="gramEnd"/>
+      <w:r>
+        <w:rPr>
+          <w:lang w:val="en-US"/>
+        </w:rPr>
+        <w:t xml:space="preserve"> Caches have to fulfill several in part conflicting requirements when it comes to the selection of spatial reference systems to use:</w:t>
+      </w:r>
+    </w:p>
+    <w:p>
+      <w:pPr>
+        <w:pStyle w:val="ListParagraph"/>
+        <w:numPr>
+          <w:ilvl w:val="0"/>
+          <w:numId w:val="5"/>
+        </w:numPr>
+        <w:rPr>
+          <w:lang w:val="en-US"/>
+        </w:rPr>
+      </w:pPr>
+      <w:r>
+        <w:rPr>
+          <w:lang w:val="en-US"/>
+        </w:rPr>
+        <w:t xml:space="preserve">Minimal </w:t>
+      </w:r>
+      <w:proofErr w:type="spellStart"/>
+      <w:r>
+        <w:rPr>
+          <w:lang w:val="en-US"/>
+        </w:rPr>
+        <w:t>reprojection</w:t>
+      </w:r>
+      <w:proofErr w:type="spellEnd"/>
+      <w:r>
+        <w:rPr>
+          <w:lang w:val="en-US"/>
+        </w:rPr>
+        <w:t xml:space="preserve"> on client side </w:t>
+      </w:r>
+      <w:r>
+        <w:rPr>
+          <w:lang w:val="en-US"/>
+        </w:rPr>
+        <w:t xml:space="preserve">needed </w:t>
+      </w:r>
+      <w:r>
+        <w:rPr>
+          <w:lang w:val="en-US"/>
+        </w:rPr>
+        <w:t>(</w:t>
+      </w:r>
+      <w:r>
+        <w:rPr>
+          <w:lang w:val="en-US"/>
+        </w:rPr>
+        <w:t>such as</w:t>
+      </w:r>
+      <w:r>
+        <w:rPr>
+          <w:lang w:val="en-US"/>
+        </w:rPr>
+        <w:t xml:space="preserve"> “bending” of la</w:t>
+      </w:r>
+      <w:r>
+        <w:rPr>
+          <w:lang w:val="en-US"/>
+        </w:rPr>
+        <w:t>rge features to the ellipsoid from a projected CRS to an internal geocentric CRS</w:t>
+      </w:r>
+      <w:r>
+        <w:rPr>
+          <w:lang w:val="en-US"/>
+        </w:rPr>
+        <w:t>)</w:t>
+      </w:r>
+    </w:p>
+    <w:p>
+      <w:pPr>
+        <w:pStyle w:val="ListParagraph"/>
+        <w:numPr>
+          <w:ilvl w:val="0"/>
+          <w:numId w:val="5"/>
+        </w:numPr>
+        <w:rPr>
+          <w:lang w:val="en-US"/>
+        </w:rPr>
+      </w:pPr>
+      <w:r>
+        <w:rPr>
+          <w:lang w:val="en-US"/>
+        </w:rPr>
+        <w:t>Support very large extent data sets</w:t>
+      </w:r>
+    </w:p>
+    <w:p>
+      <w:pPr>
+        <w:pStyle w:val="ListParagraph"/>
+        <w:numPr>
+          <w:ilvl w:val="0"/>
+          <w:numId w:val="5"/>
+        </w:numPr>
+        <w:rPr>
+          <w:lang w:val="en-US"/>
+        </w:rPr>
+      </w:pPr>
+      <w:r>
+        <w:rPr>
+          <w:lang w:val="en-US"/>
+        </w:rPr>
+        <w:t>Ensure consistency between nodes of a single layer</w:t>
+      </w:r>
+    </w:p>
+    <w:p>
+      <w:pPr>
+        <w:pStyle w:val="ListParagraph"/>
+        <w:numPr>
+          <w:ilvl w:val="0"/>
+          <w:numId w:val="5"/>
+        </w:numPr>
+        <w:rPr>
+          <w:lang w:val="en-US"/>
+        </w:rPr>
+      </w:pPr>
+      <w:r>
+        <w:rPr>
+          <w:lang w:val="en-US"/>
+        </w:rPr>
+        <w:t>Ensure consistency of positions across multiple layers, potentially created from different source projections</w:t>
+      </w:r>
+    </w:p>
+    <w:p>
+      <w:pPr>
+        <w:pStyle w:val="ListParagraph"/>
+        <w:numPr>
+          <w:ilvl w:val="0"/>
+          <w:numId w:val="5"/>
+        </w:numPr>
+        <w:rPr>
+          <w:lang w:val="en-US"/>
+        </w:rPr>
+      </w:pPr>
+      <w:r>
+        <w:rPr>
+          <w:lang w:val="en-US"/>
+        </w:rPr>
+        <w:t>Render easily in Scene and Globe modus</w:t>
+      </w:r>
+    </w:p>
+    <w:p>
+      <w:pPr>
+        <w:pStyle w:val="ListParagraph"/>
+        <w:numPr>
+          <w:ilvl w:val="0"/>
+          <w:numId w:val="5"/>
+        </w:numPr>
+        <w:rPr>
+          <w:lang w:val="en-US"/>
+        </w:rPr>
+      </w:pPr>
+      <w:r>
+        <w:rPr>
+          <w:lang w:val="en-US"/>
+        </w:rPr>
+        <w:t>Support local data with very high positional accuracy</w:t>
+      </w:r>
+    </w:p>
+    <w:p>
+      <w:pPr>
+        <w:pStyle w:val="ListParagraph"/>
+        <w:numPr>
+          <w:ilvl w:val="0"/>
+          <w:numId w:val="5"/>
+        </w:numPr>
+        <w:rPr>
+          <w:lang w:val="en-US"/>
+        </w:rPr>
+      </w:pPr>
+      <w:r>
+        <w:rPr>
+          <w:lang w:val="en-US"/>
+        </w:rPr>
+        <w:t>Support global data sets with high positional accuracy</w:t>
+      </w:r>
+    </w:p>
+    <w:p>
+      <w:pPr>
+        <w:pStyle w:val="ListParagraph"/>
+        <w:numPr>
+          <w:ilvl w:val="0"/>
+          <w:numId w:val="5"/>
+        </w:numPr>
+        <w:rPr>
+          <w:lang w:val="en-US"/>
+        </w:rPr>
+      </w:pPr>
+      <w:r>
+        <w:rPr>
+          <w:lang w:val="en-US"/>
+        </w:rPr>
+        <w:t xml:space="preserve">Vertex positions </w:t>
+      </w:r>
+      <w:r>
+        <w:rPr>
+          <w:lang w:val="en-US"/>
+        </w:rPr>
+        <w:t xml:space="preserve">have to </w:t>
+      </w:r>
+      <w:r>
+        <w:rPr>
+          <w:lang w:val="en-US"/>
+        </w:rPr>
+        <w:t>be meter-based</w:t>
+      </w:r>
+      <w:r>
+        <w:rPr>
+          <w:lang w:val="en-US"/>
+        </w:rPr>
+        <w:t xml:space="preserve"> since CityEngine is meter-based</w:t>
+      </w:r>
+    </w:p>
+    <w:p>
+      <w:pPr>
+        <w:rPr>
+          <w:lang w:val="en-US"/>
+        </w:rPr>
+      </w:pPr>
+      <w:r>
+        <w:rPr>
+          <w:lang w:val="en-US"/>
+        </w:rPr>
+        <w:t>To match these requirements, the following approach is taken for this version of the format:</w:t>
+      </w:r>
+    </w:p>
+    <w:p>
+      <w:pPr>
+        <w:pStyle w:val="ListParagraph"/>
+        <w:numPr>
+          <w:ilvl w:val="0"/>
+          <w:numId w:val="6"/>
+        </w:numPr>
+        <w:spacing w:after="0" w:line="240" w:lineRule="auto"/>
+        <w:contextualSpacing w:val="0"/>
+        <w:rPr>
+          <w:lang w:val="en-US"/>
+        </w:rPr>
+      </w:pPr>
+      <w:r>
+        <w:rPr>
+          <w:b/>
+          <w:bCs/>
+          <w:lang w:val="en-US"/>
+        </w:rPr>
+        <w:t>Metadata</w:t>
+      </w:r>
+      <w:r>
+        <w:rPr>
+          <w:lang w:val="en-US"/>
+        </w:rPr>
+        <w:t>: We use a single, global (bounds -180.0000, -90.0000, 180.0000, 90.0000) Geographic CRS for horizontal location. Elevation and node minimum bounding sphere radius are given in meters. Allowed EPSG codes:</w:t>
+      </w:r>
+    </w:p>
+    <w:p>
+      <w:pPr>
+        <w:pStyle w:val="ListParagraph"/>
+        <w:numPr>
+          <w:ilvl w:val="1"/>
+          <w:numId w:val="6"/>
+        </w:numPr>
+        <w:spacing w:after="0" w:line="240" w:lineRule="auto"/>
+        <w:contextualSpacing w:val="0"/>
+        <w:rPr>
+          <w:lang w:val="en-US"/>
+        </w:rPr>
+      </w:pPr>
+      <w:r>
+        <w:rPr>
+          <w:lang w:val="en-US"/>
+        </w:rPr>
+        <w:t>EPSG:4326 (WGS84)</w:t>
+      </w:r>
+    </w:p>
+    <w:p>
+      <w:pPr>
+        <w:pStyle w:val="ListParagraph"/>
+        <w:numPr>
+          <w:ilvl w:val="0"/>
+          <w:numId w:val="6"/>
+        </w:numPr>
+        <w:spacing w:after="0" w:line="240" w:lineRule="auto"/>
+        <w:contextualSpacing w:val="0"/>
+        <w:rPr>
+          <w:lang w:val="en-US"/>
+        </w:rPr>
+      </w:pPr>
+      <w:r>
+        <w:rPr>
+          <w:b/>
+          <w:bCs/>
+          <w:lang w:val="en-US"/>
+        </w:rPr>
+        <w:t>Vertex Positions</w:t>
+      </w:r>
+      <w:r>
+        <w:rPr>
+          <w:lang w:val="en-US"/>
+        </w:rPr>
+        <w:t xml:space="preserve">: We allow the use of projected CRS, with meter-based </w:t>
+      </w:r>
+      <w:proofErr w:type="spellStart"/>
+      <w:r>
+        <w:rPr>
+          <w:lang w:val="en-US"/>
+        </w:rPr>
+        <w:t>x</w:t>
+      </w:r>
+      <w:proofErr w:type="gramStart"/>
+      <w:r>
+        <w:rPr>
+          <w:lang w:val="en-US"/>
+        </w:rPr>
+        <w:t>,y,z</w:t>
+      </w:r>
+      <w:proofErr w:type="spellEnd"/>
+      <w:proofErr w:type="gramEnd"/>
+      <w:r>
+        <w:rPr>
+          <w:lang w:val="en-US"/>
+        </w:rPr>
+        <w:t xml:space="preserve"> axes and with a per-node offset (from the center point of the node’s minimum bounding sphere) and using the WGS84 datum. Allowed EPSG codes:</w:t>
+      </w:r>
+    </w:p>
+    <w:p>
+      <w:pPr>
+        <w:pStyle w:val="ListParagraph"/>
+        <w:numPr>
+          <w:ilvl w:val="1"/>
+          <w:numId w:val="6"/>
+        </w:numPr>
+        <w:spacing w:after="0" w:line="240" w:lineRule="auto"/>
+        <w:contextualSpacing w:val="0"/>
+        <w:rPr>
+          <w:lang w:val="en-US"/>
+        </w:rPr>
+      </w:pPr>
+      <w:r>
+        <w:rPr>
+          <w:bCs/>
+          <w:lang w:val="en-US"/>
+        </w:rPr>
+        <w:t>EPSG:32601 to EPSG:32660, EPSG:32701 to EPSG32760 (UTM)</w:t>
+      </w:r>
+    </w:p>
+    <w:p>
+      <w:pPr>
+        <w:pStyle w:val="ListParagraph"/>
+        <w:numPr>
+          <w:ilvl w:val="1"/>
+          <w:numId w:val="6"/>
+        </w:numPr>
+        <w:spacing w:after="0" w:line="240" w:lineRule="auto"/>
+        <w:contextualSpacing w:val="0"/>
+        <w:rPr>
+          <w:lang w:val="en-US"/>
+        </w:rPr>
+      </w:pPr>
+      <w:r>
+        <w:rPr>
+          <w:bCs/>
+          <w:lang w:val="en-US"/>
+        </w:rPr>
+        <w:t>EPSG:3395 (World Mercator) for very large extent datasets (~12° to 360° horizontal extent)</w:t>
+      </w:r>
+    </w:p>
+    <w:p>
+      <w:pPr>
+        <w:rPr>
+          <w:lang w:val="en-US"/>
+        </w:rPr>
+      </w:pPr>
+    </w:p>
+    <w:p>
+      <w:pPr>
+        <w:pStyle w:val="Heading1"/>
+        <w:rPr>
+          <w:lang w:val="en-US"/>
+        </w:rPr>
+      </w:pPr>
+      <w:r>
+        <w:rPr>
+          <w:lang w:val="en-US"/>
+        </w:rPr>
+        <w:lastRenderedPageBreak/>
         <w:t xml:space="preserve">Structure </w:t>
       </w:r>
       <w:r>
@@ -5122,21 +5522,220 @@
         <w:rPr>
           <w:lang w:val="en-US"/>
         </w:rPr>
+        <w:t>Definition of resources</w:t>
+      </w:r>
+    </w:p>
+    <w:p>
+      <w:pPr>
+        <w:rPr>
+          <w:lang w:val="en-US"/>
+        </w:rPr>
+      </w:pPr>
+      <w:r>
+        <w:rPr>
+          <w:lang w:val="en-US"/>
+        </w:rPr>
+        <w:t>This section provides a detailed, logical-level specification for each of the resource types.</w:t>
+      </w:r>
+    </w:p>
+    <w:p>
+      <w:pPr>
+        <w:pStyle w:val="Heading2"/>
+        <w:rPr>
+          <w:lang w:val="en-US"/>
+        </w:rPr>
+      </w:pPr>
+      <w:r>
+        <w:rPr>
+          <w:lang w:val="en-US"/>
+        </w:rPr>
+        <w:t>3dSceneServiceInfo</w:t>
+      </w:r>
+      <w:r>
+        <w:rPr>
+          <w:lang w:val="en-US"/>
+        </w:rPr>
+        <w:t>.js</w:t>
+      </w:r>
+    </w:p>
+    <w:p>
+      <w:pPr>
+        <w:rPr>
+          <w:lang w:val="en-US"/>
+        </w:rPr>
+      </w:pPr>
+      <w:r>
+        <w:rPr>
+          <w:lang w:val="en-US"/>
+        </w:rPr>
+        <w:t>The 3dSceneServiceI</w:t>
+      </w:r>
+      <w:r>
+        <w:rPr>
+          <w:lang w:val="en-US"/>
+        </w:rPr>
+        <w:t>nfo file is a JSON file that describes the capability and data sets offered by an instance of a 3dSceneService instance.</w:t>
+      </w:r>
+    </w:p>
+    <w:p>
+      <w:pPr>
+        <w:rPr>
+          <w:lang w:val="en-US"/>
+        </w:rPr>
+      </w:pPr>
+      <w:r>
+        <w:rPr>
+          <w:lang w:val="en-US"/>
+        </w:rPr>
+        <w:t>The 3dSceneServiceInfo has the following structure:</w:t>
+      </w:r>
+    </w:p>
+    <w:p>
+      <w:r>
+        <w:rPr>
+          <w:noProof/>
+        </w:rPr>
         <w:lastRenderedPageBreak/>
-        <w:t>Definition of resources</w:t>
-      </w:r>
-    </w:p>
-    <w:p>
-      <w:pPr>
-        <w:rPr>
-          <w:lang w:val="en-US"/>
-        </w:rPr>
-      </w:pPr>
-      <w:r>
-        <w:rPr>
-          <w:lang w:val="en-US"/>
-        </w:rPr>
-        <w:t>This section provides a detailed, logical-level specification for each of the resource types.</w:t>
+        <w:drawing>
+          <wp:inline distT="0" distB="0" distL="0" distR="0">
+            <wp:extent cx="4546600" cy="2172970"/>
+            <wp:effectExtent l="0" t="0" r="6350" b="0"/>
+            <wp:docPr id="2" name="Picture 2"/>
+            <wp:cNvGraphicFramePr>
+              <a:graphicFrameLocks xmlns:a="http://schemas.openxmlformats.org/drawingml/2006/main" noChangeAspect="1"/>
+            </wp:cNvGraphicFramePr>
+            <a:graphic xmlns:a="http://schemas.openxmlformats.org/drawingml/2006/main">
+              <a:graphicData uri="http://schemas.openxmlformats.org/drawingml/2006/picture">
+                <pic:pic xmlns:pic="http://schemas.openxmlformats.org/drawingml/2006/picture">
+                  <pic:nvPicPr>
+                    <pic:cNvPr id="0" name="Picture 1"/>
+                    <pic:cNvPicPr>
+                      <a:picLocks noChangeAspect="1" noChangeArrowheads="1"/>
+                    </pic:cNvPicPr>
+                  </pic:nvPicPr>
+                  <pic:blipFill>
+                    <a:blip r:embed="rId16">
+                      <a:extLst>
+                        <a:ext uri="{28A0092B-C50C-407E-A947-70E740481C1C}">
+                          <a14:useLocalDpi xmlns:a14="http://schemas.microsoft.com/office/drawing/2010/main" val="0"/>
+                        </a:ext>
+                      </a:extLst>
+                    </a:blip>
+                    <a:srcRect/>
+                    <a:stretch>
+                      <a:fillRect/>
+                    </a:stretch>
+                  </pic:blipFill>
+                  <pic:spPr bwMode="auto">
+                    <a:xfrm>
+                      <a:off x="0" y="0"/>
+                      <a:ext cx="4546600" cy="2172970"/>
+                    </a:xfrm>
+                    <a:prstGeom prst="rect">
+                      <a:avLst/>
+                    </a:prstGeom>
+                    <a:noFill/>
+                    <a:ln>
+                      <a:noFill/>
+                    </a:ln>
+                  </pic:spPr>
+                </pic:pic>
+              </a:graphicData>
+            </a:graphic>
+          </wp:inline>
+        </w:drawing>
+      </w:r>
+    </w:p>
+    <w:p>
+      <w:pPr>
+        <w:pStyle w:val="Caption"/>
+        <w:rPr>
+          <w:lang w:val="en-US"/>
+        </w:rPr>
+      </w:pPr>
+      <w:r>
+        <w:rPr>
+          <w:lang w:val="en-US"/>
+        </w:rPr>
+        <w:t xml:space="preserve">Figure </w:t>
+      </w:r>
+      <w:r>
+        <w:fldChar w:fldCharType="begin"/>
+      </w:r>
+      <w:r>
+        <w:rPr>
+          <w:lang w:val="en-US"/>
+        </w:rPr>
+        <w:instrText xml:space="preserve"> SEQ Figure \* ARABIC </w:instrText>
+      </w:r>
+      <w:r>
+        <w:fldChar w:fldCharType="separate"/>
+      </w:r>
+      <w:r>
+        <w:rPr>
+          <w:noProof/>
+          <w:lang w:val="en-US"/>
+        </w:rPr>
+        <w:t>4</w:t>
+      </w:r>
+      <w:r>
+        <w:fldChar w:fldCharType="end"/>
+      </w:r>
+      <w:r>
+        <w:rPr>
+          <w:lang w:val="en-US"/>
+        </w:rPr>
+        <w:t xml:space="preserve">: Logical format of the </w:t>
+      </w:r>
+      <w:r>
+        <w:rPr>
+          <w:lang w:val="en-US"/>
+        </w:rPr>
+        <w:t>3dSceneServiceInfo document</w:t>
+      </w:r>
+    </w:p>
+    <w:p>
+      <w:pPr>
+        <w:rPr>
+          <w:lang w:val="en-US"/>
+        </w:rPr>
+      </w:pPr>
+      <w:r>
+        <w:rPr>
+          <w:lang w:val="en-US"/>
+        </w:rPr>
+        <w:t xml:space="preserve">This file is not generated by the authoring tools and is not part of a Bundled i3s file. It is generated solely by the 3D Scene </w:t>
+      </w:r>
+      <w:r>
+        <w:rPr>
+          <w:lang w:val="en-US"/>
+        </w:rPr>
+        <w:t>Server for each service instance</w:t>
+      </w:r>
+      <w:r>
+        <w:rPr>
+          <w:lang w:val="en-US"/>
+        </w:rPr>
+        <w:t>.</w:t>
+      </w:r>
+      <w:r>
+        <w:rPr>
+          <w:lang w:val="en-US"/>
+        </w:rPr>
+        <w:t xml:space="preserve"> Its description is contained here only for reference.</w:t>
+      </w:r>
+    </w:p>
+    <w:p>
+      <w:pPr>
+        <w:rPr>
+          <w:lang w:val="en-US"/>
+        </w:rPr>
+      </w:pPr>
+      <w:r>
+        <w:rPr>
+          <w:lang w:val="en-US"/>
+        </w:rPr>
+        <w:t>For a detailed documentation of each attribute, please refer to the JSON example file.</w:t>
       </w:r>
     </w:p>
     <w:p>
@@ -5150,7 +5749,7 @@
         <w:rPr>
           <w:lang w:val="en-US"/>
         </w:rPr>
-        <w:t>3dSceneServiceInfo</w:t>
+        <w:t>3dSceneCacheInfo</w:t>
       </w:r>
       <w:r>
         <w:rPr>
@@ -5169,71 +5768,50 @@
         <w:rPr>
           <w:lang w:val="en-US"/>
         </w:rPr>
-        <w:t>The 3dSceneServiceI</w:t>
-      </w:r>
-      <w:r>
-        <w:rPr>
-          <w:lang w:val="en-US"/>
-        </w:rPr>
-        <w:t>nfo file is a JSON file that describes the capability and data sets offered by an instance of a 3dSceneService instance.</w:t>
-      </w:r>
-    </w:p>
-    <w:p>
-      <w:pPr>
-        <w:rPr>
-          <w:lang w:val="en-US"/>
-        </w:rPr>
-      </w:pPr>
-      <w:r>
-        <w:rPr>
-          <w:lang w:val="en-US"/>
-        </w:rPr>
-        <w:t>The 3dSceneServiceInfo has the following structure:</w:t>
-      </w:r>
-    </w:p>
-    <w:p>
-      <w:pPr>
-        <w:rPr>
-          <w:lang w:val="en-US"/>
-        </w:rPr>
-      </w:pPr>
-      <w:r>
-        <w:rPr>
-          <w:highlight w:val="yellow"/>
-          <w:lang w:val="en-US"/>
-        </w:rPr>
-        <w:t>[FIXME]</w:t>
-      </w:r>
-    </w:p>
-    <w:p>
-      <w:pPr>
-        <w:rPr>
-          <w:lang w:val="en-US"/>
-        </w:rPr>
-      </w:pPr>
-      <w:r>
-        <w:rPr>
-          <w:lang w:val="en-US"/>
-        </w:rPr>
-        <w:t xml:space="preserve">This file is not generated by the authoring tools and is not part of a Bundled i3s file. It is generated solely by the 3D Scene </w:t>
-      </w:r>
-      <w:r>
-        <w:rPr>
-          <w:lang w:val="en-US"/>
-        </w:rPr>
-        <w:t>Server for each service instance</w:t>
-      </w:r>
-      <w:r>
-        <w:rPr>
-          <w:lang w:val="en-US"/>
-        </w:rPr>
-        <w:t>.</w:t>
-      </w:r>
-      <w:r>
-        <w:rPr>
-          <w:lang w:val="en-US"/>
-        </w:rPr>
-        <w:t xml:space="preserve"> Its description is contained here only for reference.</w:t>
+        <w:t>The 3dSceneCacheInfo file is a JSON file that describes the cont</w:t>
+      </w:r>
+      <w:r>
+        <w:rPr>
+          <w:lang w:val="en-US"/>
+        </w:rPr>
+        <w:t>ent and encoding a single cache</w:t>
+      </w:r>
+      <w:r>
+        <w:rPr>
+          <w:lang w:val="en-US"/>
+        </w:rPr>
+        <w:t xml:space="preserve">. A single cache can contain multiple </w:t>
+      </w:r>
+      <w:r>
+        <w:rPr>
+          <w:lang w:val="en-US"/>
+        </w:rPr>
+        <w:t>l</w:t>
+      </w:r>
+      <w:r>
+        <w:rPr>
+          <w:lang w:val="en-US"/>
+        </w:rPr>
+        <w:t>ayers, which all need to be of the same geometry content type.</w:t>
+      </w:r>
+    </w:p>
+    <w:p>
+      <w:pPr>
+        <w:rPr>
+          <w:lang w:val="en-US"/>
+        </w:rPr>
+      </w:pPr>
+      <w:r>
+        <w:rPr>
+          <w:lang w:val="en-US"/>
+        </w:rPr>
+        <w:t xml:space="preserve">The </w:t>
+      </w:r>
+      <w:r>
+        <w:rPr>
+          <w:lang w:val="en-US"/>
+        </w:rPr>
+        <w:t>3dSceneCacheInfo has the following structure:</w:t>
       </w:r>
     </w:p>
     <w:p>
@@ -5245,9 +5823,137 @@
       </w:pPr>
       <w:r>
         <w:rPr>
-          <w:lang w:val="en-US"/>
-        </w:rPr>
-        <w:t>3dSceneCacheInfo</w:t>
+          <w:rFonts w:asciiTheme="minorHAnsi" w:eastAsiaTheme="minorHAnsi" w:hAnsiTheme="minorHAnsi" w:cstheme="minorBidi"/>
+          <w:b w:val="0"/>
+          <w:bCs w:val="0"/>
+          <w:noProof/>
+          <w:color w:val="auto"/>
+          <w:sz w:val="22"/>
+          <w:szCs w:val="22"/>
+        </w:rPr>
+        <w:drawing>
+          <wp:inline distT="0" distB="0" distL="0" distR="0">
+            <wp:extent cx="4471035" cy="2416175"/>
+            <wp:effectExtent l="0" t="0" r="5715" b="3175"/>
+            <wp:docPr id="3" name="Picture 3"/>
+            <wp:cNvGraphicFramePr>
+              <a:graphicFrameLocks xmlns:a="http://schemas.openxmlformats.org/drawingml/2006/main" noChangeAspect="1"/>
+            </wp:cNvGraphicFramePr>
+            <a:graphic xmlns:a="http://schemas.openxmlformats.org/drawingml/2006/main">
+              <a:graphicData uri="http://schemas.openxmlformats.org/drawingml/2006/picture">
+                <pic:pic xmlns:pic="http://schemas.openxmlformats.org/drawingml/2006/picture">
+                  <pic:nvPicPr>
+                    <pic:cNvPr id="0" name="Picture 2"/>
+                    <pic:cNvPicPr>
+                      <a:picLocks noChangeAspect="1" noChangeArrowheads="1"/>
+                    </pic:cNvPicPr>
+                  </pic:nvPicPr>
+                  <pic:blipFill>
+                    <a:blip r:embed="rId17">
+                      <a:extLst>
+                        <a:ext uri="{28A0092B-C50C-407E-A947-70E740481C1C}">
+                          <a14:useLocalDpi xmlns:a14="http://schemas.microsoft.com/office/drawing/2010/main" val="0"/>
+                        </a:ext>
+                      </a:extLst>
+                    </a:blip>
+                    <a:srcRect/>
+                    <a:stretch>
+                      <a:fillRect/>
+                    </a:stretch>
+                  </pic:blipFill>
+                  <pic:spPr bwMode="auto">
+                    <a:xfrm>
+                      <a:off x="0" y="0"/>
+                      <a:ext cx="4471035" cy="2416175"/>
+                    </a:xfrm>
+                    <a:prstGeom prst="rect">
+                      <a:avLst/>
+                    </a:prstGeom>
+                    <a:noFill/>
+                    <a:ln>
+                      <a:noFill/>
+                    </a:ln>
+                  </pic:spPr>
+                </pic:pic>
+              </a:graphicData>
+            </a:graphic>
+          </wp:inline>
+        </w:drawing>
+      </w:r>
+    </w:p>
+    <w:p>
+      <w:pPr>
+        <w:pStyle w:val="Caption"/>
+        <w:rPr>
+          <w:lang w:val="en-US"/>
+        </w:rPr>
+      </w:pPr>
+      <w:r>
+        <w:rPr>
+          <w:lang w:val="en-US"/>
+        </w:rPr>
+        <w:t xml:space="preserve">Figure </w:t>
+      </w:r>
+      <w:r>
+        <w:fldChar w:fldCharType="begin"/>
+      </w:r>
+      <w:r>
+        <w:rPr>
+          <w:lang w:val="en-US"/>
+        </w:rPr>
+        <w:instrText xml:space="preserve"> SEQ Figure \* ARABIC </w:instrText>
+      </w:r>
+      <w:r>
+        <w:fldChar w:fldCharType="separate"/>
+      </w:r>
+      <w:r>
+        <w:rPr>
+          <w:noProof/>
+          <w:lang w:val="en-US"/>
+        </w:rPr>
+        <w:t>5</w:t>
+      </w:r>
+      <w:r>
+        <w:fldChar w:fldCharType="end"/>
+      </w:r>
+      <w:r>
+        <w:rPr>
+          <w:lang w:val="en-US"/>
+        </w:rPr>
+        <w:t>: Logical format of the 3d</w:t>
+      </w:r>
+      <w:r>
+        <w:rPr>
+          <w:lang w:val="en-US"/>
+        </w:rPr>
+        <w:t>SceneCacheInfo document</w:t>
+      </w:r>
+    </w:p>
+    <w:p>
+      <w:pPr>
+        <w:rPr>
+          <w:lang w:val="en-US"/>
+        </w:rPr>
+      </w:pPr>
+      <w:r>
+        <w:rPr>
+          <w:lang w:val="en-US"/>
+        </w:rPr>
+        <w:t>For a detailed documentation of each attribute, please refer to the JSON example file.</w:t>
+      </w:r>
+    </w:p>
+    <w:p>
+      <w:pPr>
+        <w:pStyle w:val="Heading2"/>
+        <w:rPr>
+          <w:lang w:val="en-US"/>
+        </w:rPr>
+      </w:pPr>
+      <w:r>
+        <w:rPr>
+          <w:lang w:val="en-US"/>
+        </w:rPr>
+        <w:t>3dSceneLayerInfo</w:t>
       </w:r>
       <w:r>
         <w:rPr>
@@ -5266,31 +5972,107 @@
         <w:rPr>
           <w:lang w:val="en-US"/>
         </w:rPr>
-        <w:t>The 3dSceneCacheInfo file is a JSON file that describes the cont</w:t>
-      </w:r>
-      <w:r>
-        <w:rPr>
-          <w:lang w:val="en-US"/>
-        </w:rPr>
-        <w:t>ent and encoding a single cache</w:t>
-      </w:r>
-      <w:r>
-        <w:rPr>
-          <w:lang w:val="en-US"/>
-        </w:rPr>
-        <w:t xml:space="preserve">. A single cache can contain multiple </w:t>
-      </w:r>
-      <w:r>
-        <w:rPr>
-          <w:lang w:val="en-US"/>
-        </w:rPr>
-        <w:t>l</w:t>
-      </w:r>
-      <w:r>
-        <w:rPr>
-          <w:lang w:val="en-US"/>
-        </w:rPr>
-        <w:t>ayers, which all need to be of the same geometry content type.</w:t>
+        <w:t>The 3dSceneLayerInfo file is a JSON file that describes the properties of a single layer in a cache, including the default symbology to use. It shares the definition of this default symbology with the web scene item JSON file.</w:t>
+      </w:r>
+    </w:p>
+    <w:p>
+      <w:pPr>
+        <w:rPr>
+          <w:lang w:val="en-US"/>
+        </w:rPr>
+      </w:pPr>
+      <w:r>
+        <w:rPr>
+          <w:lang w:val="en-US"/>
+        </w:rPr>
+        <w:lastRenderedPageBreak/>
+        <w:t>The 3dSceneLayerInfo has the following structure:</w:t>
+      </w:r>
+    </w:p>
+    <w:p>
+      <w:pPr>
+        <w:rPr>
+          <w:lang w:val="en-US"/>
+        </w:rPr>
+      </w:pPr>
+      <w:r>
+        <w:rPr>
+          <w:noProof/>
+        </w:rPr>
+        <w:drawing>
+          <wp:inline distT="0" distB="0" distL="0" distR="0">
+            <wp:extent cx="5713095" cy="3492500"/>
+            <wp:effectExtent l="0" t="0" r="1905" b="0"/>
+            <wp:docPr id="5" name="Picture 5"/>
+            <wp:cNvGraphicFramePr>
+              <a:graphicFrameLocks xmlns:a="http://schemas.openxmlformats.org/drawingml/2006/main" noChangeAspect="1"/>
+            </wp:cNvGraphicFramePr>
+            <a:graphic xmlns:a="http://schemas.openxmlformats.org/drawingml/2006/main">
+              <a:graphicData uri="http://schemas.openxmlformats.org/drawingml/2006/picture">
+                <pic:pic xmlns:pic="http://schemas.openxmlformats.org/drawingml/2006/picture">
+                  <pic:nvPicPr>
+                    <pic:cNvPr id="0" name="Picture 3"/>
+                    <pic:cNvPicPr>
+                      <a:picLocks noChangeAspect="1" noChangeArrowheads="1"/>
+                    </pic:cNvPicPr>
+                  </pic:nvPicPr>
+                  <pic:blipFill>
+                    <a:blip r:embed="rId18">
+                      <a:extLst>
+                        <a:ext uri="{28A0092B-C50C-407E-A947-70E740481C1C}">
+                          <a14:useLocalDpi xmlns:a14="http://schemas.microsoft.com/office/drawing/2010/main" val="0"/>
+                        </a:ext>
+                      </a:extLst>
+                    </a:blip>
+                    <a:srcRect/>
+                    <a:stretch>
+                      <a:fillRect/>
+                    </a:stretch>
+                  </pic:blipFill>
+                  <pic:spPr bwMode="auto">
+                    <a:xfrm>
+                      <a:off x="0" y="0"/>
+                      <a:ext cx="5713095" cy="3492500"/>
+                    </a:xfrm>
+                    <a:prstGeom prst="rect">
+                      <a:avLst/>
+                    </a:prstGeom>
+                    <a:noFill/>
+                    <a:ln>
+                      <a:noFill/>
+                    </a:ln>
+                  </pic:spPr>
+                </pic:pic>
+              </a:graphicData>
+            </a:graphic>
+          </wp:inline>
+        </w:drawing>
+      </w:r>
+      <w:r>
+        <w:rPr>
+          <w:lang w:val="en-US"/>
+        </w:rPr>
+        <w:t>For a detailed documentation of each attribute, please refer to the JSON example file.</w:t>
+      </w:r>
+    </w:p>
+    <w:p>
+      <w:pPr>
+        <w:pStyle w:val="Heading2"/>
+        <w:rPr>
+          <w:lang w:val="en-US"/>
+        </w:rPr>
+      </w:pPr>
+      <w:r>
+        <w:rPr>
+          <w:lang w:val="en-US"/>
+        </w:rPr>
+        <w:t>3dNodeIndexDocument</w:t>
+      </w:r>
+      <w:r>
+        <w:rPr>
+          <w:lang w:val="en-US"/>
+        </w:rPr>
+        <w:t>.js</w:t>
       </w:r>
     </w:p>
     <w:p>
@@ -5309,126 +6091,21 @@
         <w:rPr>
           <w:lang w:val="en-US"/>
         </w:rPr>
-        <w:t>3dSceneCacheInfo has the following structure:</w:t>
-      </w:r>
-    </w:p>
-    <w:p>
-      <w:pPr>
-        <w:rPr>
-          <w:lang w:val="en-US"/>
-        </w:rPr>
-      </w:pPr>
-      <w:r>
-        <w:rPr>
-          <w:highlight w:val="yellow"/>
-          <w:lang w:val="en-US"/>
-        </w:rPr>
-        <w:t>[FIXME]</w:t>
-      </w:r>
-    </w:p>
-    <w:p>
-      <w:pPr>
-        <w:pStyle w:val="Heading2"/>
-        <w:rPr>
-          <w:lang w:val="en-US"/>
-        </w:rPr>
-      </w:pPr>
-      <w:r>
-        <w:rPr>
-          <w:lang w:val="en-US"/>
-        </w:rPr>
-        <w:t>3dSceneLayerInfo</w:t>
-      </w:r>
-      <w:r>
-        <w:rPr>
-          <w:lang w:val="en-US"/>
-        </w:rPr>
-        <w:t>.js</w:t>
-      </w:r>
-    </w:p>
-    <w:p>
-      <w:pPr>
-        <w:rPr>
-          <w:lang w:val="en-US"/>
-        </w:rPr>
-      </w:pPr>
-      <w:r>
-        <w:rPr>
-          <w:lang w:val="en-US"/>
-        </w:rPr>
-        <w:t>The 3dSceneLayerInfo file is a JSON file that describes the properties of a single layer in a cache, including the default symbology to use. It shares the definition of this default symbology with the web scene item JSON file.</w:t>
-      </w:r>
-    </w:p>
-    <w:p>
-      <w:pPr>
-        <w:rPr>
-          <w:lang w:val="en-US"/>
-        </w:rPr>
-      </w:pPr>
-      <w:r>
-        <w:rPr>
-          <w:lang w:val="en-US"/>
-        </w:rPr>
-        <w:t>The 3dSceneLayerInfo has the following structure:</w:t>
-      </w:r>
-    </w:p>
-    <w:p>
-      <w:pPr>
-        <w:rPr>
-          <w:lang w:val="en-US"/>
-        </w:rPr>
-      </w:pPr>
-      <w:r>
-        <w:rPr>
-          <w:highlight w:val="yellow"/>
-          <w:lang w:val="en-US"/>
-        </w:rPr>
-        <w:t>[FIXME]</w:t>
-      </w:r>
-    </w:p>
-    <w:p>
-      <w:pPr>
-        <w:pStyle w:val="Heading2"/>
-        <w:rPr>
-          <w:lang w:val="en-US"/>
-        </w:rPr>
-      </w:pPr>
-      <w:r>
-        <w:rPr>
-          <w:lang w:val="en-US"/>
-        </w:rPr>
-        <w:t>3dNodeIndexDocument</w:t>
-      </w:r>
-      <w:r>
-        <w:rPr>
-          <w:lang w:val="en-US"/>
-        </w:rPr>
-        <w:t>.js</w:t>
-      </w:r>
-    </w:p>
-    <w:p>
-      <w:pPr>
-        <w:rPr>
-          <w:lang w:val="en-US"/>
-        </w:rPr>
-      </w:pPr>
-      <w:r>
-        <w:rPr>
-          <w:lang w:val="en-US"/>
-        </w:rPr>
-        <w:t xml:space="preserve">The </w:t>
-      </w:r>
-      <w:r>
-        <w:rPr>
-          <w:lang w:val="en-US"/>
-        </w:rPr>
         <w:t xml:space="preserve">3dNodeIndexDocument </w:t>
       </w:r>
       <w:r>
         <w:rPr>
           <w:lang w:val="en-US"/>
         </w:rPr>
-        <w:t xml:space="preserve">JSON file </w:t>
+        <w:t>JSON</w:t>
+      </w:r>
+      <w:bookmarkStart w:id="0" w:name="_GoBack"/>
+      <w:bookmarkEnd w:id="0"/>
+      <w:r>
+        <w:rPr>
+          <w:lang w:val="en-US"/>
+        </w:rPr>
+        <w:t xml:space="preserve"> file </w:t>
       </w:r>
       <w:r>
         <w:rPr>
@@ -5525,7 +6202,7 @@
                     </pic:cNvPicPr>
                   </pic:nvPicPr>
                   <pic:blipFill>
-                    <a:blip r:embed="rId16">
+                    <a:blip r:embed="rId19">
                       <a:extLst>
                         <a:ext uri="{28A0092B-C50C-407E-A947-70E740481C1C}">
                           <a14:useLocalDpi xmlns:a14="http://schemas.microsoft.com/office/drawing/2010/main" val="0"/>
@@ -6046,31 +6723,19 @@
               <w:rPr>
                 <w:lang w:val="en-US"/>
               </w:rPr>
-              <w:t>A string (either OGC-</w:t>
-            </w:r>
-            <w:r>
-              <w:rPr>
-                <w:lang w:val="en-US"/>
-              </w:rPr>
-              <w:t>style</w:t>
-            </w:r>
-            <w:r>
-              <w:rPr>
-                <w:lang w:val="en-US"/>
-              </w:rPr>
-              <w:t xml:space="preserve"> </w:t>
-            </w:r>
-            <w:r>
-              <w:rPr>
-                <w:lang w:val="en-US"/>
-              </w:rPr>
-              <w:t xml:space="preserve">URNs </w:t>
-            </w:r>
-            <w:r>
-              <w:rPr>
-                <w:lang w:val="en-US"/>
-              </w:rPr>
-              <w:t xml:space="preserve">or simple EPSG) identifying </w:t>
+              <w:t>A string (OGC</w:t>
+            </w:r>
+            <w:r>
+              <w:rPr>
+                <w:lang w:val="en-US"/>
+              </w:rPr>
+              <w:t xml:space="preserve"> CRS URLs</w:t>
+            </w:r>
+            <w:r>
+              <w:rPr>
+                <w:lang w:val="en-US"/>
+              </w:rPr>
+              <w:t xml:space="preserve">) identifying </w:t>
             </w:r>
             <w:r>
               <w:rPr>
@@ -6557,7 +7222,6 @@
               <w:rPr>
                 <w:lang w:val="en-US"/>
               </w:rPr>
-              <w:lastRenderedPageBreak/>
               <w:t>Name</w:t>
             </w:r>
           </w:p>
@@ -6617,6 +7281,7 @@
               <w:rPr>
                 <w:lang w:val="en-US"/>
               </w:rPr>
+              <w:lastRenderedPageBreak/>
               <w:t>id</w:t>
             </w:r>
           </w:p>
@@ -8229,7 +8894,7 @@
                     </pic:cNvPicPr>
                   </pic:nvPicPr>
                   <pic:blipFill>
-                    <a:blip r:embed="rId17">
+                    <a:blip r:embed="rId20">
                       <a:extLst>
                         <a:ext uri="{28A0092B-C50C-407E-A947-70E740481C1C}">
                           <a14:useLocalDpi xmlns:a14="http://schemas.microsoft.com/office/drawing/2010/main" val="0"/>
@@ -8272,13 +8937,7 @@
         <w:rPr>
           <w:lang w:val="en-US"/>
         </w:rPr>
-        <w:t xml:space="preserve">Class </w:t>
-      </w:r>
-      <w:r>
-        <w:rPr>
-          <w:lang w:val="en-US"/>
-        </w:rPr>
-        <w:t>Feature</w:t>
+        <w:t>Class Feature</w:t>
       </w:r>
     </w:p>
     <w:p>
@@ -8294,19 +8953,7 @@
         <w:rPr>
           <w:lang w:val="en-US"/>
         </w:rPr>
-        <w:t xml:space="preserve">A </w:t>
-      </w:r>
-      <w:r>
-        <w:rPr>
-          <w:lang w:val="en-US"/>
-        </w:rPr>
-        <w:t>Feature is a single object within a GIS data set, usually representative of a feature present in the real, geographic world</w:t>
-      </w:r>
-      <w:r>
-        <w:rPr>
-          <w:lang w:val="en-US"/>
-        </w:rPr>
-        <w:t>.</w:t>
+        <w:t>A Feature is a single object within a GIS data set, usually representative of a feature present in the real, geographic world.</w:t>
       </w:r>
     </w:p>
     <w:tbl>
@@ -8872,7 +9519,7 @@
         <w:rPr>
           <w:lang w:val="en-US"/>
         </w:rPr>
-        <w:t>NodeReference</w:t>
+        <w:t>FeatureAttribute</w:t>
       </w:r>
       <w:proofErr w:type="spellEnd"/>
     </w:p>
@@ -8896,42 +9543,14 @@
         <w:rPr>
           <w:lang w:val="en-US"/>
         </w:rPr>
-        <w:t>NodeReference</w:t>
+        <w:t>FeatureAttribute</w:t>
       </w:r>
       <w:proofErr w:type="spellEnd"/>
       <w:r>
         <w:rPr>
           <w:lang w:val="en-US"/>
         </w:rPr>
-        <w:t xml:space="preserve"> is a pointer to another node – the parent, a child or a neighbor. </w:t>
-      </w:r>
-      <w:proofErr w:type="spellStart"/>
-      <w:r>
-        <w:rPr>
-          <w:lang w:val="en-US"/>
-        </w:rPr>
-        <w:t>NodeReferences</w:t>
-      </w:r>
-      <w:proofErr w:type="spellEnd"/>
-      <w:r>
-        <w:rPr>
-          <w:lang w:val="en-US"/>
-        </w:rPr>
-        <w:t xml:space="preserve"> contain a relative URL pointing to the referenced NID, as well as a set of </w:t>
-      </w:r>
-      <w:proofErr w:type="spellStart"/>
-      <w:r>
-        <w:rPr>
-          <w:lang w:val="en-US"/>
-        </w:rPr>
-        <w:t>metainformation</w:t>
-      </w:r>
-      <w:proofErr w:type="spellEnd"/>
-      <w:r>
-        <w:rPr>
-          <w:lang w:val="en-US"/>
-        </w:rPr>
-        <w:t xml:space="preserve"> that can be used by the client to determine whether to load that node or not, as well as maintaining cache consistency.</w:t>
+        <w:t xml:space="preserve"> is a field of a defined type carrying </w:t>
       </w:r>
     </w:p>
     <w:tbl>
@@ -8963,7 +9582,6 @@
               <w:rPr>
                 <w:lang w:val="en-US"/>
               </w:rPr>
-              <w:lastRenderedPageBreak/>
               <w:t>Name</w:t>
             </w:r>
           </w:p>
@@ -9123,7 +9741,14 @@
               <w:rPr>
                 <w:lang w:val="en-US"/>
               </w:rPr>
-              <w:t>An array of four doubles, corresponding to x, y, z and radius of the minimum bounding sphere of the referenced node.</w:t>
+              <w:t xml:space="preserve">An array of four doubles, corresponding to x, y, z and radius of the </w:t>
+            </w:r>
+            <w:r>
+              <w:rPr>
+                <w:lang w:val="en-US"/>
+              </w:rPr>
+              <w:lastRenderedPageBreak/>
+              <w:t>minimum bounding sphere of the referenced node.</w:t>
             </w:r>
           </w:p>
         </w:tc>
@@ -9147,6 +9772,7 @@
               <w:rPr>
                 <w:lang w:val="en-US"/>
               </w:rPr>
+              <w:lastRenderedPageBreak/>
               <w:t>href</w:t>
             </w:r>
             <w:proofErr w:type="spellEnd"/>
@@ -9886,7 +10512,6 @@
         <w:rPr>
           <w:color w:val="auto"/>
         </w:rPr>
-        <w:lastRenderedPageBreak/>
         <w:t xml:space="preserve">      </w:t>
       </w:r>
       <w:proofErr w:type="spellStart"/>
@@ -9924,6 +10549,7 @@
         <w:pStyle w:val="SourceCodeBlock"/>
       </w:pPr>
       <w:r>
+        <w:lastRenderedPageBreak/>
         <w:t xml:space="preserve">      // byte index 2 and having a length of 2</w:t>
       </w:r>
     </w:p>
@@ -10441,7 +11067,7 @@
       </w:r>
     </w:p>
     <w:sectPr>
-      <w:footerReference w:type="default" r:id="rId18"/>
+      <w:footerReference w:type="default" r:id="rId21"/>
       <w:pgSz w:w="11906" w:h="16838"/>
       <w:pgMar w:top="1417" w:right="1417" w:bottom="1134" w:left="1417" w:header="708" w:footer="708" w:gutter="0"/>
       <w:cols w:space="708"/>
@@ -10504,7 +11130,7 @@
       <w:rPr>
         <w:noProof/>
       </w:rPr>
-      <w:t>1</w:t>
+      <w:t>6</w:t>
     </w:r>
     <w:r>
       <w:rPr>
@@ -10990,6 +11616,119 @@
     </w:lvl>
   </w:abstractNum>
   <w:abstractNum w:abstractNumId="2">
+    <w:nsid w:val="2CD5133A"/>
+    <w:multiLevelType w:val="hybridMultilevel"/>
+    <w:tmpl w:val="8B34C33A"/>
+    <w:lvl w:ilvl="0" w:tplc="08070001">
+      <w:start w:val="1"/>
+      <w:numFmt w:val="bullet"/>
+      <w:lvlText w:val=""/>
+      <w:lvlJc w:val="left"/>
+      <w:pPr>
+        <w:ind w:left="720" w:hanging="360"/>
+      </w:pPr>
+      <w:rPr>
+        <w:rFonts w:ascii="Symbol" w:hAnsi="Symbol" w:hint="default"/>
+      </w:rPr>
+    </w:lvl>
+    <w:lvl w:ilvl="1" w:tplc="08070003" w:tentative="1">
+      <w:start w:val="1"/>
+      <w:numFmt w:val="bullet"/>
+      <w:lvlText w:val="o"/>
+      <w:lvlJc w:val="left"/>
+      <w:pPr>
+        <w:ind w:left="1440" w:hanging="360"/>
+      </w:pPr>
+      <w:rPr>
+        <w:rFonts w:ascii="Courier New" w:hAnsi="Courier New" w:cs="Courier New" w:hint="default"/>
+      </w:rPr>
+    </w:lvl>
+    <w:lvl w:ilvl="2" w:tplc="08070005" w:tentative="1">
+      <w:start w:val="1"/>
+      <w:numFmt w:val="bullet"/>
+      <w:lvlText w:val=""/>
+      <w:lvlJc w:val="left"/>
+      <w:pPr>
+        <w:ind w:left="2160" w:hanging="360"/>
+      </w:pPr>
+      <w:rPr>
+        <w:rFonts w:ascii="Wingdings" w:hAnsi="Wingdings" w:hint="default"/>
+      </w:rPr>
+    </w:lvl>
+    <w:lvl w:ilvl="3" w:tplc="08070001" w:tentative="1">
+      <w:start w:val="1"/>
+      <w:numFmt w:val="bullet"/>
+      <w:lvlText w:val=""/>
+      <w:lvlJc w:val="left"/>
+      <w:pPr>
+        <w:ind w:left="2880" w:hanging="360"/>
+      </w:pPr>
+      <w:rPr>
+        <w:rFonts w:ascii="Symbol" w:hAnsi="Symbol" w:hint="default"/>
+      </w:rPr>
+    </w:lvl>
+    <w:lvl w:ilvl="4" w:tplc="08070003" w:tentative="1">
+      <w:start w:val="1"/>
+      <w:numFmt w:val="bullet"/>
+      <w:lvlText w:val="o"/>
+      <w:lvlJc w:val="left"/>
+      <w:pPr>
+        <w:ind w:left="3600" w:hanging="360"/>
+      </w:pPr>
+      <w:rPr>
+        <w:rFonts w:ascii="Courier New" w:hAnsi="Courier New" w:cs="Courier New" w:hint="default"/>
+      </w:rPr>
+    </w:lvl>
+    <w:lvl w:ilvl="5" w:tplc="08070005" w:tentative="1">
+      <w:start w:val="1"/>
+      <w:numFmt w:val="bullet"/>
+      <w:lvlText w:val=""/>
+      <w:lvlJc w:val="left"/>
+      <w:pPr>
+        <w:ind w:left="4320" w:hanging="360"/>
+      </w:pPr>
+      <w:rPr>
+        <w:rFonts w:ascii="Wingdings" w:hAnsi="Wingdings" w:hint="default"/>
+      </w:rPr>
+    </w:lvl>
+    <w:lvl w:ilvl="6" w:tplc="08070001" w:tentative="1">
+      <w:start w:val="1"/>
+      <w:numFmt w:val="bullet"/>
+      <w:lvlText w:val=""/>
+      <w:lvlJc w:val="left"/>
+      <w:pPr>
+        <w:ind w:left="5040" w:hanging="360"/>
+      </w:pPr>
+      <w:rPr>
+        <w:rFonts w:ascii="Symbol" w:hAnsi="Symbol" w:hint="default"/>
+      </w:rPr>
+    </w:lvl>
+    <w:lvl w:ilvl="7" w:tplc="08070003" w:tentative="1">
+      <w:start w:val="1"/>
+      <w:numFmt w:val="bullet"/>
+      <w:lvlText w:val="o"/>
+      <w:lvlJc w:val="left"/>
+      <w:pPr>
+        <w:ind w:left="5760" w:hanging="360"/>
+      </w:pPr>
+      <w:rPr>
+        <w:rFonts w:ascii="Courier New" w:hAnsi="Courier New" w:cs="Courier New" w:hint="default"/>
+      </w:rPr>
+    </w:lvl>
+    <w:lvl w:ilvl="8" w:tplc="08070005" w:tentative="1">
+      <w:start w:val="1"/>
+      <w:numFmt w:val="bullet"/>
+      <w:lvlText w:val=""/>
+      <w:lvlJc w:val="left"/>
+      <w:pPr>
+        <w:ind w:left="6480" w:hanging="360"/>
+      </w:pPr>
+      <w:rPr>
+        <w:rFonts w:ascii="Wingdings" w:hAnsi="Wingdings" w:hint="default"/>
+      </w:rPr>
+    </w:lvl>
+  </w:abstractNum>
+  <w:abstractNum w:abstractNumId="3">
     <w:nsid w:val="2DD86E6C"/>
     <w:multiLevelType w:val="hybridMultilevel"/>
     <w:tmpl w:val="DB469BBC"/>
@@ -11102,14 +11841,248 @@
       </w:rPr>
     </w:lvl>
   </w:abstractNum>
+  <w:abstractNum w:abstractNumId="4">
+    <w:nsid w:val="402C1EF7"/>
+    <w:multiLevelType w:val="hybridMultilevel"/>
+    <w:tmpl w:val="BF62B3EE"/>
+    <w:lvl w:ilvl="0" w:tplc="0807000F">
+      <w:start w:val="1"/>
+      <w:numFmt w:val="decimal"/>
+      <w:lvlText w:val="%1."/>
+      <w:lvlJc w:val="left"/>
+      <w:pPr>
+        <w:ind w:left="720" w:hanging="360"/>
+      </w:pPr>
+    </w:lvl>
+    <w:lvl w:ilvl="1" w:tplc="08070019">
+      <w:start w:val="1"/>
+      <w:numFmt w:val="lowerLetter"/>
+      <w:lvlText w:val="%2."/>
+      <w:lvlJc w:val="left"/>
+      <w:pPr>
+        <w:ind w:left="1440" w:hanging="360"/>
+      </w:pPr>
+    </w:lvl>
+    <w:lvl w:ilvl="2" w:tplc="0807001B">
+      <w:start w:val="1"/>
+      <w:numFmt w:val="lowerRoman"/>
+      <w:lvlText w:val="%3."/>
+      <w:lvlJc w:val="right"/>
+      <w:pPr>
+        <w:ind w:left="2160" w:hanging="180"/>
+      </w:pPr>
+    </w:lvl>
+    <w:lvl w:ilvl="3" w:tplc="0807000F">
+      <w:start w:val="1"/>
+      <w:numFmt w:val="decimal"/>
+      <w:lvlText w:val="%4."/>
+      <w:lvlJc w:val="left"/>
+      <w:pPr>
+        <w:ind w:left="2880" w:hanging="360"/>
+      </w:pPr>
+    </w:lvl>
+    <w:lvl w:ilvl="4" w:tplc="08070019">
+      <w:start w:val="1"/>
+      <w:numFmt w:val="lowerLetter"/>
+      <w:lvlText w:val="%5."/>
+      <w:lvlJc w:val="left"/>
+      <w:pPr>
+        <w:ind w:left="3600" w:hanging="360"/>
+      </w:pPr>
+    </w:lvl>
+    <w:lvl w:ilvl="5" w:tplc="0807001B">
+      <w:start w:val="1"/>
+      <w:numFmt w:val="lowerRoman"/>
+      <w:lvlText w:val="%6."/>
+      <w:lvlJc w:val="right"/>
+      <w:pPr>
+        <w:ind w:left="4320" w:hanging="180"/>
+      </w:pPr>
+    </w:lvl>
+    <w:lvl w:ilvl="6" w:tplc="0807000F">
+      <w:start w:val="1"/>
+      <w:numFmt w:val="decimal"/>
+      <w:lvlText w:val="%7."/>
+      <w:lvlJc w:val="left"/>
+      <w:pPr>
+        <w:ind w:left="5040" w:hanging="360"/>
+      </w:pPr>
+    </w:lvl>
+    <w:lvl w:ilvl="7" w:tplc="08070019">
+      <w:start w:val="1"/>
+      <w:numFmt w:val="lowerLetter"/>
+      <w:lvlText w:val="%8."/>
+      <w:lvlJc w:val="left"/>
+      <w:pPr>
+        <w:ind w:left="5760" w:hanging="360"/>
+      </w:pPr>
+    </w:lvl>
+    <w:lvl w:ilvl="8" w:tplc="0807001B">
+      <w:start w:val="1"/>
+      <w:numFmt w:val="lowerRoman"/>
+      <w:lvlText w:val="%9."/>
+      <w:lvlJc w:val="right"/>
+      <w:pPr>
+        <w:ind w:left="6480" w:hanging="180"/>
+      </w:pPr>
+    </w:lvl>
+  </w:abstractNum>
+  <w:abstractNum w:abstractNumId="5">
+    <w:nsid w:val="6696491C"/>
+    <w:multiLevelType w:val="hybridMultilevel"/>
+    <w:tmpl w:val="1E4CB2B4"/>
+    <w:lvl w:ilvl="0" w:tplc="5AFAA1B4">
+      <w:numFmt w:val="bullet"/>
+      <w:lvlText w:val="-"/>
+      <w:lvlJc w:val="left"/>
+      <w:pPr>
+        <w:ind w:left="1068" w:hanging="708"/>
+      </w:pPr>
+      <w:rPr>
+        <w:rFonts w:ascii="Calibri" w:eastAsiaTheme="minorHAnsi" w:hAnsi="Calibri" w:cs="Calibri" w:hint="default"/>
+      </w:rPr>
+    </w:lvl>
+    <w:lvl w:ilvl="1" w:tplc="08070003" w:tentative="1">
+      <w:start w:val="1"/>
+      <w:numFmt w:val="bullet"/>
+      <w:lvlText w:val="o"/>
+      <w:lvlJc w:val="left"/>
+      <w:pPr>
+        <w:ind w:left="1440" w:hanging="360"/>
+      </w:pPr>
+      <w:rPr>
+        <w:rFonts w:ascii="Courier New" w:hAnsi="Courier New" w:cs="Courier New" w:hint="default"/>
+      </w:rPr>
+    </w:lvl>
+    <w:lvl w:ilvl="2" w:tplc="08070005" w:tentative="1">
+      <w:start w:val="1"/>
+      <w:numFmt w:val="bullet"/>
+      <w:lvlText w:val=""/>
+      <w:lvlJc w:val="left"/>
+      <w:pPr>
+        <w:ind w:left="2160" w:hanging="360"/>
+      </w:pPr>
+      <w:rPr>
+        <w:rFonts w:ascii="Wingdings" w:hAnsi="Wingdings" w:hint="default"/>
+      </w:rPr>
+    </w:lvl>
+    <w:lvl w:ilvl="3" w:tplc="08070001" w:tentative="1">
+      <w:start w:val="1"/>
+      <w:numFmt w:val="bullet"/>
+      <w:lvlText w:val=""/>
+      <w:lvlJc w:val="left"/>
+      <w:pPr>
+        <w:ind w:left="2880" w:hanging="360"/>
+      </w:pPr>
+      <w:rPr>
+        <w:rFonts w:ascii="Symbol" w:hAnsi="Symbol" w:hint="default"/>
+      </w:rPr>
+    </w:lvl>
+    <w:lvl w:ilvl="4" w:tplc="08070003" w:tentative="1">
+      <w:start w:val="1"/>
+      <w:numFmt w:val="bullet"/>
+      <w:lvlText w:val="o"/>
+      <w:lvlJc w:val="left"/>
+      <w:pPr>
+        <w:ind w:left="3600" w:hanging="360"/>
+      </w:pPr>
+      <w:rPr>
+        <w:rFonts w:ascii="Courier New" w:hAnsi="Courier New" w:cs="Courier New" w:hint="default"/>
+      </w:rPr>
+    </w:lvl>
+    <w:lvl w:ilvl="5" w:tplc="08070005" w:tentative="1">
+      <w:start w:val="1"/>
+      <w:numFmt w:val="bullet"/>
+      <w:lvlText w:val=""/>
+      <w:lvlJc w:val="left"/>
+      <w:pPr>
+        <w:ind w:left="4320" w:hanging="360"/>
+      </w:pPr>
+      <w:rPr>
+        <w:rFonts w:ascii="Wingdings" w:hAnsi="Wingdings" w:hint="default"/>
+      </w:rPr>
+    </w:lvl>
+    <w:lvl w:ilvl="6" w:tplc="08070001" w:tentative="1">
+      <w:start w:val="1"/>
+      <w:numFmt w:val="bullet"/>
+      <w:lvlText w:val=""/>
+      <w:lvlJc w:val="left"/>
+      <w:pPr>
+        <w:ind w:left="5040" w:hanging="360"/>
+      </w:pPr>
+      <w:rPr>
+        <w:rFonts w:ascii="Symbol" w:hAnsi="Symbol" w:hint="default"/>
+      </w:rPr>
+    </w:lvl>
+    <w:lvl w:ilvl="7" w:tplc="08070003" w:tentative="1">
+      <w:start w:val="1"/>
+      <w:numFmt w:val="bullet"/>
+      <w:lvlText w:val="o"/>
+      <w:lvlJc w:val="left"/>
+      <w:pPr>
+        <w:ind w:left="5760" w:hanging="360"/>
+      </w:pPr>
+      <w:rPr>
+        <w:rFonts w:ascii="Courier New" w:hAnsi="Courier New" w:cs="Courier New" w:hint="default"/>
+      </w:rPr>
+    </w:lvl>
+    <w:lvl w:ilvl="8" w:tplc="08070005" w:tentative="1">
+      <w:start w:val="1"/>
+      <w:numFmt w:val="bullet"/>
+      <w:lvlText w:val=""/>
+      <w:lvlJc w:val="left"/>
+      <w:pPr>
+        <w:ind w:left="6480" w:hanging="360"/>
+      </w:pPr>
+      <w:rPr>
+        <w:rFonts w:ascii="Wingdings" w:hAnsi="Wingdings" w:hint="default"/>
+      </w:rPr>
+    </w:lvl>
+  </w:abstractNum>
   <w:num w:numId="1">
     <w:abstractNumId w:val="0"/>
   </w:num>
   <w:num w:numId="2">
-    <w:abstractNumId w:val="2"/>
+    <w:abstractNumId w:val="3"/>
   </w:num>
   <w:num w:numId="3">
     <w:abstractNumId w:val="1"/>
+  </w:num>
+  <w:num w:numId="4">
+    <w:abstractNumId w:val="2"/>
+  </w:num>
+  <w:num w:numId="5">
+    <w:abstractNumId w:val="5"/>
+  </w:num>
+  <w:num w:numId="6">
+    <w:abstractNumId w:val="4"/>
+    <w:lvlOverride w:ilvl="0">
+      <w:startOverride w:val="1"/>
+    </w:lvlOverride>
+    <w:lvlOverride w:ilvl="1">
+      <w:startOverride w:val="1"/>
+    </w:lvlOverride>
+    <w:lvlOverride w:ilvl="2">
+      <w:startOverride w:val="1"/>
+    </w:lvlOverride>
+    <w:lvlOverride w:ilvl="3">
+      <w:startOverride w:val="1"/>
+    </w:lvlOverride>
+    <w:lvlOverride w:ilvl="4">
+      <w:startOverride w:val="1"/>
+    </w:lvlOverride>
+    <w:lvlOverride w:ilvl="5">
+      <w:startOverride w:val="1"/>
+    </w:lvlOverride>
+    <w:lvlOverride w:ilvl="6">
+      <w:startOverride w:val="1"/>
+    </w:lvlOverride>
+    <w:lvlOverride w:ilvl="7">
+      <w:startOverride w:val="1"/>
+    </w:lvlOverride>
+    <w:lvlOverride w:ilvl="8">
+      <w:startOverride w:val="1"/>
+    </w:lvlOverride>
   </w:num>
 </w:numbering>
 </file>
@@ -11345,6 +12318,7 @@
   <w:style w:type="character" w:default="1" w:styleId="DefaultParagraphFont">
     <w:name w:val="Default Paragraph Font"/>
     <w:uiPriority w:val="1"/>
+    <w:semiHidden/>
     <w:unhideWhenUsed/>
   </w:style>
   <w:style w:type="table" w:default="1" w:styleId="TableNormal">
@@ -12318,6 +13292,7 @@
   <w:style w:type="character" w:default="1" w:styleId="DefaultParagraphFont">
     <w:name w:val="Default Paragraph Font"/>
     <w:uiPriority w:val="1"/>
+    <w:semiHidden/>
     <w:unhideWhenUsed/>
   </w:style>
   <w:style w:type="table" w:default="1" w:styleId="TableNormal">
@@ -13350,7 +14325,7 @@
 </file>
 
 <file path=customXml/itemProps1.xml><?xml version="1.0" encoding="utf-8"?>
-<ds:datastoreItem xmlns:ds="http://schemas.openxmlformats.org/officeDocument/2006/customXml" ds:itemID="{2A57D148-4F4F-41C3-A634-A8288FD76DAA}">
+<ds:datastoreItem xmlns:ds="http://schemas.openxmlformats.org/officeDocument/2006/customXml" ds:itemID="{B7C34748-0EDB-42E1-BED9-AEF89B3D437D}">
   <ds:schemaRefs>
     <ds:schemaRef ds:uri="http://schemas.openxmlformats.org/officeDocument/2006/bibliography"/>
   </ds:schemaRefs>

</xml_diff>

<commit_message>
- corrected cardinality and field description errors - changed image id to string
</commit_message>
<xml_diff>
--- a/Indexed 3d Scene Format Specification.docx
+++ b/Indexed 3d Scene Format Specification.docx
@@ -118,7 +118,7 @@
           <w:noProof/>
           <w:lang w:val="en-US"/>
         </w:rPr>
-        <w:t>2013-09-24</w:t>
+        <w:t>2013-12-11</w:t>
       </w:r>
       <w:r>
         <w:rPr>
@@ -8658,61 +8658,7 @@
         <w:rPr>
           <w:lang w:val="en-US"/>
         </w:rPr>
-        <w:t xml:space="preserve">anchor x: 12 bit, value is 16 * n, range of n: [1,4096], values: </w:t>
-      </w:r>
-      <w:r>
-        <w:rPr>
-          <w:lang w:val="en-US"/>
-        </w:rPr>
-        <w:t>[</w:t>
-      </w:r>
-      <w:r>
-        <w:rPr>
-          <w:lang w:val="en-US"/>
-        </w:rPr>
-        <w:t>16, 32, 48, 64</w:t>
-      </w:r>
-      <w:r>
-        <w:rPr>
-          <w:lang w:val="en-US"/>
-        </w:rPr>
-        <w:t>,</w:t>
-      </w:r>
-      <w:r>
-        <w:rPr>
-          <w:lang w:val="en-US"/>
-        </w:rPr>
-        <w:t xml:space="preserve"> </w:t>
-      </w:r>
-      <w:r>
-        <w:rPr>
-          <w:lang w:val="en-US"/>
-        </w:rPr>
-        <w:t>,</w:t>
-      </w:r>
-      <w:r>
-        <w:rPr>
-          <w:lang w:val="en-US"/>
-        </w:rPr>
-        <w:t xml:space="preserve"> </w:t>
-      </w:r>
-      <w:r>
-        <w:rPr>
-          <w:lang w:val="en-US"/>
-        </w:rPr>
-        <w:t>…,</w:t>
-      </w:r>
-      <w:r>
-        <w:rPr>
-          <w:lang w:val="en-US"/>
-        </w:rPr>
-        <w:t xml:space="preserve"> </w:t>
-      </w:r>
-      <w:r>
-        <w:rPr>
-          <w:lang w:val="en-US"/>
-        </w:rPr>
-        <w:t>65536]</w:t>
+        <w:t>anchor x: 12 bit, value is 16 * n, range of n: [1,4096], values: [16, 32, 48, 64, , …, 65536]</w:t>
       </w:r>
     </w:p>
     <w:p>
@@ -8736,25 +8682,7 @@
         <w:rPr>
           <w:lang w:val="en-US"/>
         </w:rPr>
-        <w:t>: 12 bit, value is 16 * n</w:t>
-      </w:r>
-      <w:r>
-        <w:rPr>
-          <w:lang w:val="en-US"/>
-        </w:rPr>
-        <w:t>, range of n: [1,4096], value</w:t>
-      </w:r>
-      <w:r>
-        <w:rPr>
-          <w:lang w:val="en-US"/>
-        </w:rPr>
-        <w:t>s</w:t>
-      </w:r>
-      <w:r>
-        <w:rPr>
-          <w:lang w:val="en-US"/>
-        </w:rPr>
-        <w:t>: [16, 32, 48, 64, , …, 65536]</w:t>
+        <w:t>: 12 bit, value is 16 * n, range of n: [1,4096], values: [16, 32, 48, 64, , …, 65536]</w:t>
       </w:r>
     </w:p>
     <w:p>
@@ -8772,13 +8700,7 @@
         <w:rPr>
           <w:lang w:val="en-US"/>
         </w:rPr>
-        <w:t xml:space="preserve">width: 4 bit, value is </w:t>
-      </w:r>
-      <w:r>
-        <w:rPr>
-          <w:lang w:val="en-US"/>
-        </w:rPr>
-        <w:t>2</w:t>
+        <w:t>width: 4 bit, value is 2</w:t>
       </w:r>
       <w:r>
         <w:rPr>
@@ -8791,43 +8713,7 @@
         <w:rPr>
           <w:lang w:val="en-US"/>
         </w:rPr>
-        <w:t xml:space="preserve">, </w:t>
-      </w:r>
-      <w:r>
-        <w:rPr>
-          <w:lang w:val="en-US"/>
-        </w:rPr>
-        <w:t>range of n:  [</w:t>
-      </w:r>
-      <w:r>
-        <w:rPr>
-          <w:lang w:val="en-US"/>
-        </w:rPr>
-        <w:t>1</w:t>
-      </w:r>
-      <w:r>
-        <w:rPr>
-          <w:lang w:val="en-US"/>
-        </w:rPr>
-        <w:t>,1</w:t>
-      </w:r>
-      <w:r>
-        <w:rPr>
-          <w:lang w:val="en-US"/>
-        </w:rPr>
-        <w:t>6</w:t>
-      </w:r>
-      <w:r>
-        <w:rPr>
-          <w:lang w:val="en-US"/>
-        </w:rPr>
-        <w:t>]</w:t>
-      </w:r>
-      <w:r>
-        <w:rPr>
-          <w:lang w:val="en-US"/>
-        </w:rPr>
-        <w:t>, values: [2,4,8,16,32,…,65536]</w:t>
+        <w:t>, range of n:  [1,16], values: [2,4,8,16,32,…,65536]</w:t>
       </w:r>
     </w:p>
     <w:p>
@@ -8845,13 +8731,7 @@
         <w:rPr>
           <w:lang w:val="en-US"/>
         </w:rPr>
-        <w:t xml:space="preserve">height: 4 bit, value is </w:t>
-      </w:r>
-      <w:r>
-        <w:rPr>
-          <w:lang w:val="en-US"/>
-        </w:rPr>
-        <w:t>2</w:t>
+        <w:t>height: 4 bit, value is 2</w:t>
       </w:r>
       <w:r>
         <w:rPr>
@@ -8864,31 +8744,7 @@
         <w:rPr>
           <w:lang w:val="en-US"/>
         </w:rPr>
-        <w:t>, range of n:  [</w:t>
-      </w:r>
-      <w:r>
-        <w:rPr>
-          <w:lang w:val="en-US"/>
-        </w:rPr>
-        <w:t>1</w:t>
-      </w:r>
-      <w:r>
-        <w:rPr>
-          <w:lang w:val="en-US"/>
-        </w:rPr>
-        <w:t>,1</w:t>
-      </w:r>
-      <w:r>
-        <w:rPr>
-          <w:lang w:val="en-US"/>
-        </w:rPr>
-        <w:t>6</w:t>
-      </w:r>
-      <w:r>
-        <w:rPr>
-          <w:lang w:val="en-US"/>
-        </w:rPr>
-        <w:t>]</w:t>
+        <w:t>, range of n:  [1,16]</w:t>
       </w:r>
       <w:r>
         <w:rPr>
@@ -8900,31 +8756,7 @@
         <w:rPr>
           <w:lang w:val="en-US"/>
         </w:rPr>
-        <w:t>, value</w:t>
-      </w:r>
-      <w:r>
-        <w:rPr>
-          <w:lang w:val="en-US"/>
-        </w:rPr>
-        <w:t>s</w:t>
-      </w:r>
-      <w:r>
-        <w:rPr>
-          <w:lang w:val="en-US"/>
-        </w:rPr>
-        <w:t>: [2,4,8,16,3</w:t>
-      </w:r>
-      <w:r>
-        <w:rPr>
-          <w:lang w:val="en-US"/>
-        </w:rPr>
-        <w:t>2</w:t>
-      </w:r>
-      <w:r>
-        <w:rPr>
-          <w:lang w:val="en-US"/>
-        </w:rPr>
-        <w:t>,…,65536]</w:t>
+        <w:t>, values: [2,4,8,16,32,…,65536]</w:t>
       </w:r>
     </w:p>
     <w:p>
@@ -9491,7 +9323,7 @@
             <w:proofErr w:type="spellStart"/>
             <w:r>
               <w:rPr>
-                <w:lang w:val="en-US"/>
+                <w:rStyle w:val="SourceCodeBlockChar"/>
               </w:rPr>
               <w:t>SceneService</w:t>
             </w:r>
@@ -9727,7 +9559,43 @@
               <w:rPr>
                 <w:lang w:val="en-US"/>
               </w:rPr>
-              <w:t>"Base", "Dynamic", "Editing"</w:t>
+              <w:t>"</w:t>
+            </w:r>
+            <w:r>
+              <w:rPr>
+                <w:rStyle w:val="SourceCodeBlockChar"/>
+              </w:rPr>
+              <w:t>Base</w:t>
+            </w:r>
+            <w:r>
+              <w:rPr>
+                <w:lang w:val="en-US"/>
+              </w:rPr>
+              <w:t>", "</w:t>
+            </w:r>
+            <w:r>
+              <w:rPr>
+                <w:rStyle w:val="SourceCodeBlockChar"/>
+              </w:rPr>
+              <w:t>Dynamic</w:t>
+            </w:r>
+            <w:r>
+              <w:rPr>
+                <w:lang w:val="en-US"/>
+              </w:rPr>
+              <w:t>", "</w:t>
+            </w:r>
+            <w:r>
+              <w:rPr>
+                <w:rStyle w:val="SourceCodeBlockChar"/>
+              </w:rPr>
+              <w:t>Editing</w:t>
+            </w:r>
+            <w:r>
+              <w:rPr>
+                <w:lang w:val="en-US"/>
+              </w:rPr>
+              <w:t>"</w:t>
             </w:r>
             <w:r>
               <w:rPr>
@@ -10055,19 +9923,35 @@
                 <w:lang w:val="en-US"/>
               </w:rPr>
             </w:pPr>
-            <w:proofErr w:type="gramStart"/>
             <w:r>
               <w:rPr>
                 <w:lang w:val="en-US"/>
               </w:rPr>
               <w:t>String[</w:t>
             </w:r>
-            <w:proofErr w:type="gramEnd"/>
-            <w:r>
-              <w:rPr>
-                <w:lang w:val="en-US"/>
-              </w:rPr>
-              <w:t>1..*]</w:t>
+            <w:r>
+              <w:rPr>
+                <w:lang w:val="en-US"/>
+              </w:rPr>
+              <w:t>0</w:t>
+            </w:r>
+            <w:r>
+              <w:rPr>
+                <w:lang w:val="en-US"/>
+              </w:rPr>
+              <w:t>..</w:t>
+            </w:r>
+            <w:r>
+              <w:rPr>
+                <w:lang w:val="en-US"/>
+              </w:rPr>
+              <w:t>1</w:t>
+            </w:r>
+            <w:r>
+              <w:rPr>
+                <w:lang w:val="en-US"/>
+              </w:rPr>
+              <w:t>]</w:t>
             </w:r>
           </w:p>
         </w:tc>
@@ -10085,13 +9969,7 @@
               <w:rPr>
                 <w:lang w:val="en-US"/>
               </w:rPr>
-              <w:t>the list of bindings, should we ever need to add new bindings</w:t>
-            </w:r>
-            <w:r>
-              <w:rPr>
-                <w:lang w:val="en-US"/>
-              </w:rPr>
-              <w:t xml:space="preserve"> in addition to the REST binding initially supported</w:t>
+              <w:t>An optional display alias for the layer.</w:t>
             </w:r>
           </w:p>
         </w:tc>
@@ -10204,7 +10082,6 @@
               <w:rPr>
                 <w:rStyle w:val="SourceCodeBlockChar"/>
               </w:rPr>
-              <w:lastRenderedPageBreak/>
               <w:t>TINTerrain</w:t>
             </w:r>
             <w:proofErr w:type="spellEnd"/>
@@ -10272,7 +10149,7 @@
               <w:rPr>
                 <w:lang w:val="en-US"/>
               </w:rPr>
-              <w:t>String[1..3]</w:t>
+              <w:t>URL</w:t>
             </w:r>
           </w:p>
         </w:tc>
@@ -10839,6 +10716,12 @@
               </w:rPr>
               <w:t>string</w:t>
             </w:r>
+            <w:r>
+              <w:rPr>
+                <w:lang w:val="en-US"/>
+              </w:rPr>
+              <w:t>[0..1]</w:t>
+            </w:r>
           </w:p>
         </w:tc>
         <w:tc>
@@ -10904,6 +10787,12 @@
               </w:rPr>
               <w:t>string</w:t>
             </w:r>
+            <w:r>
+              <w:rPr>
+                <w:lang w:val="en-US"/>
+              </w:rPr>
+              <w:t>[0..1]</w:t>
+            </w:r>
           </w:p>
         </w:tc>
         <w:tc>
@@ -10960,7 +10849,19 @@
               <w:rPr>
                 <w:lang w:val="en-US"/>
               </w:rPr>
-              <w:t>string</w:t>
+              <w:t>S</w:t>
+            </w:r>
+            <w:r>
+              <w:rPr>
+                <w:lang w:val="en-US"/>
+              </w:rPr>
+              <w:t>tring</w:t>
+            </w:r>
+            <w:r>
+              <w:rPr>
+                <w:lang w:val="en-US"/>
+              </w:rPr>
+              <w:t>[0..1]</w:t>
             </w:r>
           </w:p>
         </w:tc>
@@ -10978,7 +10879,25 @@
               <w:rPr>
                 <w:lang w:val="en-US"/>
               </w:rPr>
-              <w:t>An array of four doubles, corresponding to x, y, z and radius of the minimum bounding sphere of a node.</w:t>
+              <w:t>Copyright</w:t>
+            </w:r>
+            <w:r>
+              <w:rPr>
+                <w:lang w:val="en-US"/>
+              </w:rPr>
+              <w:t xml:space="preserve"> and </w:t>
+            </w:r>
+            <w:r>
+              <w:rPr>
+                <w:lang w:val="en-US"/>
+              </w:rPr>
+              <w:t>usage information</w:t>
+            </w:r>
+            <w:r>
+              <w:rPr>
+                <w:lang w:val="en-US"/>
+              </w:rPr>
+              <w:t xml:space="preserve"> for the data in this layer.</w:t>
             </w:r>
           </w:p>
         </w:tc>
@@ -11049,12 +10968,36 @@
               <w:rPr>
                 <w:lang w:val="en-US"/>
               </w:rPr>
-              <w:t xml:space="preserve">from the Set {View, Query, </w:t>
+              <w:t>from the Set {</w:t>
+            </w:r>
+            <w:r>
+              <w:rPr>
+                <w:rStyle w:val="SourceCodeBlockChar"/>
+              </w:rPr>
+              <w:t>View</w:t>
+            </w:r>
+            <w:r>
+              <w:rPr>
+                <w:lang w:val="en-US"/>
+              </w:rPr>
+              <w:t xml:space="preserve">, </w:t>
+            </w:r>
+            <w:r>
+              <w:rPr>
+                <w:rStyle w:val="SourceCodeBlockChar"/>
+              </w:rPr>
+              <w:t>Query</w:t>
+            </w:r>
+            <w:r>
+              <w:rPr>
+                <w:lang w:val="en-US"/>
+              </w:rPr>
+              <w:t xml:space="preserve">, </w:t>
             </w:r>
             <w:proofErr w:type="gramStart"/>
             <w:r>
               <w:rPr>
-                <w:lang w:val="en-US"/>
+                <w:rStyle w:val="SourceCodeBlockChar"/>
               </w:rPr>
               <w:t>Edit</w:t>
             </w:r>
@@ -13027,6 +12970,18 @@
                 <w:lang w:val="en-US"/>
               </w:rPr>
               <w:t>string</w:t>
+            </w:r>
+            <w:r>
+              <w:rPr>
+                <w:lang w:val="en-US"/>
+              </w:rPr>
+              <w:t>[0..1]</w:t>
+            </w:r>
+            <w:r>
+              <w:rPr>
+                <w:lang w:val="en-US"/>
+              </w:rPr>
+              <w:t xml:space="preserve"> </w:t>
             </w:r>
           </w:p>
         </w:tc>
@@ -14102,9 +14057,9 @@
         <w:tblLook w:val="0420" w:firstRow="1" w:lastRow="0" w:firstColumn="0" w:lastColumn="0" w:noHBand="0" w:noVBand="1"/>
       </w:tblPr>
       <w:tblGrid>
-        <w:gridCol w:w="1384"/>
-        <w:gridCol w:w="1559"/>
-        <w:gridCol w:w="6269"/>
+        <w:gridCol w:w="1383"/>
+        <w:gridCol w:w="1651"/>
+        <w:gridCol w:w="6254"/>
       </w:tblGrid>
       <w:tr>
         <w:trPr>
@@ -14583,6 +14538,12 @@
               </w:rPr>
               <w:t>timestamp</w:t>
             </w:r>
+            <w:r>
+              <w:rPr>
+                <w:lang w:val="en-US"/>
+              </w:rPr>
+              <w:t>[0..1]</w:t>
+            </w:r>
           </w:p>
         </w:tc>
         <w:tc>
@@ -14647,6 +14608,12 @@
                 <w:lang w:val="en-US"/>
               </w:rPr>
               <w:t>timestamp</w:t>
+            </w:r>
+            <w:r>
+              <w:rPr>
+                <w:lang w:val="en-US"/>
+              </w:rPr>
+              <w:t>[0..1]</w:t>
             </w:r>
           </w:p>
         </w:tc>
@@ -16046,6 +16013,12 @@
               <w:t>int</w:t>
             </w:r>
             <w:proofErr w:type="spellEnd"/>
+            <w:r>
+              <w:rPr>
+                <w:lang w:val="en-US"/>
+              </w:rPr>
+              <w:t>[0..1]</w:t>
+            </w:r>
           </w:p>
         </w:tc>
         <w:tc>
@@ -16104,6 +16077,12 @@
                 <w:lang w:val="en-US"/>
               </w:rPr>
               <w:t>long</w:t>
+            </w:r>
+            <w:r>
+              <w:rPr>
+                <w:lang w:val="en-US"/>
+              </w:rPr>
+              <w:t>[0..1]</w:t>
             </w:r>
           </w:p>
         </w:tc>
@@ -17803,7 +17782,19 @@
               <w:rPr>
                 <w:lang w:val="en-US"/>
               </w:rPr>
-              <w:t>) or embedded (Embedded).</w:t>
+              <w:t>) or embedded (</w:t>
+            </w:r>
+            <w:r>
+              <w:rPr>
+                <w:rStyle w:val="SourceCodeBlockChar"/>
+              </w:rPr>
+              <w:t>Embedded</w:t>
+            </w:r>
+            <w:r>
+              <w:rPr>
+                <w:lang w:val="en-US"/>
+              </w:rPr>
+              <w:t>).</w:t>
             </w:r>
           </w:p>
         </w:tc>
@@ -17952,13 +17943,7 @@
         <w:rPr>
           <w:lang w:val="en-US"/>
         </w:rPr>
-        <w:t xml:space="preserve">Class </w:t>
-      </w:r>
-      <w:r>
-        <w:rPr>
-          <w:lang w:val="en-US"/>
-        </w:rPr>
-        <w:t>Component</w:t>
+        <w:t>Class Component</w:t>
       </w:r>
     </w:p>
     <w:p>
@@ -17974,13 +17959,7 @@
         <w:rPr>
           <w:lang w:val="en-US"/>
         </w:rPr>
-        <w:t>Component objects provide information on parts of the geometry they belong to, specifically with which material and texture to render them</w:t>
-      </w:r>
-      <w:r>
-        <w:rPr>
-          <w:lang w:val="en-US"/>
-        </w:rPr>
-        <w:t>.</w:t>
+        <w:t>Component objects provide information on parts of the geometry they belong to, specifically with which material and texture to render them.</w:t>
       </w:r>
     </w:p>
     <w:tbl>
@@ -18240,6 +18219,12 @@
               </w:rPr>
               <w:t>Long</w:t>
             </w:r>
+            <w:r>
+              <w:rPr>
+                <w:lang w:val="en-US"/>
+              </w:rPr>
+              <w:t>[0..1]</w:t>
+            </w:r>
           </w:p>
         </w:tc>
         <w:tc>
@@ -18298,6 +18283,12 @@
               </w:rPr>
               <w:t>Long</w:t>
             </w:r>
+            <w:r>
+              <w:rPr>
+                <w:lang w:val="en-US"/>
+              </w:rPr>
+              <w:t>[0..1]</w:t>
+            </w:r>
           </w:p>
         </w:tc>
         <w:tc>
@@ -18314,25 +18305,7 @@
               <w:rPr>
                 <w:lang w:val="en-US"/>
               </w:rPr>
-              <w:t xml:space="preserve">Optional ID of a texture atlas region which </w:t>
-            </w:r>
-            <w:r>
-              <w:rPr>
-                <w:lang w:val="en-US"/>
-              </w:rPr>
-              <w:t xml:space="preserve">to use with the </w:t>
-            </w:r>
-            <w:r>
-              <w:rPr>
-                <w:lang w:val="en-US"/>
-              </w:rPr>
-              <w:t>texture</w:t>
-            </w:r>
-            <w:r>
-              <w:rPr>
-                <w:lang w:val="en-US"/>
-              </w:rPr>
-              <w:t xml:space="preserve"> to render this component</w:t>
+              <w:t>Optional ID of a texture atlas region which to use with the texture to render this component</w:t>
             </w:r>
           </w:p>
         </w:tc>
@@ -18383,19 +18356,7 @@
         <w:rPr>
           <w:lang w:val="en-US"/>
         </w:rPr>
-        <w:t xml:space="preserve">Attributes of the Class </w:t>
-      </w:r>
-      <w:r>
-        <w:rPr>
-          <w:lang w:val="en-US"/>
-        </w:rPr>
-        <w:t>Component</w:t>
-      </w:r>
-      <w:r>
-        <w:rPr>
-          <w:lang w:val="en-US"/>
-        </w:rPr>
-        <w:t xml:space="preserve"> within the </w:t>
+        <w:t xml:space="preserve">Attributes of the Class Component within the </w:t>
       </w:r>
       <w:proofErr w:type="spellStart"/>
       <w:r>
@@ -18923,14 +18884,7 @@
               <w:rPr>
                 <w:lang w:val="en-US"/>
               </w:rPr>
-              <w:t xml:space="preserve">such as 3 </w:t>
-            </w:r>
-            <w:r>
-              <w:rPr>
-                <w:lang w:val="en-US"/>
-              </w:rPr>
-              <w:lastRenderedPageBreak/>
-              <w:t>for</w:t>
+              <w:t>such as 3 for</w:t>
             </w:r>
             <w:r>
               <w:rPr>
@@ -19014,7 +18968,19 @@
               <w:rPr>
                 <w:lang w:val="en-US"/>
               </w:rPr>
-              <w:t>An array that indicates how many of the elements in this view belong to the first, second and consecutive components of the geometry. The number of entries in this array, when present, has to be equal to the number of entries in the components List of the enclosing Geometry object.</w:t>
+              <w:t xml:space="preserve">An </w:t>
+            </w:r>
+            <w:r>
+              <w:rPr>
+                <w:lang w:val="en-US"/>
+              </w:rPr>
+              <w:t xml:space="preserve">optional </w:t>
+            </w:r>
+            <w:r>
+              <w:rPr>
+                <w:lang w:val="en-US"/>
+              </w:rPr>
+              <w:t>array that indicates how many of the elements in this view belong to the first, second and consecutive components of the geometry. The number of entries in this array, when present, has to be equal to the number of entries in the components List of the enclosing Geometry object.</w:t>
             </w:r>
             <w:r>
               <w:rPr>
@@ -19628,6 +19594,12 @@
                 <w:lang w:val="en-US"/>
               </w:rPr>
             </w:pPr>
+            <w:r>
+              <w:rPr>
+                <w:lang w:val="en-US"/>
+              </w:rPr>
+              <w:t>A name for the material as assigned in the creating application.</w:t>
+            </w:r>
           </w:p>
         </w:tc>
       </w:tr>
@@ -19678,6 +19650,62 @@
                 <w:lang w:val="en-US"/>
               </w:rPr>
             </w:pPr>
+            <w:r>
+              <w:rPr>
+                <w:lang w:val="en-US"/>
+              </w:rPr>
+              <w:t>Indicates the material type, chosen from the supported values {</w:t>
+            </w:r>
+            <w:r>
+              <w:rPr>
+                <w:rStyle w:val="SourceCodeBlockChar"/>
+              </w:rPr>
+              <w:t>Standard</w:t>
+            </w:r>
+            <w:r>
+              <w:rPr>
+                <w:lang w:val="en-US"/>
+              </w:rPr>
+              <w:t xml:space="preserve">, </w:t>
+            </w:r>
+            <w:r>
+              <w:rPr>
+                <w:rStyle w:val="SourceCodeBlockChar"/>
+              </w:rPr>
+              <w:t>Water</w:t>
+            </w:r>
+            <w:r>
+              <w:rPr>
+                <w:lang w:val="en-US"/>
+              </w:rPr>
+              <w:t xml:space="preserve">, </w:t>
+            </w:r>
+            <w:proofErr w:type="spellStart"/>
+            <w:r>
+              <w:rPr>
+                <w:rStyle w:val="SourceCodeBlockChar"/>
+              </w:rPr>
+              <w:t>Leafcard</w:t>
+            </w:r>
+            <w:proofErr w:type="spellEnd"/>
+            <w:r>
+              <w:rPr>
+                <w:lang w:val="en-US"/>
+              </w:rPr>
+              <w:t xml:space="preserve">, </w:t>
+            </w:r>
+            <w:r>
+              <w:rPr>
+                <w:rStyle w:val="SourceCodeBlockChar"/>
+              </w:rPr>
+              <w:t>Billboard</w:t>
+            </w:r>
+            <w:r>
+              <w:rPr>
+                <w:lang w:val="en-US"/>
+              </w:rPr>
+              <w:t>}</w:t>
+            </w:r>
           </w:p>
         </w:tc>
       </w:tr>
@@ -21034,13 +21062,7 @@
               <w:rPr>
                 <w:lang w:val="en-US"/>
               </w:rPr>
-              <w:t>l</w:t>
-            </w:r>
-            <w:r>
-              <w:rPr>
-                <w:lang w:val="en-US"/>
-              </w:rPr>
-              <w:t>ong</w:t>
+              <w:t>string</w:t>
             </w:r>
           </w:p>
         </w:tc>
@@ -21346,6 +21368,12 @@
               </w:rPr>
               <w:t>ong</w:t>
             </w:r>
+            <w:r>
+              <w:rPr>
+                <w:lang w:val="en-US"/>
+              </w:rPr>
+              <w:t>[0..1]</w:t>
+            </w:r>
           </w:p>
         </w:tc>
         <w:tc>
@@ -21414,6 +21442,12 @@
               </w:rPr>
               <w:t>ong</w:t>
             </w:r>
+            <w:r>
+              <w:rPr>
+                <w:lang w:val="en-US"/>
+              </w:rPr>
+              <w:t>[0..1]</w:t>
+            </w:r>
           </w:p>
         </w:tc>
         <w:tc>
@@ -21528,7 +21562,6 @@
         <w:rPr>
           <w:lang w:val="en-US"/>
         </w:rPr>
-        <w:lastRenderedPageBreak/>
         <w:t>The Id of an image is generated using the following method:</w:t>
       </w:r>
     </w:p>
@@ -21934,6 +21967,565 @@
     </w:p>
     <w:p>
       <w:pPr>
+        <w:pStyle w:val="SourceCodeBlock"/>
+        <w:rPr>
+          <w:color w:val="auto"/>
+        </w:rPr>
+      </w:pPr>
+    </w:p>
+    <w:p>
+      <w:pPr>
+        <w:pStyle w:val="Heading3"/>
+        <w:rPr>
+          <w:rFonts w:ascii="Calibri" w:hAnsi="Calibri"/>
+          <w:sz w:val="21"/>
+          <w:szCs w:val="21"/>
+          <w:lang w:val="en-US"/>
+        </w:rPr>
+      </w:pPr>
+      <w:r>
+        <w:rPr>
+          <w:lang w:val="en-US"/>
+        </w:rPr>
+        <w:t>Usage syntax</w:t>
+      </w:r>
+    </w:p>
+    <w:p>
+      <w:pPr>
+        <w:pStyle w:val="SourceCodeBlock"/>
+        <w:rPr>
+          <w:color w:val="auto"/>
+        </w:rPr>
+      </w:pPr>
+      <w:r>
+        <w:rPr>
+          <w:color w:val="auto"/>
+        </w:rPr>
+        <w:t xml:space="preserve">UInt64 </w:t>
+      </w:r>
+      <w:proofErr w:type="spellStart"/>
+      <w:proofErr w:type="gramStart"/>
+      <w:r>
+        <w:rPr>
+          <w:color w:val="auto"/>
+        </w:rPr>
+        <w:t>BuildID</w:t>
+      </w:r>
+      <w:proofErr w:type="spellEnd"/>
+      <w:r>
+        <w:rPr>
+          <w:color w:val="auto"/>
+        </w:rPr>
+        <w:t>(</w:t>
+      </w:r>
+      <w:proofErr w:type="gramEnd"/>
+      <w:r>
+        <w:rPr>
+          <w:color w:val="4F81BD" w:themeColor="accent1"/>
+        </w:rPr>
+        <w:t xml:space="preserve">Long </w:t>
+      </w:r>
+      <w:r>
+        <w:rPr>
+          <w:color w:val="auto"/>
+        </w:rPr>
+        <w:t>id, </w:t>
+      </w:r>
+      <w:proofErr w:type="spellStart"/>
+      <w:r>
+        <w:rPr>
+          <w:color w:val="4F81BD" w:themeColor="accent1"/>
+        </w:rPr>
+        <w:t>int</w:t>
+      </w:r>
+      <w:proofErr w:type="spellEnd"/>
+      <w:r>
+        <w:rPr>
+          <w:color w:val="4F81BD" w:themeColor="accent1"/>
+        </w:rPr>
+        <w:t> </w:t>
+      </w:r>
+      <w:r>
+        <w:rPr>
+          <w:color w:val="auto"/>
+        </w:rPr>
+        <w:t>w, </w:t>
+      </w:r>
+      <w:proofErr w:type="spellStart"/>
+      <w:r>
+        <w:rPr>
+          <w:color w:val="4F81BD" w:themeColor="accent1"/>
+        </w:rPr>
+        <w:t>int</w:t>
+      </w:r>
+      <w:proofErr w:type="spellEnd"/>
+      <w:r>
+        <w:rPr>
+          <w:color w:val="4F81BD" w:themeColor="accent1"/>
+        </w:rPr>
+        <w:t> </w:t>
+      </w:r>
+      <w:r>
+        <w:rPr>
+          <w:color w:val="auto"/>
+        </w:rPr>
+        <w:t>h , </w:t>
+      </w:r>
+      <w:proofErr w:type="spellStart"/>
+      <w:r>
+        <w:rPr>
+          <w:color w:val="4F81BD" w:themeColor="accent1"/>
+        </w:rPr>
+        <w:t>int</w:t>
+      </w:r>
+      <w:proofErr w:type="spellEnd"/>
+      <w:r>
+        <w:rPr>
+          <w:color w:val="4F81BD" w:themeColor="accent1"/>
+        </w:rPr>
+        <w:t> </w:t>
+      </w:r>
+      <w:r>
+        <w:rPr>
+          <w:color w:val="auto"/>
+        </w:rPr>
+        <w:t>l, </w:t>
+      </w:r>
+      <w:proofErr w:type="spellStart"/>
+      <w:r>
+        <w:rPr>
+          <w:color w:val="4F81BD" w:themeColor="accent1"/>
+        </w:rPr>
+        <w:t>int</w:t>
+      </w:r>
+      <w:proofErr w:type="spellEnd"/>
+      <w:r>
+        <w:rPr>
+          <w:color w:val="4F81BD" w:themeColor="accent1"/>
+        </w:rPr>
+        <w:t> </w:t>
+      </w:r>
+      <w:r>
+        <w:rPr>
+          <w:color w:val="auto"/>
+        </w:rPr>
+        <w:t>al);</w:t>
+      </w:r>
+    </w:p>
+    <w:p>
+      <w:pPr>
+        <w:pStyle w:val="Heading3"/>
+        <w:rPr>
+          <w:rFonts w:ascii="Calibri" w:hAnsi="Calibri"/>
+          <w:sz w:val="21"/>
+          <w:szCs w:val="21"/>
+        </w:rPr>
+      </w:pPr>
+      <w:r>
+        <w:t>Parameters</w:t>
+      </w:r>
+    </w:p>
+    <w:tbl>
+      <w:tblPr>
+        <w:tblW w:w="0" w:type="auto"/>
+        <w:tblInd w:w="108" w:type="dxa"/>
+        <w:tblCellMar>
+          <w:left w:w="0" w:type="dxa"/>
+          <w:right w:w="0" w:type="dxa"/>
+        </w:tblCellMar>
+        <w:tblLook w:val="04A0" w:firstRow="1" w:lastRow="0" w:firstColumn="1" w:lastColumn="0" w:noHBand="0" w:noVBand="1"/>
+      </w:tblPr>
+      <w:tblGrid>
+        <w:gridCol w:w="879"/>
+        <w:gridCol w:w="7626"/>
+      </w:tblGrid>
+      <w:tr>
+        <w:tc>
+          <w:tcPr>
+            <w:tcW w:w="879" w:type="dxa"/>
+            <w:tcBorders>
+              <w:top w:val="single" w:sz="8" w:space="0" w:color="auto"/>
+              <w:left w:val="single" w:sz="8" w:space="0" w:color="auto"/>
+              <w:bottom w:val="single" w:sz="8" w:space="0" w:color="auto"/>
+              <w:right w:val="single" w:sz="8" w:space="0" w:color="auto"/>
+            </w:tcBorders>
+            <w:tcMar>
+              <w:top w:w="0" w:type="dxa"/>
+              <w:left w:w="108" w:type="dxa"/>
+              <w:bottom w:w="0" w:type="dxa"/>
+              <w:right w:w="108" w:type="dxa"/>
+            </w:tcMar>
+            <w:hideMark/>
+          </w:tcPr>
+          <w:p>
+            <w:pPr>
+              <w:jc w:val="right"/>
+              <w:rPr>
+                <w:rFonts w:ascii="Consolas" w:hAnsi="Consolas" w:cs="Consolas"/>
+                <w:sz w:val="20"/>
+                <w:szCs w:val="21"/>
+              </w:rPr>
+            </w:pPr>
+            <w:r>
+              <w:rPr>
+                <w:rFonts w:ascii="Consolas" w:hAnsi="Consolas" w:cs="Consolas"/>
+                <w:sz w:val="20"/>
+                <w:szCs w:val="21"/>
+              </w:rPr>
+              <w:t>id</w:t>
+            </w:r>
+          </w:p>
+        </w:tc>
+        <w:tc>
+          <w:tcPr>
+            <w:tcW w:w="7626" w:type="dxa"/>
+            <w:tcBorders>
+              <w:top w:val="single" w:sz="8" w:space="0" w:color="auto"/>
+              <w:left w:val="nil"/>
+              <w:bottom w:val="single" w:sz="8" w:space="0" w:color="auto"/>
+              <w:right w:val="single" w:sz="8" w:space="0" w:color="auto"/>
+            </w:tcBorders>
+            <w:tcMar>
+              <w:top w:w="0" w:type="dxa"/>
+              <w:left w:w="108" w:type="dxa"/>
+              <w:bottom w:w="0" w:type="dxa"/>
+              <w:right w:w="108" w:type="dxa"/>
+            </w:tcMar>
+            <w:hideMark/>
+          </w:tcPr>
+          <w:p>
+            <w:pPr>
+              <w:jc w:val="both"/>
+              <w:rPr>
+                <w:rFonts w:ascii="Consolas" w:hAnsi="Consolas" w:cs="Consolas"/>
+                <w:sz w:val="20"/>
+                <w:szCs w:val="21"/>
+                <w:lang w:val="en-US"/>
+              </w:rPr>
+            </w:pPr>
+            <w:r>
+              <w:rPr>
+                <w:rFonts w:ascii="Consolas" w:hAnsi="Consolas" w:cs="Consolas"/>
+                <w:sz w:val="20"/>
+                <w:szCs w:val="21"/>
+                <w:lang w:val="en-US"/>
+              </w:rPr>
+              <w:t>Index of the texture in the cache, start from 1</w:t>
+            </w:r>
+          </w:p>
+        </w:tc>
+      </w:tr>
+      <w:tr>
+        <w:tc>
+          <w:tcPr>
+            <w:tcW w:w="879" w:type="dxa"/>
+            <w:tcBorders>
+              <w:top w:val="nil"/>
+              <w:left w:val="single" w:sz="8" w:space="0" w:color="auto"/>
+              <w:bottom w:val="single" w:sz="8" w:space="0" w:color="auto"/>
+              <w:right w:val="single" w:sz="8" w:space="0" w:color="auto"/>
+            </w:tcBorders>
+            <w:tcMar>
+              <w:top w:w="0" w:type="dxa"/>
+              <w:left w:w="108" w:type="dxa"/>
+              <w:bottom w:w="0" w:type="dxa"/>
+              <w:right w:w="108" w:type="dxa"/>
+            </w:tcMar>
+            <w:hideMark/>
+          </w:tcPr>
+          <w:p>
+            <w:pPr>
+              <w:jc w:val="right"/>
+              <w:rPr>
+                <w:rFonts w:ascii="Consolas" w:hAnsi="Consolas" w:cs="Consolas"/>
+                <w:sz w:val="20"/>
+                <w:szCs w:val="21"/>
+              </w:rPr>
+            </w:pPr>
+            <w:r>
+              <w:rPr>
+                <w:rFonts w:ascii="Consolas" w:hAnsi="Consolas" w:cs="Consolas"/>
+                <w:sz w:val="20"/>
+                <w:szCs w:val="21"/>
+              </w:rPr>
+              <w:t>w</w:t>
+            </w:r>
+          </w:p>
+        </w:tc>
+        <w:tc>
+          <w:tcPr>
+            <w:tcW w:w="7626" w:type="dxa"/>
+            <w:tcBorders>
+              <w:top w:val="nil"/>
+              <w:left w:val="nil"/>
+              <w:bottom w:val="single" w:sz="8" w:space="0" w:color="auto"/>
+              <w:right w:val="single" w:sz="8" w:space="0" w:color="auto"/>
+            </w:tcBorders>
+            <w:tcMar>
+              <w:top w:w="0" w:type="dxa"/>
+              <w:left w:w="108" w:type="dxa"/>
+              <w:bottom w:w="0" w:type="dxa"/>
+              <w:right w:w="108" w:type="dxa"/>
+            </w:tcMar>
+            <w:hideMark/>
+          </w:tcPr>
+          <w:p>
+            <w:pPr>
+              <w:jc w:val="both"/>
+              <w:rPr>
+                <w:rFonts w:ascii="Consolas" w:hAnsi="Consolas" w:cs="Consolas"/>
+                <w:sz w:val="20"/>
+                <w:szCs w:val="21"/>
+              </w:rPr>
+            </w:pPr>
+            <w:r>
+              <w:rPr>
+                <w:rFonts w:ascii="Consolas" w:hAnsi="Consolas" w:cs="Consolas"/>
+                <w:sz w:val="20"/>
+                <w:szCs w:val="21"/>
+              </w:rPr>
+              <w:t>Width of the texture</w:t>
+            </w:r>
+          </w:p>
+        </w:tc>
+      </w:tr>
+      <w:tr>
+        <w:tc>
+          <w:tcPr>
+            <w:tcW w:w="879" w:type="dxa"/>
+            <w:tcBorders>
+              <w:top w:val="nil"/>
+              <w:left w:val="single" w:sz="8" w:space="0" w:color="auto"/>
+              <w:bottom w:val="single" w:sz="8" w:space="0" w:color="auto"/>
+              <w:right w:val="single" w:sz="8" w:space="0" w:color="auto"/>
+            </w:tcBorders>
+            <w:tcMar>
+              <w:top w:w="0" w:type="dxa"/>
+              <w:left w:w="108" w:type="dxa"/>
+              <w:bottom w:w="0" w:type="dxa"/>
+              <w:right w:w="108" w:type="dxa"/>
+            </w:tcMar>
+            <w:hideMark/>
+          </w:tcPr>
+          <w:p>
+            <w:pPr>
+              <w:jc w:val="right"/>
+              <w:rPr>
+                <w:rFonts w:ascii="Consolas" w:hAnsi="Consolas" w:cs="Consolas"/>
+                <w:sz w:val="20"/>
+                <w:szCs w:val="21"/>
+              </w:rPr>
+            </w:pPr>
+            <w:r>
+              <w:rPr>
+                <w:rFonts w:ascii="Consolas" w:hAnsi="Consolas" w:cs="Consolas"/>
+                <w:sz w:val="20"/>
+                <w:szCs w:val="21"/>
+              </w:rPr>
+              <w:t>h</w:t>
+            </w:r>
+          </w:p>
+        </w:tc>
+        <w:tc>
+          <w:tcPr>
+            <w:tcW w:w="7626" w:type="dxa"/>
+            <w:tcBorders>
+              <w:top w:val="nil"/>
+              <w:left w:val="nil"/>
+              <w:bottom w:val="single" w:sz="8" w:space="0" w:color="auto"/>
+              <w:right w:val="single" w:sz="8" w:space="0" w:color="auto"/>
+            </w:tcBorders>
+            <w:tcMar>
+              <w:top w:w="0" w:type="dxa"/>
+              <w:left w:w="108" w:type="dxa"/>
+              <w:bottom w:w="0" w:type="dxa"/>
+              <w:right w:w="108" w:type="dxa"/>
+            </w:tcMar>
+            <w:hideMark/>
+          </w:tcPr>
+          <w:p>
+            <w:pPr>
+              <w:jc w:val="both"/>
+              <w:rPr>
+                <w:rFonts w:ascii="Consolas" w:hAnsi="Consolas" w:cs="Consolas"/>
+                <w:sz w:val="20"/>
+                <w:szCs w:val="21"/>
+              </w:rPr>
+            </w:pPr>
+            <w:r>
+              <w:rPr>
+                <w:rFonts w:ascii="Consolas" w:hAnsi="Consolas" w:cs="Consolas"/>
+                <w:sz w:val="20"/>
+                <w:szCs w:val="21"/>
+              </w:rPr>
+              <w:t>Height of the texture</w:t>
+            </w:r>
+          </w:p>
+        </w:tc>
+      </w:tr>
+      <w:tr>
+        <w:tc>
+          <w:tcPr>
+            <w:tcW w:w="879" w:type="dxa"/>
+            <w:tcBorders>
+              <w:top w:val="nil"/>
+              <w:left w:val="single" w:sz="8" w:space="0" w:color="auto"/>
+              <w:bottom w:val="single" w:sz="8" w:space="0" w:color="auto"/>
+              <w:right w:val="single" w:sz="8" w:space="0" w:color="auto"/>
+            </w:tcBorders>
+            <w:tcMar>
+              <w:top w:w="0" w:type="dxa"/>
+              <w:left w:w="108" w:type="dxa"/>
+              <w:bottom w:w="0" w:type="dxa"/>
+              <w:right w:w="108" w:type="dxa"/>
+            </w:tcMar>
+            <w:hideMark/>
+          </w:tcPr>
+          <w:p>
+            <w:pPr>
+              <w:jc w:val="right"/>
+              <w:rPr>
+                <w:rFonts w:ascii="Consolas" w:hAnsi="Consolas" w:cs="Consolas"/>
+                <w:sz w:val="20"/>
+                <w:szCs w:val="21"/>
+              </w:rPr>
+            </w:pPr>
+            <w:r>
+              <w:rPr>
+                <w:rFonts w:ascii="Consolas" w:hAnsi="Consolas" w:cs="Consolas"/>
+                <w:sz w:val="20"/>
+                <w:szCs w:val="21"/>
+              </w:rPr>
+              <w:t>l</w:t>
+            </w:r>
+          </w:p>
+        </w:tc>
+        <w:tc>
+          <w:tcPr>
+            <w:tcW w:w="7626" w:type="dxa"/>
+            <w:tcBorders>
+              <w:top w:val="nil"/>
+              <w:left w:val="nil"/>
+              <w:bottom w:val="single" w:sz="8" w:space="0" w:color="auto"/>
+              <w:right w:val="single" w:sz="8" w:space="0" w:color="auto"/>
+            </w:tcBorders>
+            <w:tcMar>
+              <w:top w:w="0" w:type="dxa"/>
+              <w:left w:w="108" w:type="dxa"/>
+              <w:bottom w:w="0" w:type="dxa"/>
+              <w:right w:w="108" w:type="dxa"/>
+            </w:tcMar>
+            <w:hideMark/>
+          </w:tcPr>
+          <w:p>
+            <w:pPr>
+              <w:jc w:val="both"/>
+              <w:rPr>
+                <w:rFonts w:ascii="Consolas" w:hAnsi="Consolas" w:cs="Consolas"/>
+                <w:sz w:val="20"/>
+                <w:szCs w:val="21"/>
+                <w:lang w:val="en-US"/>
+              </w:rPr>
+            </w:pPr>
+            <w:r>
+              <w:rPr>
+                <w:rFonts w:ascii="Consolas" w:hAnsi="Consolas" w:cs="Consolas"/>
+                <w:sz w:val="20"/>
+                <w:szCs w:val="21"/>
+                <w:lang w:val="en-US"/>
+              </w:rPr>
+              <w:t>Index of the level that the texture belong to, start from 0</w:t>
+            </w:r>
+          </w:p>
+        </w:tc>
+      </w:tr>
+      <w:tr>
+        <w:tc>
+          <w:tcPr>
+            <w:tcW w:w="879" w:type="dxa"/>
+            <w:tcBorders>
+              <w:top w:val="nil"/>
+              <w:left w:val="single" w:sz="8" w:space="0" w:color="auto"/>
+              <w:bottom w:val="single" w:sz="8" w:space="0" w:color="auto"/>
+              <w:right w:val="single" w:sz="8" w:space="0" w:color="auto"/>
+            </w:tcBorders>
+            <w:tcMar>
+              <w:top w:w="0" w:type="dxa"/>
+              <w:left w:w="108" w:type="dxa"/>
+              <w:bottom w:w="0" w:type="dxa"/>
+              <w:right w:w="108" w:type="dxa"/>
+            </w:tcMar>
+            <w:hideMark/>
+          </w:tcPr>
+          <w:p>
+            <w:pPr>
+              <w:jc w:val="right"/>
+              <w:rPr>
+                <w:rFonts w:ascii="Consolas" w:hAnsi="Consolas" w:cs="Consolas"/>
+                <w:sz w:val="20"/>
+                <w:szCs w:val="21"/>
+              </w:rPr>
+            </w:pPr>
+            <w:r>
+              <w:rPr>
+                <w:rFonts w:ascii="Consolas" w:hAnsi="Consolas" w:cs="Consolas"/>
+                <w:sz w:val="20"/>
+                <w:szCs w:val="21"/>
+              </w:rPr>
+              <w:t>al</w:t>
+            </w:r>
+          </w:p>
+        </w:tc>
+        <w:tc>
+          <w:tcPr>
+            <w:tcW w:w="7626" w:type="dxa"/>
+            <w:tcBorders>
+              <w:top w:val="nil"/>
+              <w:left w:val="nil"/>
+              <w:bottom w:val="single" w:sz="8" w:space="0" w:color="auto"/>
+              <w:right w:val="single" w:sz="8" w:space="0" w:color="auto"/>
+            </w:tcBorders>
+            <w:tcMar>
+              <w:top w:w="0" w:type="dxa"/>
+              <w:left w:w="108" w:type="dxa"/>
+              <w:bottom w:w="0" w:type="dxa"/>
+              <w:right w:w="108" w:type="dxa"/>
+            </w:tcMar>
+            <w:hideMark/>
+          </w:tcPr>
+          <w:p>
+            <w:pPr>
+              <w:jc w:val="both"/>
+              <w:rPr>
+                <w:rFonts w:ascii="Consolas" w:hAnsi="Consolas" w:cs="Consolas"/>
+                <w:sz w:val="20"/>
+                <w:szCs w:val="21"/>
+                <w:lang w:val="en-US"/>
+              </w:rPr>
+            </w:pPr>
+            <w:r>
+              <w:rPr>
+                <w:rFonts w:ascii="Consolas" w:hAnsi="Consolas" w:cs="Consolas"/>
+                <w:sz w:val="20"/>
+                <w:szCs w:val="21"/>
+                <w:lang w:val="en-US"/>
+              </w:rPr>
+              <w:t>Level count of the texture</w:t>
+            </w:r>
+          </w:p>
+        </w:tc>
+      </w:tr>
+    </w:tbl>
+    <w:p>
+      <w:pPr>
+        <w:pStyle w:val="SourceCodeBlock"/>
+        <w:rPr>
+          <w:color w:val="auto"/>
+        </w:rPr>
+      </w:pPr>
+    </w:p>
+    <w:p>
+      <w:pPr>
         <w:pStyle w:val="Heading3"/>
         <w:rPr>
           <w:lang w:val="en-US"/>
@@ -22113,7 +22705,15 @@
         <w:rPr>
           <w:lang w:val="en-US"/>
         </w:rPr>
-        <w:t>Texture.bin</w:t>
+        <w:t>Tex</w:t>
+      </w:r>
+      <w:bookmarkStart w:id="14" w:name="_GoBack"/>
+      <w:bookmarkEnd w:id="14"/>
+      <w:r>
+        <w:rPr>
+          <w:lang w:val="en-US"/>
+        </w:rPr>
+        <w:t>ture.bin</w:t>
       </w:r>
       <w:proofErr w:type="spellEnd"/>
       <w:r>
@@ -22186,15 +22786,16 @@
           <w:lang w:val="en-US"/>
         </w:rPr>
       </w:pPr>
-      <w:bookmarkStart w:id="14" w:name="_Toc367801591"/>
+      <w:bookmarkStart w:id="15" w:name="_Toc367801591"/>
       <w:proofErr w:type="spellStart"/>
       <w:r>
         <w:rPr>
           <w:lang w:val="en-US"/>
         </w:rPr>
+        <w:lastRenderedPageBreak/>
         <w:t>Geometry.bin</w:t>
       </w:r>
-      <w:bookmarkEnd w:id="14"/>
+      <w:bookmarkEnd w:id="15"/>
       <w:proofErr w:type="spellEnd"/>
     </w:p>
     <w:p>
@@ -22680,14 +23281,14 @@
           <w:lang w:val="en-US"/>
         </w:rPr>
       </w:pPr>
-      <w:bookmarkStart w:id="15" w:name="_Toc367801592"/>
+      <w:bookmarkStart w:id="16" w:name="_Toc367801592"/>
       <w:r>
         <w:rPr>
           <w:lang w:val="en-US"/>
         </w:rPr>
         <w:t>Persistence</w:t>
       </w:r>
-      <w:bookmarkEnd w:id="15"/>
+      <w:bookmarkEnd w:id="16"/>
     </w:p>
     <w:p>
       <w:pPr>
@@ -22715,7 +23316,7 @@
           <w:lang w:val="en-US"/>
         </w:rPr>
       </w:pPr>
-      <w:bookmarkStart w:id="16" w:name="_Toc367801593"/>
+      <w:bookmarkStart w:id="17" w:name="_Toc367801593"/>
       <w:r>
         <w:rPr>
           <w:lang w:val="en-US"/>
@@ -22729,7 +23330,7 @@
         </w:rPr>
         <w:t>CouchDB</w:t>
       </w:r>
-      <w:bookmarkEnd w:id="16"/>
+      <w:bookmarkEnd w:id="17"/>
       <w:proofErr w:type="spellEnd"/>
     </w:p>
     <w:p>
@@ -22778,14 +23379,15 @@
           <w:lang w:val="en-US"/>
         </w:rPr>
       </w:pPr>
-      <w:bookmarkStart w:id="17" w:name="_Toc367801594"/>
-      <w:r>
-        <w:rPr>
-          <w:lang w:val="en-US"/>
-        </w:rPr>
+      <w:bookmarkStart w:id="18" w:name="_Toc367801594"/>
+      <w:r>
+        <w:rPr>
+          <w:lang w:val="en-US"/>
+        </w:rPr>
+        <w:lastRenderedPageBreak/>
         <w:t>Bundled Indexed 3d Scenes</w:t>
       </w:r>
-      <w:bookmarkEnd w:id="17"/>
+      <w:bookmarkEnd w:id="18"/>
     </w:p>
     <w:p>
       <w:pPr>
@@ -22896,7 +23498,7 @@
           <w:lang w:val="en-US"/>
         </w:rPr>
       </w:pPr>
-      <w:bookmarkStart w:id="18" w:name="_Toc367801595"/>
+      <w:bookmarkStart w:id="19" w:name="_Toc367801595"/>
       <w:r>
         <w:rPr>
           <w:lang w:val="en-US"/>
@@ -22910,7 +23512,7 @@
         </w:rPr>
         <w:t>IndexedDB</w:t>
       </w:r>
-      <w:bookmarkEnd w:id="18"/>
+      <w:bookmarkEnd w:id="19"/>
       <w:proofErr w:type="spellEnd"/>
     </w:p>
     <w:p>
@@ -23032,14 +23634,14 @@
           <w:lang w:val="en-US"/>
         </w:rPr>
       </w:pPr>
-      <w:bookmarkStart w:id="19" w:name="_Toc367801596"/>
+      <w:bookmarkStart w:id="20" w:name="_Toc367801596"/>
       <w:r>
         <w:rPr>
           <w:lang w:val="en-US"/>
         </w:rPr>
         <w:t>Exploded Files layout</w:t>
       </w:r>
-      <w:bookmarkEnd w:id="19"/>
+      <w:bookmarkEnd w:id="20"/>
     </w:p>
     <w:p>
       <w:pPr>
@@ -23088,12 +23690,11 @@
           <w:lang w:val="en-US"/>
         </w:rPr>
       </w:pPr>
-      <w:bookmarkStart w:id="20" w:name="_Toc367801597"/>
-      <w:r>
-        <w:rPr>
-          <w:lang w:val="en-US"/>
-        </w:rPr>
-        <w:lastRenderedPageBreak/>
+      <w:bookmarkStart w:id="21" w:name="_Toc367801597"/>
+      <w:r>
+        <w:rPr>
+          <w:lang w:val="en-US"/>
+        </w:rPr>
         <w:t xml:space="preserve">Annex I: </w:t>
       </w:r>
       <w:r>
@@ -23108,7 +23709,7 @@
         </w:rPr>
         <w:t>s</w:t>
       </w:r>
-      <w:bookmarkEnd w:id="20"/>
+      <w:bookmarkEnd w:id="21"/>
     </w:p>
     <w:p>
       <w:pPr>
@@ -23346,6 +23947,7 @@
         <w:rPr>
           <w:lang w:val="en-US"/>
         </w:rPr>
+        <w:lastRenderedPageBreak/>
         <w:t>Retrieve resources – when a client has decided that it wants to render the content of a node, it starts to retrieve the attached resources:</w:t>
       </w:r>
     </w:p>
@@ -23529,15 +24131,7 @@
           <w:noProof/>
           <w:lang w:val="en-US"/>
         </w:rPr>
-        <w:t xml:space="preserve">Whenever a FeatureData bundle, the associated Geometry and the Textures are </w:t>
-      </w:r>
-      <w:r>
-        <w:rPr>
-          <w:noProof/>
-          <w:lang w:val="en-US"/>
-        </w:rPr>
-        <w:lastRenderedPageBreak/>
-        <w:t xml:space="preserve">retrieved, they can be rendered by the client. </w:t>
+        <w:t xml:space="preserve">Whenever a FeatureData bundle, the associated Geometry and the Textures are retrieved, they can be rendered by the client. </w:t>
       </w:r>
       <w:r>
         <w:rPr>
@@ -23785,11 +24379,12 @@
           <w:lang w:val="en-US"/>
         </w:rPr>
       </w:pPr>
-      <w:bookmarkStart w:id="21" w:name="_Toc367801598"/>
-      <w:r>
-        <w:rPr>
-          <w:lang w:val="en-US"/>
-        </w:rPr>
+      <w:bookmarkStart w:id="22" w:name="_Toc367801598"/>
+      <w:r>
+        <w:rPr>
+          <w:lang w:val="en-US"/>
+        </w:rPr>
+        <w:lastRenderedPageBreak/>
         <w:t xml:space="preserve">Annex II: </w:t>
       </w:r>
       <w:r>
@@ -23804,7 +24399,7 @@
         </w:rPr>
         <w:t>s</w:t>
       </w:r>
-      <w:bookmarkEnd w:id="21"/>
+      <w:bookmarkEnd w:id="22"/>
     </w:p>
     <w:p>
       <w:pPr>
@@ -23840,14 +24435,14 @@
           <w:lang w:val="en-US"/>
         </w:rPr>
       </w:pPr>
-      <w:bookmarkStart w:id="22" w:name="_Toc367801599"/>
+      <w:bookmarkStart w:id="23" w:name="_Toc367801599"/>
       <w:r>
         <w:rPr>
           <w:lang w:val="en-US"/>
         </w:rPr>
         <w:t>Main Workflow</w:t>
       </w:r>
-      <w:bookmarkEnd w:id="22"/>
+      <w:bookmarkEnd w:id="23"/>
     </w:p>
     <w:p>
       <w:pPr>
@@ -23878,7 +24473,6 @@
           <w:rStyle w:val="Emphasis"/>
           <w:lang w:val="en-US"/>
         </w:rPr>
-        <w:lastRenderedPageBreak/>
         <w:t>Read data from all required input formats</w:t>
       </w:r>
       <w:r>
@@ -24354,11 +24948,12 @@
           <w:lang w:val="en-US"/>
         </w:rPr>
       </w:pPr>
-      <w:bookmarkStart w:id="23" w:name="_Toc367801600"/>
-      <w:r>
-        <w:rPr>
-          <w:lang w:val="en-US"/>
-        </w:rPr>
+      <w:bookmarkStart w:id="24" w:name="_Toc367801600"/>
+      <w:r>
+        <w:rPr>
+          <w:lang w:val="en-US"/>
+        </w:rPr>
+        <w:lastRenderedPageBreak/>
         <w:t>Partial</w:t>
       </w:r>
       <w:r>
@@ -24379,7 +24974,7 @@
         </w:rPr>
         <w:t xml:space="preserve"> versioning</w:t>
       </w:r>
-      <w:bookmarkEnd w:id="23"/>
+      <w:bookmarkEnd w:id="24"/>
     </w:p>
     <w:p>
       <w:pPr>
@@ -24543,7 +25138,6 @@
         <w:rPr>
           <w:lang w:val="en-US"/>
         </w:rPr>
-        <w:lastRenderedPageBreak/>
         <w:t>Modifying the Index</w:t>
       </w:r>
     </w:p>
@@ -24772,15 +25366,7 @@
         <w:rPr>
           <w:lang w:val="en-US"/>
         </w:rPr>
-        <w:t xml:space="preserve">the node index documents contain two sets of information – </w:t>
-      </w:r>
-      <w:bookmarkStart w:id="24" w:name="_GoBack"/>
-      <w:bookmarkEnd w:id="24"/>
-      <w:r>
-        <w:rPr>
-          <w:lang w:val="en-US"/>
-        </w:rPr>
-        <w:t xml:space="preserve">expiration timestamps to indicate when a dataset is expected to change and versioned </w:t>
+        <w:t xml:space="preserve">the node index documents contain two sets of information – expiration timestamps to indicate when a dataset is expected to change and versioned </w:t>
       </w:r>
       <w:r>
         <w:rPr>
@@ -24952,6 +25538,7 @@
         <w:rPr>
           <w:lang w:val="en-US"/>
         </w:rPr>
+        <w:lastRenderedPageBreak/>
         <w:t>The client now only needs to</w:t>
       </w:r>
       <w:r>
@@ -25220,7 +25807,6 @@
               <w:rPr>
                 <w:lang w:val="en-US"/>
               </w:rPr>
-              <w:lastRenderedPageBreak/>
               <w:t xml:space="preserve">Update NID 31 reference in NID </w:t>
             </w:r>
             <w:r>
@@ -25440,7 +26026,7 @@
       <w:rPr>
         <w:noProof/>
       </w:rPr>
-      <w:t>24</w:t>
+      <w:t>19</w:t>
     </w:r>
     <w:r>
       <w:rPr>
@@ -29293,7 +29879,7 @@
 </file>
 
 <file path=customXml/itemProps1.xml><?xml version="1.0" encoding="utf-8"?>
-<ds:datastoreItem xmlns:ds="http://schemas.openxmlformats.org/officeDocument/2006/customXml" ds:itemID="{06B53B76-6C99-483E-9D3A-A90928A4C3F7}">
+<ds:datastoreItem xmlns:ds="http://schemas.openxmlformats.org/officeDocument/2006/customXml" ds:itemID="{027CD7D3-0500-4600-A852-1E6546072C4A}">
   <ds:schemaRefs>
     <ds:schemaRef ds:uri="http://schemas.openxmlformats.org/officeDocument/2006/bibliography"/>
   </ds:schemaRefs>

</xml_diff>